<commit_message>
modified and formatted report
</commit_message>
<xml_diff>
--- a/Report/CPE416 Lab Report.docx
+++ b/Report/CPE416 Lab Report.docx
@@ -25,7 +25,7 @@
                     </pic:cNvPicPr>
                   </pic:nvPicPr>
                   <pic:blipFill>
-                    <a:blip r:embed="rId6">
+                    <a:blip r:embed="rId7">
                       <a:extLst>
                         <a:ext uri="{28A0092B-C50C-407E-A947-70E740481C1C}">
                           <a14:useLocalDpi xmlns:a14="http://schemas.microsoft.com/office/drawing/2010/main" val="0"/>
@@ -319,80 +319,56 @@
     </w:p>
     <w:p>
       <w:pPr>
-        <w:pStyle w:val="ListParagraph"/>
-        <w:numPr>
-          <w:ilvl w:val="0"/>
-          <w:numId w:val="5"/>
-        </w:numPr>
-        <w:jc w:val="center"/>
-        <w:rPr>
-          <w:rFonts w:asciiTheme="majorHAnsi" w:hAnsiTheme="majorHAnsi"/>
-          <w:sz w:val="44"/>
-          <w:szCs w:val="44"/>
-        </w:rPr>
-      </w:pPr>
-      <w:r>
-        <w:rPr>
-          <w:rFonts w:asciiTheme="majorHAnsi" w:hAnsiTheme="majorHAnsi"/>
-          <w:sz w:val="44"/>
-          <w:szCs w:val="44"/>
+        <w:pStyle w:val="Heading1"/>
+        <w:rPr>
+          <w:sz w:val="40"/>
+          <w:szCs w:val="40"/>
+        </w:rPr>
+      </w:pPr>
+      <w:r>
+        <w:rPr>
+          <w:sz w:val="40"/>
+          <w:szCs w:val="40"/>
         </w:rPr>
         <w:lastRenderedPageBreak/>
         <w:t>Software Design</w:t>
       </w:r>
     </w:p>
-    <w:p>
-      <w:pPr>
-        <w:pStyle w:val="ListParagraph"/>
-        <w:ind w:left="780"/>
-        <w:jc w:val="center"/>
-        <w:rPr>
-          <w:rFonts w:asciiTheme="majorHAnsi" w:hAnsiTheme="majorHAnsi"/>
-          <w:sz w:val="44"/>
-          <w:szCs w:val="44"/>
-        </w:rPr>
-      </w:pPr>
-    </w:p>
-    <w:p>
-      <w:pPr>
-        <w:rPr>
-          <w:rFonts w:asciiTheme="majorHAnsi" w:hAnsiTheme="majorHAnsi"/>
-          <w:sz w:val="48"/>
-          <w:szCs w:val="48"/>
-        </w:rPr>
-      </w:pPr>
-    </w:p>
-    <w:p>
-      <w:pPr>
-        <w:rPr>
-          <w:rFonts w:asciiTheme="majorHAnsi" w:hAnsiTheme="majorHAnsi"/>
-          <w:sz w:val="48"/>
-          <w:szCs w:val="48"/>
-        </w:rPr>
-      </w:pPr>
-    </w:p>
-    <w:p>
-      <w:pPr>
-        <w:rPr>
-          <w:rFonts w:asciiTheme="majorHAnsi" w:hAnsiTheme="majorHAnsi"/>
-          <w:sz w:val="48"/>
-          <w:szCs w:val="48"/>
-        </w:rPr>
-      </w:pPr>
-      <w:r>
-        <w:rPr>
-          <w:rFonts w:asciiTheme="majorHAnsi" w:hAnsiTheme="majorHAnsi"/>
-          <w:sz w:val="48"/>
-          <w:szCs w:val="48"/>
+    <w:p/>
+    <w:p>
+      <w:r>
+        <w:t xml:space="preserve">We have chosen a simple software design to implement this system. The system is divided into a client, a server and the interface between the client and the server. </w:t>
+      </w:r>
+    </w:p>
+    <w:p>
+      <w:pPr>
+        <w:pStyle w:val="Heading2"/>
+        <w:rPr>
+          <w:sz w:val="32"/>
+          <w:szCs w:val="32"/>
+        </w:rPr>
+      </w:pPr>
+      <w:r>
+        <w:rPr>
+          <w:sz w:val="32"/>
+          <w:szCs w:val="32"/>
         </w:rPr>
         <w:t>Client</w:t>
       </w:r>
-      <w:r>
-        <w:rPr>
-          <w:rFonts w:asciiTheme="majorHAnsi" w:hAnsiTheme="majorHAnsi"/>
+    </w:p>
+    <w:p>
+      <w:r>
+        <w:t xml:space="preserve">The client provides a Graphical User Interface for the user to select a service and input the required parameters. It then marshals the user’s request into a byte array using the interface and sends the request to the server over UDP. It then waits for the acknowledgement from the server and upon receiving the acknowledgement sends the </w:t>
+      </w:r>
+      <w:r>
+        <w:t>data to the server. After this it awaits the reply from the server and on receiving the reply it un-marshals the reply and display the result to user on the GUI.</w:t>
+      </w:r>
+    </w:p>
+    <w:p/>
+    <w:p>
+      <w:r>
+        <w:rPr>
           <w:noProof/>
-          <w:sz w:val="48"/>
-          <w:szCs w:val="48"/>
         </w:rPr>
         <w:drawing>
           <wp:inline distT="0" distB="0" distL="0" distR="0" wp14:anchorId="77A930CB" wp14:editId="46A52F86">
@@ -412,7 +388,7 @@
                     </pic:cNvPicPr>
                   </pic:nvPicPr>
                   <pic:blipFill>
-                    <a:blip r:embed="rId7">
+                    <a:blip r:embed="rId8">
                       <a:extLst>
                         <a:ext uri="{28A0092B-C50C-407E-A947-70E740481C1C}">
                           <a14:useLocalDpi xmlns:a14="http://schemas.microsoft.com/office/drawing/2010/main" val="0"/>
@@ -444,46 +420,39 @@
         </w:drawing>
       </w:r>
     </w:p>
-    <w:p>
-      <w:pPr>
-        <w:rPr>
-          <w:rFonts w:asciiTheme="majorHAnsi" w:hAnsiTheme="majorHAnsi"/>
-          <w:sz w:val="48"/>
-          <w:szCs w:val="48"/>
-        </w:rPr>
-      </w:pPr>
-    </w:p>
-    <w:p>
-      <w:pPr>
-        <w:rPr>
-          <w:rFonts w:asciiTheme="majorHAnsi" w:hAnsiTheme="majorHAnsi"/>
-          <w:sz w:val="48"/>
-          <w:szCs w:val="48"/>
-        </w:rPr>
-      </w:pPr>
-      <w:r>
-        <w:rPr>
-          <w:rFonts w:asciiTheme="majorHAnsi" w:hAnsiTheme="majorHAnsi"/>
-          <w:sz w:val="48"/>
-          <w:szCs w:val="48"/>
+    <w:p/>
+    <w:p>
+      <w:pPr>
+        <w:pStyle w:val="Heading2"/>
+        <w:rPr>
+          <w:sz w:val="32"/>
+          <w:szCs w:val="32"/>
+        </w:rPr>
+      </w:pPr>
+      <w:r>
+        <w:rPr>
+          <w:sz w:val="32"/>
+          <w:szCs w:val="32"/>
         </w:rPr>
         <w:t>Interface</w:t>
       </w:r>
     </w:p>
     <w:p>
-      <w:pPr>
-        <w:rPr>
-          <w:rFonts w:asciiTheme="majorHAnsi" w:hAnsiTheme="majorHAnsi"/>
-          <w:sz w:val="48"/>
-          <w:szCs w:val="48"/>
-        </w:rPr>
-      </w:pPr>
-      <w:r>
-        <w:rPr>
-          <w:rFonts w:asciiTheme="majorHAnsi" w:hAnsiTheme="majorHAnsi"/>
+      <w:r>
+        <w:t xml:space="preserve">The interface provides the mechanism </w:t>
+      </w:r>
+      <w:r>
+        <w:t>for marshaling and un-marshaling of data</w:t>
+      </w:r>
+      <w:r>
+        <w:t xml:space="preserve">. For marshaling it converts the data into a byte array to be sent over UDP and for un-marshaling it extracts the data from the byte buffer into objects. It also provides the codes and indicators for signaling and requesting. </w:t>
+      </w:r>
+    </w:p>
+    <w:p/>
+    <w:p>
+      <w:r>
+        <w:rPr>
           <w:noProof/>
-          <w:sz w:val="48"/>
-          <w:szCs w:val="48"/>
         </w:rPr>
         <w:drawing>
           <wp:inline distT="0" distB="0" distL="0" distR="0" wp14:anchorId="533D8DA0" wp14:editId="6452F1C0">
@@ -503,7 +472,7 @@
                     </pic:cNvPicPr>
                   </pic:nvPicPr>
                   <pic:blipFill>
-                    <a:blip r:embed="rId8">
+                    <a:blip r:embed="rId9">
                       <a:extLst>
                         <a:ext uri="{28A0092B-C50C-407E-A947-70E740481C1C}">
                           <a14:useLocalDpi xmlns:a14="http://schemas.microsoft.com/office/drawing/2010/main" val="0"/>
@@ -537,107 +506,37 @@
     </w:p>
     <w:p>
       <w:pPr>
-        <w:rPr>
-          <w:rFonts w:asciiTheme="majorHAnsi" w:hAnsiTheme="majorHAnsi"/>
-          <w:sz w:val="48"/>
-          <w:szCs w:val="48"/>
-        </w:rPr>
-      </w:pPr>
-    </w:p>
-    <w:p>
-      <w:pPr>
-        <w:rPr>
-          <w:rFonts w:asciiTheme="majorHAnsi" w:hAnsiTheme="majorHAnsi"/>
-          <w:sz w:val="48"/>
-          <w:szCs w:val="48"/>
-        </w:rPr>
-      </w:pPr>
-    </w:p>
-    <w:p>
-      <w:pPr>
-        <w:rPr>
-          <w:rFonts w:asciiTheme="majorHAnsi" w:hAnsiTheme="majorHAnsi"/>
-          <w:sz w:val="48"/>
-          <w:szCs w:val="48"/>
-        </w:rPr>
-      </w:pPr>
-    </w:p>
-    <w:p>
-      <w:pPr>
-        <w:rPr>
-          <w:rFonts w:asciiTheme="majorHAnsi" w:hAnsiTheme="majorHAnsi"/>
-          <w:sz w:val="48"/>
-          <w:szCs w:val="48"/>
-        </w:rPr>
-      </w:pPr>
-    </w:p>
-    <w:p>
-      <w:pPr>
-        <w:rPr>
-          <w:rFonts w:asciiTheme="majorHAnsi" w:hAnsiTheme="majorHAnsi"/>
-          <w:sz w:val="48"/>
-          <w:szCs w:val="48"/>
-        </w:rPr>
-      </w:pPr>
-    </w:p>
-    <w:p>
-      <w:pPr>
-        <w:rPr>
-          <w:rFonts w:asciiTheme="majorHAnsi" w:hAnsiTheme="majorHAnsi"/>
-          <w:sz w:val="48"/>
-          <w:szCs w:val="48"/>
-        </w:rPr>
-      </w:pPr>
-    </w:p>
-    <w:p>
-      <w:pPr>
-        <w:rPr>
-          <w:rFonts w:asciiTheme="majorHAnsi" w:hAnsiTheme="majorHAnsi"/>
-          <w:sz w:val="48"/>
-          <w:szCs w:val="48"/>
-        </w:rPr>
-      </w:pPr>
-    </w:p>
-    <w:p>
-      <w:pPr>
-        <w:rPr>
-          <w:rFonts w:asciiTheme="majorHAnsi" w:hAnsiTheme="majorHAnsi"/>
-          <w:sz w:val="48"/>
-          <w:szCs w:val="48"/>
-        </w:rPr>
-      </w:pPr>
-      <w:r>
-        <w:rPr>
-          <w:rFonts w:asciiTheme="majorHAnsi" w:hAnsiTheme="majorHAnsi"/>
-          <w:sz w:val="48"/>
-          <w:szCs w:val="48"/>
+        <w:pStyle w:val="Heading2"/>
+        <w:rPr>
+          <w:sz w:val="32"/>
+          <w:szCs w:val="32"/>
+        </w:rPr>
+      </w:pPr>
+      <w:r>
+        <w:rPr>
+          <w:sz w:val="32"/>
+          <w:szCs w:val="32"/>
         </w:rPr>
         <w:t>Server</w:t>
       </w:r>
     </w:p>
     <w:p>
-      <w:pPr>
-        <w:rPr>
-          <w:rFonts w:asciiTheme="majorHAnsi" w:hAnsiTheme="majorHAnsi"/>
-          <w:sz w:val="48"/>
-          <w:szCs w:val="48"/>
-        </w:rPr>
-      </w:pPr>
-    </w:p>
-    <w:p>
-      <w:pPr>
-        <w:rPr>
-          <w:rFonts w:asciiTheme="majorHAnsi" w:hAnsiTheme="majorHAnsi"/>
-          <w:sz w:val="48"/>
-          <w:szCs w:val="48"/>
-        </w:rPr>
-      </w:pPr>
-      <w:r>
-        <w:rPr>
-          <w:rFonts w:asciiTheme="majorHAnsi" w:hAnsiTheme="majorHAnsi"/>
+      <w:r>
+        <w:t>The server keeps the record of all the facilities and the user request history</w:t>
+      </w:r>
+      <w:r>
+        <w:t xml:space="preserve">. It waits for the request by the client, upon receiving the request is sends </w:t>
+      </w:r>
+      <w:r>
+        <w:t xml:space="preserve">it checks for the duplicate and sends the acknowledgement back to the client. After sending the acknowledgement it waits for the data object which it un-marshals using interface and performs the required operation. It then replies the result back to the client and waits for the next request. </w:t>
+      </w:r>
+    </w:p>
+    <w:p/>
+    <w:p/>
+    <w:p>
+      <w:r>
+        <w:rPr>
           <w:noProof/>
-          <w:sz w:val="48"/>
-          <w:szCs w:val="48"/>
         </w:rPr>
         <w:drawing>
           <wp:inline distT="0" distB="0" distL="0" distR="0" wp14:anchorId="4F113FDB" wp14:editId="0FF2E02D">
@@ -657,7 +556,7 @@
                     </pic:cNvPicPr>
                   </pic:nvPicPr>
                   <pic:blipFill>
-                    <a:blip r:embed="rId9">
+                    <a:blip r:embed="rId10">
                       <a:extLst>
                         <a:ext uri="{28A0092B-C50C-407E-A947-70E740481C1C}">
                           <a14:useLocalDpi xmlns:a14="http://schemas.microsoft.com/office/drawing/2010/main" val="0"/>
@@ -691,235 +590,154 @@
     </w:p>
     <w:p>
       <w:pPr>
-        <w:rPr>
-          <w:rFonts w:asciiTheme="majorHAnsi" w:hAnsiTheme="majorHAnsi"/>
-          <w:sz w:val="48"/>
-          <w:szCs w:val="48"/>
-        </w:rPr>
-      </w:pPr>
-    </w:p>
-    <w:p>
-      <w:pPr>
-        <w:rPr>
-          <w:rFonts w:asciiTheme="majorHAnsi" w:hAnsiTheme="majorHAnsi"/>
-          <w:sz w:val="48"/>
-          <w:szCs w:val="48"/>
-        </w:rPr>
-      </w:pPr>
-    </w:p>
-    <w:p>
-      <w:pPr>
-        <w:rPr>
-          <w:rFonts w:asciiTheme="majorHAnsi" w:hAnsiTheme="majorHAnsi"/>
-          <w:sz w:val="48"/>
-          <w:szCs w:val="48"/>
-        </w:rPr>
-      </w:pPr>
-    </w:p>
-    <w:p>
-      <w:pPr>
-        <w:jc w:val="center"/>
-        <w:rPr>
-          <w:rFonts w:asciiTheme="majorHAnsi" w:hAnsiTheme="majorHAnsi"/>
-          <w:sz w:val="48"/>
-          <w:szCs w:val="48"/>
-        </w:rPr>
-      </w:pPr>
-    </w:p>
-    <w:p>
-      <w:pPr>
-        <w:jc w:val="center"/>
-        <w:rPr>
-          <w:rFonts w:asciiTheme="majorHAnsi" w:hAnsiTheme="majorHAnsi"/>
-          <w:sz w:val="48"/>
-          <w:szCs w:val="48"/>
-        </w:rPr>
-      </w:pPr>
-    </w:p>
-    <w:p>
-      <w:pPr>
-        <w:jc w:val="center"/>
-        <w:rPr>
-          <w:rFonts w:asciiTheme="majorHAnsi" w:hAnsiTheme="majorHAnsi"/>
-          <w:sz w:val="48"/>
-          <w:szCs w:val="48"/>
-        </w:rPr>
-      </w:pPr>
-    </w:p>
-    <w:p>
-      <w:pPr>
-        <w:jc w:val="center"/>
-        <w:rPr>
-          <w:rFonts w:asciiTheme="majorHAnsi" w:hAnsiTheme="majorHAnsi"/>
-          <w:sz w:val="48"/>
-          <w:szCs w:val="48"/>
-        </w:rPr>
-      </w:pPr>
-    </w:p>
-    <w:p>
-      <w:pPr>
-        <w:jc w:val="center"/>
-        <w:rPr>
-          <w:rFonts w:asciiTheme="majorHAnsi" w:hAnsiTheme="majorHAnsi"/>
-          <w:sz w:val="48"/>
-          <w:szCs w:val="48"/>
-        </w:rPr>
-      </w:pPr>
-    </w:p>
-    <w:p>
-      <w:pPr>
-        <w:jc w:val="center"/>
-        <w:rPr>
-          <w:rFonts w:asciiTheme="majorHAnsi" w:hAnsiTheme="majorHAnsi"/>
-          <w:sz w:val="48"/>
-          <w:szCs w:val="48"/>
-        </w:rPr>
-      </w:pPr>
-    </w:p>
-    <w:p>
-      <w:pPr>
-        <w:jc w:val="center"/>
-        <w:rPr>
-          <w:rFonts w:asciiTheme="majorHAnsi" w:hAnsiTheme="majorHAnsi"/>
-          <w:sz w:val="48"/>
-          <w:szCs w:val="48"/>
-        </w:rPr>
-      </w:pPr>
-    </w:p>
-    <w:p>
-      <w:pPr>
-        <w:jc w:val="center"/>
-        <w:rPr>
-          <w:rFonts w:asciiTheme="majorHAnsi" w:hAnsiTheme="majorHAnsi"/>
-          <w:sz w:val="48"/>
-          <w:szCs w:val="48"/>
-        </w:rPr>
-      </w:pPr>
-    </w:p>
-    <w:p>
-      <w:pPr>
-        <w:jc w:val="center"/>
-        <w:rPr>
-          <w:rFonts w:asciiTheme="majorHAnsi" w:hAnsiTheme="majorHAnsi"/>
-          <w:sz w:val="48"/>
-          <w:szCs w:val="48"/>
-        </w:rPr>
-      </w:pPr>
-      <w:r>
-        <w:rPr>
-          <w:rFonts w:asciiTheme="majorHAnsi" w:hAnsiTheme="majorHAnsi"/>
-          <w:sz w:val="48"/>
-          <w:szCs w:val="48"/>
-        </w:rPr>
-        <w:t>2. Implementation Strategy</w:t>
-      </w:r>
-    </w:p>
-    <w:p>
-      <w:pPr>
-        <w:rPr>
-          <w:rFonts w:asciiTheme="majorHAnsi" w:hAnsiTheme="majorHAnsi"/>
-          <w:sz w:val="48"/>
-          <w:szCs w:val="48"/>
-        </w:rPr>
-      </w:pPr>
-    </w:p>
-    <w:p>
-      <w:pPr>
-        <w:rPr>
-          <w:rFonts w:asciiTheme="majorHAnsi" w:hAnsiTheme="majorHAnsi"/>
-          <w:sz w:val="48"/>
-          <w:szCs w:val="48"/>
-        </w:rPr>
-      </w:pPr>
-    </w:p>
-    <w:p>
-      <w:pPr>
-        <w:rPr>
-          <w:rFonts w:asciiTheme="majorHAnsi" w:hAnsiTheme="majorHAnsi"/>
-          <w:sz w:val="48"/>
-          <w:szCs w:val="48"/>
-        </w:rPr>
-      </w:pPr>
-    </w:p>
-    <w:p>
-      <w:pPr>
-        <w:rPr>
-          <w:rFonts w:asciiTheme="majorHAnsi" w:hAnsiTheme="majorHAnsi"/>
-          <w:sz w:val="48"/>
-          <w:szCs w:val="48"/>
-        </w:rPr>
-      </w:pPr>
-      <w:r>
-        <w:rPr>
-          <w:rFonts w:asciiTheme="majorHAnsi" w:hAnsiTheme="majorHAnsi"/>
-          <w:sz w:val="48"/>
-          <w:szCs w:val="48"/>
+        <w:jc w:val="center"/>
+        <w:rPr>
+          <w:rFonts w:asciiTheme="majorHAnsi" w:hAnsiTheme="majorHAnsi"/>
+          <w:sz w:val="48"/>
+          <w:szCs w:val="48"/>
+        </w:rPr>
+      </w:pPr>
+    </w:p>
+    <w:p>
+      <w:pPr>
+        <w:jc w:val="center"/>
+        <w:rPr>
+          <w:rFonts w:asciiTheme="majorHAnsi" w:hAnsiTheme="majorHAnsi"/>
+          <w:sz w:val="48"/>
+          <w:szCs w:val="48"/>
+        </w:rPr>
+      </w:pPr>
+    </w:p>
+    <w:p>
+      <w:pPr>
+        <w:jc w:val="center"/>
+        <w:rPr>
+          <w:rFonts w:asciiTheme="majorHAnsi" w:hAnsiTheme="majorHAnsi"/>
+          <w:sz w:val="48"/>
+          <w:szCs w:val="48"/>
+        </w:rPr>
+      </w:pPr>
+    </w:p>
+    <w:p>
+      <w:pPr>
+        <w:jc w:val="center"/>
+        <w:rPr>
+          <w:rFonts w:asciiTheme="majorHAnsi" w:hAnsiTheme="majorHAnsi"/>
+          <w:sz w:val="48"/>
+          <w:szCs w:val="48"/>
+        </w:rPr>
+      </w:pPr>
+    </w:p>
+    <w:p>
+      <w:pPr>
+        <w:jc w:val="center"/>
+        <w:rPr>
+          <w:rFonts w:asciiTheme="majorHAnsi" w:hAnsiTheme="majorHAnsi"/>
+          <w:sz w:val="48"/>
+          <w:szCs w:val="48"/>
+        </w:rPr>
+      </w:pPr>
+    </w:p>
+    <w:p>
+      <w:pPr>
+        <w:jc w:val="center"/>
+        <w:rPr>
+          <w:rFonts w:asciiTheme="majorHAnsi" w:hAnsiTheme="majorHAnsi"/>
+          <w:sz w:val="48"/>
+          <w:szCs w:val="48"/>
+        </w:rPr>
+      </w:pPr>
+    </w:p>
+    <w:p>
+      <w:pPr>
+        <w:jc w:val="center"/>
+        <w:rPr>
+          <w:rFonts w:asciiTheme="majorHAnsi" w:hAnsiTheme="majorHAnsi"/>
+          <w:sz w:val="48"/>
+          <w:szCs w:val="48"/>
+        </w:rPr>
+      </w:pPr>
+    </w:p>
+    <w:p>
+      <w:pPr>
+        <w:jc w:val="center"/>
+        <w:rPr>
+          <w:rFonts w:asciiTheme="majorHAnsi" w:hAnsiTheme="majorHAnsi"/>
+          <w:sz w:val="48"/>
+          <w:szCs w:val="48"/>
+        </w:rPr>
+      </w:pPr>
+    </w:p>
+    <w:p>
+      <w:pPr>
+        <w:jc w:val="center"/>
+        <w:rPr>
+          <w:rFonts w:asciiTheme="majorHAnsi" w:hAnsiTheme="majorHAnsi"/>
+          <w:sz w:val="48"/>
+          <w:szCs w:val="48"/>
+        </w:rPr>
+      </w:pPr>
+    </w:p>
+    <w:p>
+      <w:pPr>
+        <w:pStyle w:val="Heading1"/>
+        <w:rPr>
+          <w:sz w:val="40"/>
+          <w:szCs w:val="40"/>
+        </w:rPr>
+      </w:pPr>
+      <w:r>
+        <w:rPr>
+          <w:sz w:val="40"/>
+          <w:szCs w:val="40"/>
+        </w:rPr>
+        <w:t>Implementation Strategy</w:t>
+      </w:r>
+    </w:p>
+    <w:p/>
+    <w:p>
+      <w:r>
+        <w:t xml:space="preserve">The implementation strategy is pretty straightforward. We have four packages to implement the data structure, client, server and the interface.  </w:t>
+      </w:r>
+    </w:p>
+    <w:p>
+      <w:pPr>
+        <w:pStyle w:val="Heading2"/>
+        <w:rPr>
+          <w:sz w:val="32"/>
+          <w:szCs w:val="32"/>
+        </w:rPr>
+      </w:pPr>
+      <w:r>
+        <w:rPr>
+          <w:sz w:val="32"/>
+          <w:szCs w:val="32"/>
         </w:rPr>
         <w:t xml:space="preserve">Package: </w:t>
       </w:r>
       <w:r>
         <w:rPr>
-          <w:rFonts w:asciiTheme="majorHAnsi" w:hAnsiTheme="majorHAnsi"/>
-          <w:sz w:val="48"/>
-          <w:szCs w:val="48"/>
+          <w:sz w:val="32"/>
+          <w:szCs w:val="32"/>
         </w:rPr>
         <w:t>Booking</w:t>
       </w:r>
     </w:p>
     <w:p>
-      <w:pPr>
-        <w:rPr>
-          <w:rFonts w:asciiTheme="majorHAnsi" w:hAnsiTheme="majorHAnsi"/>
-          <w:sz w:val="48"/>
-          <w:szCs w:val="48"/>
-        </w:rPr>
-      </w:pPr>
-    </w:p>
-    <w:p>
-      <w:pPr>
-        <w:rPr>
-          <w:rFonts w:asciiTheme="majorHAnsi" w:hAnsiTheme="majorHAnsi"/>
-          <w:sz w:val="28"/>
-          <w:szCs w:val="28"/>
-        </w:rPr>
-      </w:pPr>
-      <w:r>
-        <w:rPr>
-          <w:rFonts w:asciiTheme="majorHAnsi" w:hAnsiTheme="majorHAnsi"/>
-          <w:sz w:val="28"/>
-          <w:szCs w:val="28"/>
-        </w:rPr>
+      <w:r>
         <w:t xml:space="preserve">This package consists of the classes that form the data structures for the storage and computation of data. </w:t>
       </w:r>
     </w:p>
-    <w:p>
-      <w:pPr>
-        <w:rPr>
-          <w:rFonts w:asciiTheme="majorHAnsi" w:hAnsiTheme="majorHAnsi"/>
-          <w:sz w:val="28"/>
-          <w:szCs w:val="28"/>
-        </w:rPr>
-      </w:pPr>
-    </w:p>
-    <w:p>
-      <w:pPr>
-        <w:rPr>
-          <w:rFonts w:asciiTheme="majorHAnsi" w:hAnsiTheme="majorHAnsi"/>
-          <w:sz w:val="48"/>
-          <w:szCs w:val="48"/>
-        </w:rPr>
-      </w:pPr>
-      <w:r>
-        <w:rPr>
-          <w:rFonts w:asciiTheme="majorHAnsi" w:hAnsiTheme="majorHAnsi"/>
+    <w:p/>
+    <w:p>
+      <w:r>
+        <w:rPr>
           <w:noProof/>
-          <w:sz w:val="48"/>
-          <w:szCs w:val="48"/>
         </w:rPr>
         <w:drawing>
-          <wp:inline distT="0" distB="0" distL="0" distR="0" wp14:anchorId="45CAC3F1" wp14:editId="46B64E8B">
-            <wp:extent cx="5273675" cy="4486910"/>
-            <wp:effectExtent l="0" t="0" r="9525" b="8890"/>
+          <wp:inline distT="0" distB="0" distL="0" distR="0" wp14:anchorId="45CAC3F1" wp14:editId="5F12EDC3">
+            <wp:extent cx="5273675" cy="4303528"/>
+            <wp:effectExtent l="0" t="0" r="9525" b="0"/>
             <wp:docPr id="2" name="Picture 2" descr="Macintosh HD:Users:Gaurav:Dropbox:year 3 sem 2:CPE 416 Distributed System:Lab:assignment403:CPE416Assignment:diagram:booking_diagram.jpg"/>
             <wp:cNvGraphicFramePr>
               <a:graphicFrameLocks xmlns:a="http://schemas.openxmlformats.org/drawingml/2006/main" noChangeAspect="1"/>
@@ -934,7 +752,7 @@
                     </pic:cNvPicPr>
                   </pic:nvPicPr>
                   <pic:blipFill>
-                    <a:blip r:embed="rId10">
+                    <a:blip r:embed="rId11">
                       <a:extLst>
                         <a:ext uri="{28A0092B-C50C-407E-A947-70E740481C1C}">
                           <a14:useLocalDpi xmlns:a14="http://schemas.microsoft.com/office/drawing/2010/main" val="0"/>
@@ -949,7 +767,7 @@
                   <pic:spPr bwMode="auto">
                     <a:xfrm>
                       <a:off x="0" y="0"/>
-                      <a:ext cx="5273675" cy="4486910"/>
+                      <a:ext cx="5273675" cy="4303528"/>
                     </a:xfrm>
                     <a:prstGeom prst="rect">
                       <a:avLst/>
@@ -969,61 +787,35 @@
     <w:p>
       <w:pPr>
         <w:rPr>
-          <w:rFonts w:asciiTheme="majorHAnsi" w:hAnsiTheme="majorHAnsi"/>
-          <w:b/>
-          <w:sz w:val="40"/>
-          <w:szCs w:val="40"/>
-        </w:rPr>
-      </w:pPr>
-      <w:r>
-        <w:rPr>
-          <w:rFonts w:asciiTheme="majorHAnsi" w:hAnsiTheme="majorHAnsi"/>
-          <w:b/>
-          <w:sz w:val="40"/>
-          <w:szCs w:val="40"/>
+          <w:rStyle w:val="BookTitle"/>
+        </w:rPr>
+      </w:pPr>
+      <w:r>
+        <w:rPr>
+          <w:rStyle w:val="BookTitle"/>
         </w:rPr>
         <w:t>Classes:</w:t>
       </w:r>
     </w:p>
-    <w:p>
-      <w:pPr>
-        <w:rPr>
-          <w:rFonts w:asciiTheme="majorHAnsi" w:hAnsiTheme="majorHAnsi"/>
-          <w:b/>
-          <w:sz w:val="40"/>
-          <w:szCs w:val="40"/>
-        </w:rPr>
-      </w:pPr>
-    </w:p>
+    <w:p/>
     <w:p>
       <w:pPr>
         <w:pStyle w:val="ListParagraph"/>
         <w:numPr>
           <w:ilvl w:val="0"/>
-          <w:numId w:val="1"/>
+          <w:numId w:val="19"/>
         </w:numPr>
-        <w:rPr>
-          <w:rFonts w:asciiTheme="majorHAnsi" w:hAnsiTheme="majorHAnsi"/>
-        </w:rPr>
-      </w:pPr>
-      <w:r>
-        <w:rPr>
-          <w:rFonts w:asciiTheme="majorHAnsi" w:hAnsiTheme="majorHAnsi"/>
-          <w:sz w:val="32"/>
-          <w:szCs w:val="32"/>
-        </w:rPr>
-        <w:t xml:space="preserve">Duration: </w:t>
-      </w:r>
-      <w:r>
-        <w:rPr>
-          <w:rFonts w:asciiTheme="majorHAnsi" w:hAnsiTheme="majorHAnsi"/>
-        </w:rPr>
-        <w:t>This class’ objects represent the basic unit of time duration in number of days, hours and minutes.</w:t>
-      </w:r>
-      <w:r>
-        <w:rPr>
-          <w:rFonts w:asciiTheme="majorHAnsi" w:hAnsiTheme="majorHAnsi"/>
-        </w:rPr>
+      </w:pPr>
+      <w:r>
+        <w:rPr>
+          <w:b/>
+        </w:rPr>
+        <w:t>Duration:</w:t>
+      </w:r>
+      <w:r>
+        <w:t xml:space="preserve"> This class’ objects represent the basic unit of time duration in number of days, hours and minutes.</w:t>
+      </w:r>
+      <w:r>
         <w:t xml:space="preserve"> </w:t>
       </w:r>
     </w:p>
@@ -1032,40 +824,27 @@
         <w:pStyle w:val="ListParagraph"/>
         <w:numPr>
           <w:ilvl w:val="0"/>
-          <w:numId w:val="1"/>
+          <w:numId w:val="19"/>
         </w:numPr>
-        <w:rPr>
-          <w:rFonts w:asciiTheme="majorHAnsi" w:hAnsiTheme="majorHAnsi"/>
-        </w:rPr>
       </w:pPr>
       <w:proofErr w:type="spellStart"/>
       <w:r>
         <w:rPr>
-          <w:rFonts w:asciiTheme="majorHAnsi" w:hAnsiTheme="majorHAnsi"/>
-          <w:sz w:val="32"/>
-          <w:szCs w:val="32"/>
+          <w:b/>
         </w:rPr>
         <w:t>TimePoint</w:t>
       </w:r>
       <w:proofErr w:type="spellEnd"/>
       <w:r>
         <w:rPr>
-          <w:rFonts w:asciiTheme="majorHAnsi" w:hAnsiTheme="majorHAnsi"/>
-          <w:sz w:val="32"/>
-          <w:szCs w:val="32"/>
-        </w:rPr>
-        <w:t xml:space="preserve">: </w:t>
-      </w:r>
-      <w:r>
-        <w:rPr>
-          <w:rFonts w:asciiTheme="majorHAnsi" w:hAnsiTheme="majorHAnsi"/>
-        </w:rPr>
-        <w:t>This class’ objects represent the basic unit of time point in nu</w:t>
-      </w:r>
-      <w:r>
-        <w:rPr>
-          <w:rFonts w:asciiTheme="majorHAnsi" w:hAnsiTheme="majorHAnsi"/>
-        </w:rPr>
+          <w:b/>
+        </w:rPr>
+        <w:t>:</w:t>
+      </w:r>
+      <w:r>
+        <w:t xml:space="preserve"> This class’ objects represent the basic unit of time point in nu</w:t>
+      </w:r>
+      <w:r>
         <w:t>mber of days, hours and minutes. This class provides the functions to manipulate and compare time points.</w:t>
       </w:r>
     </w:p>
@@ -1074,68 +853,38 @@
         <w:pStyle w:val="ListParagraph"/>
         <w:numPr>
           <w:ilvl w:val="0"/>
-          <w:numId w:val="1"/>
+          <w:numId w:val="19"/>
         </w:numPr>
-        <w:rPr>
-          <w:rFonts w:asciiTheme="majorHAnsi" w:hAnsiTheme="majorHAnsi"/>
-        </w:rPr>
       </w:pPr>
       <w:proofErr w:type="spellStart"/>
       <w:r>
         <w:rPr>
-          <w:rFonts w:asciiTheme="majorHAnsi" w:hAnsiTheme="majorHAnsi"/>
-          <w:sz w:val="32"/>
-          <w:szCs w:val="32"/>
+          <w:b/>
         </w:rPr>
         <w:t>BookingSlot</w:t>
       </w:r>
       <w:proofErr w:type="spellEnd"/>
       <w:r>
         <w:rPr>
-          <w:rFonts w:asciiTheme="majorHAnsi" w:hAnsiTheme="majorHAnsi"/>
-          <w:sz w:val="32"/>
-          <w:szCs w:val="32"/>
+          <w:b/>
         </w:rPr>
         <w:t>:</w:t>
       </w:r>
       <w:r>
-        <w:rPr>
-          <w:rFonts w:asciiTheme="majorHAnsi" w:hAnsiTheme="majorHAnsi"/>
-          <w:sz w:val="32"/>
-          <w:szCs w:val="32"/>
-        </w:rPr>
-        <w:t xml:space="preserve"> </w:t>
-      </w:r>
-      <w:r>
-        <w:rPr>
-          <w:rFonts w:asciiTheme="majorHAnsi" w:hAnsiTheme="majorHAnsi"/>
-        </w:rPr>
-        <w:t>This class’ objects represent a booking slot in a facility. It contains the starting time (</w:t>
+        <w:t xml:space="preserve"> This class’ objects represent a booking slot in a facility. It contains the starting time (</w:t>
       </w:r>
       <w:proofErr w:type="spellStart"/>
       <w:r>
-        <w:rPr>
-          <w:rFonts w:asciiTheme="majorHAnsi" w:hAnsiTheme="majorHAnsi"/>
-        </w:rPr>
         <w:t>TimePoint</w:t>
       </w:r>
       <w:proofErr w:type="spellEnd"/>
       <w:r>
-        <w:rPr>
-          <w:rFonts w:asciiTheme="majorHAnsi" w:hAnsiTheme="majorHAnsi"/>
-        </w:rPr>
         <w:t xml:space="preserve">), the interval (Duration), </w:t>
       </w:r>
       <w:r>
-        <w:rPr>
-          <w:rFonts w:asciiTheme="majorHAnsi" w:hAnsiTheme="majorHAnsi"/>
-        </w:rPr>
         <w:t xml:space="preserve">a confirmation ID and the client address </w:t>
       </w:r>
       <w:r>
-        <w:rPr>
-          <w:rFonts w:asciiTheme="majorHAnsi" w:hAnsiTheme="majorHAnsi"/>
-        </w:rPr>
         <w:t>of the client that booked this slot.</w:t>
       </w:r>
     </w:p>
@@ -1144,42 +893,27 @@
         <w:pStyle w:val="ListParagraph"/>
         <w:numPr>
           <w:ilvl w:val="0"/>
-          <w:numId w:val="1"/>
+          <w:numId w:val="19"/>
         </w:numPr>
-        <w:rPr>
-          <w:rFonts w:asciiTheme="majorHAnsi" w:hAnsiTheme="majorHAnsi"/>
-        </w:rPr>
       </w:pPr>
       <w:proofErr w:type="spellStart"/>
       <w:r>
         <w:rPr>
-          <w:rFonts w:asciiTheme="majorHAnsi" w:hAnsiTheme="majorHAnsi"/>
-          <w:sz w:val="32"/>
-          <w:szCs w:val="32"/>
+          <w:b/>
         </w:rPr>
         <w:t>MonitorClient</w:t>
       </w:r>
       <w:proofErr w:type="spellEnd"/>
       <w:r>
         <w:rPr>
-          <w:rFonts w:asciiTheme="majorHAnsi" w:hAnsiTheme="majorHAnsi"/>
-          <w:sz w:val="32"/>
-          <w:szCs w:val="32"/>
+          <w:b/>
         </w:rPr>
         <w:t>:</w:t>
       </w:r>
       <w:r>
-        <w:rPr>
-          <w:rFonts w:asciiTheme="majorHAnsi" w:hAnsiTheme="majorHAnsi"/>
-          <w:sz w:val="32"/>
-          <w:szCs w:val="32"/>
-        </w:rPr>
         <w:t xml:space="preserve"> </w:t>
       </w:r>
       <w:r>
-        <w:rPr>
-          <w:rFonts w:asciiTheme="majorHAnsi" w:hAnsiTheme="majorHAnsi"/>
-        </w:rPr>
         <w:t xml:space="preserve">The object of this class holds the information of a monitoring client namely client address and the end time of the monitor.  </w:t>
       </w:r>
     </w:p>
@@ -1188,253 +922,60 @@
         <w:pStyle w:val="ListParagraph"/>
         <w:numPr>
           <w:ilvl w:val="0"/>
-          <w:numId w:val="1"/>
+          <w:numId w:val="19"/>
         </w:numPr>
-        <w:rPr>
-          <w:rFonts w:asciiTheme="majorHAnsi" w:hAnsiTheme="majorHAnsi"/>
-        </w:rPr>
-      </w:pPr>
-      <w:r>
-        <w:rPr>
-          <w:rFonts w:asciiTheme="majorHAnsi" w:hAnsiTheme="majorHAnsi"/>
+      </w:pPr>
+      <w:r>
+        <w:rPr>
+          <w:b/>
+        </w:rPr>
+        <w:t>Facility:</w:t>
+      </w:r>
+      <w:r>
+        <w:t xml:space="preserve"> </w:t>
+      </w:r>
+      <w:r>
+        <w:t xml:space="preserve">The object of this class represents a facility type. Its attributes include id and description of the facility, list of booking slots and list of clients who monitor this facility. </w:t>
+      </w:r>
+    </w:p>
+    <w:p>
+      <w:pPr>
+        <w:pStyle w:val="Heading2"/>
+        <w:rPr>
           <w:sz w:val="32"/>
           <w:szCs w:val="32"/>
         </w:rPr>
-        <w:t>Facility:</w:t>
-      </w:r>
-      <w:r>
-        <w:rPr>
-          <w:rFonts w:asciiTheme="majorHAnsi" w:hAnsiTheme="majorHAnsi"/>
+      </w:pPr>
+      <w:r>
+        <w:rPr>
           <w:sz w:val="32"/>
           <w:szCs w:val="32"/>
         </w:rPr>
-        <w:t xml:space="preserve"> </w:t>
-      </w:r>
-      <w:r>
-        <w:rPr>
-          <w:rFonts w:asciiTheme="majorHAnsi" w:hAnsiTheme="majorHAnsi"/>
-        </w:rPr>
-        <w:t xml:space="preserve">The object of this class represents a facility type. Its attributes include id and description of the facility, list of booking slots and list of clients who monitor this facility. </w:t>
-      </w:r>
-    </w:p>
-    <w:p>
-      <w:pPr>
-        <w:pStyle w:val="ListParagraph"/>
-        <w:rPr>
-          <w:rFonts w:asciiTheme="majorHAnsi" w:hAnsiTheme="majorHAnsi"/>
-        </w:rPr>
-      </w:pPr>
-    </w:p>
-    <w:p>
-      <w:pPr>
-        <w:pStyle w:val="ListParagraph"/>
-        <w:rPr>
-          <w:rFonts w:asciiTheme="majorHAnsi" w:hAnsiTheme="majorHAnsi"/>
-        </w:rPr>
-      </w:pPr>
-    </w:p>
-    <w:p>
-      <w:pPr>
-        <w:ind w:left="360"/>
-        <w:rPr>
-          <w:rFonts w:asciiTheme="majorHAnsi" w:hAnsiTheme="majorHAnsi"/>
-        </w:rPr>
-      </w:pPr>
-    </w:p>
-    <w:p>
-      <w:pPr>
-        <w:rPr>
-          <w:rFonts w:asciiTheme="majorHAnsi" w:hAnsiTheme="majorHAnsi"/>
-          <w:sz w:val="48"/>
-          <w:szCs w:val="48"/>
-        </w:rPr>
-      </w:pPr>
-    </w:p>
-    <w:p>
-      <w:pPr>
-        <w:rPr>
-          <w:rFonts w:asciiTheme="majorHAnsi" w:hAnsiTheme="majorHAnsi"/>
-          <w:sz w:val="48"/>
-          <w:szCs w:val="48"/>
-        </w:rPr>
-      </w:pPr>
-    </w:p>
-    <w:p>
-      <w:pPr>
-        <w:rPr>
-          <w:rFonts w:asciiTheme="majorHAnsi" w:hAnsiTheme="majorHAnsi"/>
-          <w:sz w:val="48"/>
-          <w:szCs w:val="48"/>
-        </w:rPr>
-      </w:pPr>
-    </w:p>
-    <w:p>
-      <w:pPr>
-        <w:rPr>
-          <w:rFonts w:asciiTheme="majorHAnsi" w:hAnsiTheme="majorHAnsi"/>
-          <w:sz w:val="48"/>
-          <w:szCs w:val="48"/>
-        </w:rPr>
-      </w:pPr>
-    </w:p>
-    <w:p>
-      <w:pPr>
-        <w:rPr>
-          <w:rFonts w:asciiTheme="majorHAnsi" w:hAnsiTheme="majorHAnsi"/>
-          <w:sz w:val="48"/>
-          <w:szCs w:val="48"/>
-        </w:rPr>
-      </w:pPr>
-    </w:p>
-    <w:p>
-      <w:pPr>
-        <w:rPr>
-          <w:rFonts w:asciiTheme="majorHAnsi" w:hAnsiTheme="majorHAnsi"/>
-          <w:sz w:val="48"/>
-          <w:szCs w:val="48"/>
-        </w:rPr>
-      </w:pPr>
-    </w:p>
-    <w:p>
-      <w:pPr>
-        <w:rPr>
-          <w:rFonts w:asciiTheme="majorHAnsi" w:hAnsiTheme="majorHAnsi"/>
-          <w:sz w:val="48"/>
-          <w:szCs w:val="48"/>
-        </w:rPr>
-      </w:pPr>
-    </w:p>
-    <w:p>
-      <w:pPr>
-        <w:rPr>
-          <w:rFonts w:asciiTheme="majorHAnsi" w:hAnsiTheme="majorHAnsi"/>
-          <w:sz w:val="48"/>
-          <w:szCs w:val="48"/>
-        </w:rPr>
-      </w:pPr>
-    </w:p>
-    <w:p>
-      <w:pPr>
-        <w:rPr>
-          <w:rFonts w:asciiTheme="majorHAnsi" w:hAnsiTheme="majorHAnsi"/>
-          <w:sz w:val="48"/>
-          <w:szCs w:val="48"/>
-        </w:rPr>
-      </w:pPr>
-    </w:p>
-    <w:p>
-      <w:pPr>
-        <w:rPr>
-          <w:rFonts w:asciiTheme="majorHAnsi" w:hAnsiTheme="majorHAnsi"/>
-          <w:sz w:val="48"/>
-          <w:szCs w:val="48"/>
-        </w:rPr>
-      </w:pPr>
-    </w:p>
-    <w:p>
-      <w:pPr>
-        <w:rPr>
-          <w:rFonts w:asciiTheme="majorHAnsi" w:hAnsiTheme="majorHAnsi"/>
-          <w:sz w:val="48"/>
-          <w:szCs w:val="48"/>
-        </w:rPr>
-      </w:pPr>
-    </w:p>
-    <w:p>
-      <w:pPr>
-        <w:rPr>
-          <w:rFonts w:asciiTheme="majorHAnsi" w:hAnsiTheme="majorHAnsi"/>
-          <w:sz w:val="48"/>
-          <w:szCs w:val="48"/>
-        </w:rPr>
-      </w:pPr>
-    </w:p>
-    <w:p>
-      <w:pPr>
-        <w:rPr>
-          <w:rFonts w:asciiTheme="majorHAnsi" w:hAnsiTheme="majorHAnsi"/>
-          <w:sz w:val="48"/>
-          <w:szCs w:val="48"/>
-        </w:rPr>
-      </w:pPr>
-    </w:p>
-    <w:p>
-      <w:pPr>
-        <w:rPr>
-          <w:rFonts w:asciiTheme="majorHAnsi" w:hAnsiTheme="majorHAnsi"/>
-          <w:sz w:val="48"/>
-          <w:szCs w:val="48"/>
-        </w:rPr>
-      </w:pPr>
-    </w:p>
-    <w:p>
-      <w:pPr>
-        <w:rPr>
-          <w:rFonts w:asciiTheme="majorHAnsi" w:hAnsiTheme="majorHAnsi"/>
-          <w:sz w:val="48"/>
-          <w:szCs w:val="48"/>
-        </w:rPr>
-      </w:pPr>
-    </w:p>
-    <w:p>
-      <w:pPr>
-        <w:rPr>
-          <w:rFonts w:asciiTheme="majorHAnsi" w:hAnsiTheme="majorHAnsi"/>
-          <w:sz w:val="48"/>
-          <w:szCs w:val="48"/>
-        </w:rPr>
-      </w:pPr>
-    </w:p>
-    <w:p>
-      <w:pPr>
-        <w:rPr>
-          <w:rFonts w:asciiTheme="majorHAnsi" w:hAnsiTheme="majorHAnsi"/>
-          <w:sz w:val="48"/>
-          <w:szCs w:val="48"/>
-        </w:rPr>
-      </w:pPr>
-      <w:r>
-        <w:rPr>
-          <w:rFonts w:asciiTheme="majorHAnsi" w:hAnsiTheme="majorHAnsi"/>
-          <w:sz w:val="48"/>
-          <w:szCs w:val="48"/>
-        </w:rPr>
         <w:t xml:space="preserve">Package: </w:t>
       </w:r>
       <w:proofErr w:type="spellStart"/>
       <w:r>
         <w:rPr>
-          <w:rFonts w:asciiTheme="majorHAnsi" w:hAnsiTheme="majorHAnsi"/>
-          <w:sz w:val="48"/>
-          <w:szCs w:val="48"/>
+          <w:sz w:val="32"/>
+          <w:szCs w:val="32"/>
         </w:rPr>
         <w:t>Bookingclient</w:t>
       </w:r>
       <w:proofErr w:type="spellEnd"/>
     </w:p>
-    <w:p>
-      <w:pPr>
-        <w:rPr>
-          <w:rFonts w:asciiTheme="majorHAnsi" w:hAnsiTheme="majorHAnsi"/>
-          <w:sz w:val="48"/>
-          <w:szCs w:val="48"/>
-        </w:rPr>
-      </w:pPr>
-    </w:p>
-    <w:p>
-      <w:pPr>
-        <w:rPr>
-          <w:rFonts w:asciiTheme="majorHAnsi" w:hAnsiTheme="majorHAnsi"/>
-          <w:sz w:val="48"/>
-          <w:szCs w:val="48"/>
-        </w:rPr>
-      </w:pPr>
-      <w:r>
-        <w:rPr>
-          <w:rFonts w:asciiTheme="majorHAnsi" w:hAnsiTheme="majorHAnsi"/>
+    <w:p/>
+    <w:p>
+      <w:r>
+        <w:t>This package consists of the classes that make up the client side of the program. It consist</w:t>
+      </w:r>
+      <w:r>
+        <w:t xml:space="preserve">s of a client and the graphical user interface for the user to interact with the client. </w:t>
+      </w:r>
+    </w:p>
+    <w:p>
+      <w:r>
+        <w:rPr>
           <w:noProof/>
-          <w:sz w:val="48"/>
-          <w:szCs w:val="48"/>
         </w:rPr>
         <w:drawing>
           <wp:inline distT="0" distB="0" distL="0" distR="0" wp14:anchorId="03024200" wp14:editId="215D811A">
@@ -1454,7 +995,7 @@
                     </pic:cNvPicPr>
                   </pic:nvPicPr>
                   <pic:blipFill>
-                    <a:blip r:embed="rId11">
+                    <a:blip r:embed="rId12">
                       <a:extLst>
                         <a:ext uri="{28A0092B-C50C-407E-A947-70E740481C1C}">
                           <a14:useLocalDpi xmlns:a14="http://schemas.microsoft.com/office/drawing/2010/main" val="0"/>
@@ -1486,93 +1027,127 @@
         </w:drawing>
       </w:r>
     </w:p>
-    <w:p>
-      <w:pPr>
-        <w:rPr>
-          <w:rFonts w:asciiTheme="majorHAnsi" w:hAnsiTheme="majorHAnsi"/>
-          <w:sz w:val="48"/>
-          <w:szCs w:val="48"/>
-        </w:rPr>
-      </w:pPr>
-    </w:p>
-    <w:p>
-      <w:pPr>
-        <w:rPr>
-          <w:rFonts w:asciiTheme="majorHAnsi" w:hAnsiTheme="majorHAnsi"/>
-          <w:sz w:val="48"/>
-          <w:szCs w:val="48"/>
-        </w:rPr>
-      </w:pPr>
-    </w:p>
-    <w:p>
-      <w:pPr>
-        <w:rPr>
-          <w:rFonts w:asciiTheme="majorHAnsi" w:hAnsiTheme="majorHAnsi"/>
-          <w:b/>
-          <w:sz w:val="40"/>
-          <w:szCs w:val="40"/>
-        </w:rPr>
-      </w:pPr>
-    </w:p>
-    <w:p>
-      <w:pPr>
-        <w:rPr>
-          <w:rFonts w:asciiTheme="majorHAnsi" w:hAnsiTheme="majorHAnsi"/>
-          <w:b/>
-          <w:sz w:val="40"/>
-          <w:szCs w:val="40"/>
-        </w:rPr>
-      </w:pPr>
-      <w:r>
-        <w:rPr>
-          <w:rFonts w:asciiTheme="majorHAnsi" w:hAnsiTheme="majorHAnsi"/>
-          <w:b/>
-          <w:sz w:val="40"/>
-          <w:szCs w:val="40"/>
+    <w:p/>
+    <w:p/>
+    <w:p/>
+    <w:p>
+      <w:pPr>
+        <w:rPr>
+          <w:rStyle w:val="BookTitle"/>
+        </w:rPr>
+      </w:pPr>
+    </w:p>
+    <w:p>
+      <w:pPr>
+        <w:rPr>
+          <w:rStyle w:val="BookTitle"/>
+        </w:rPr>
+      </w:pPr>
+    </w:p>
+    <w:p>
+      <w:pPr>
+        <w:rPr>
+          <w:rStyle w:val="BookTitle"/>
+        </w:rPr>
+      </w:pPr>
+    </w:p>
+    <w:p>
+      <w:pPr>
+        <w:rPr>
+          <w:rStyle w:val="BookTitle"/>
+        </w:rPr>
+      </w:pPr>
+    </w:p>
+    <w:p>
+      <w:pPr>
+        <w:rPr>
+          <w:rStyle w:val="BookTitle"/>
+        </w:rPr>
+      </w:pPr>
+    </w:p>
+    <w:p>
+      <w:pPr>
+        <w:rPr>
+          <w:rStyle w:val="BookTitle"/>
+        </w:rPr>
+      </w:pPr>
+    </w:p>
+    <w:p>
+      <w:pPr>
+        <w:rPr>
+          <w:rStyle w:val="BookTitle"/>
+        </w:rPr>
+      </w:pPr>
+    </w:p>
+    <w:p>
+      <w:pPr>
+        <w:rPr>
+          <w:rStyle w:val="BookTitle"/>
+        </w:rPr>
+      </w:pPr>
+    </w:p>
+    <w:p>
+      <w:pPr>
+        <w:rPr>
+          <w:rStyle w:val="BookTitle"/>
+        </w:rPr>
+      </w:pPr>
+    </w:p>
+    <w:p>
+      <w:pPr>
+        <w:rPr>
+          <w:rStyle w:val="BookTitle"/>
+        </w:rPr>
+      </w:pPr>
+    </w:p>
+    <w:p>
+      <w:pPr>
+        <w:rPr>
+          <w:rStyle w:val="BookTitle"/>
+        </w:rPr>
+      </w:pPr>
+    </w:p>
+    <w:p>
+      <w:pPr>
+        <w:rPr>
+          <w:rStyle w:val="BookTitle"/>
+        </w:rPr>
+      </w:pPr>
+      <w:r>
+        <w:rPr>
+          <w:rStyle w:val="BookTitle"/>
         </w:rPr>
         <w:t>Classes:</w:t>
       </w:r>
     </w:p>
-    <w:p>
-      <w:pPr>
-        <w:rPr>
-          <w:rFonts w:asciiTheme="majorHAnsi" w:hAnsiTheme="majorHAnsi"/>
-          <w:b/>
-          <w:sz w:val="40"/>
-          <w:szCs w:val="40"/>
-        </w:rPr>
-      </w:pPr>
-    </w:p>
+    <w:p/>
     <w:p>
       <w:pPr>
         <w:pStyle w:val="ListParagraph"/>
         <w:numPr>
           <w:ilvl w:val="0"/>
-          <w:numId w:val="2"/>
+          <w:numId w:val="21"/>
         </w:numPr>
-        <w:rPr>
-          <w:rFonts w:asciiTheme="majorHAnsi" w:hAnsiTheme="majorHAnsi"/>
-          <w:sz w:val="32"/>
-          <w:szCs w:val="32"/>
-        </w:rPr>
       </w:pPr>
       <w:proofErr w:type="spellStart"/>
       <w:r>
         <w:rPr>
-          <w:rFonts w:asciiTheme="majorHAnsi" w:hAnsiTheme="majorHAnsi"/>
-          <w:sz w:val="32"/>
-          <w:szCs w:val="32"/>
+          <w:b/>
         </w:rPr>
         <w:t>BookingClient</w:t>
       </w:r>
       <w:proofErr w:type="spellEnd"/>
       <w:r>
         <w:rPr>
-          <w:rFonts w:asciiTheme="majorHAnsi" w:hAnsiTheme="majorHAnsi"/>
-          <w:sz w:val="32"/>
-          <w:szCs w:val="32"/>
+          <w:b/>
         </w:rPr>
         <w:t>:</w:t>
+      </w:r>
+      <w:r>
+        <w:t xml:space="preserve"> This is th</w:t>
+      </w:r>
+      <w:r>
+        <w:t xml:space="preserve">e main class of the client side. This class sets up the UDP connection with the server along with loss simulation and provides the methods and GUI to the user to request services from the server and displays the result. </w:t>
       </w:r>
     </w:p>
     <w:p>
@@ -1580,31 +1155,36 @@
         <w:pStyle w:val="ListParagraph"/>
         <w:numPr>
           <w:ilvl w:val="0"/>
-          <w:numId w:val="2"/>
+          <w:numId w:val="21"/>
         </w:numPr>
-        <w:rPr>
-          <w:rFonts w:asciiTheme="majorHAnsi" w:hAnsiTheme="majorHAnsi"/>
-          <w:sz w:val="32"/>
-          <w:szCs w:val="32"/>
-        </w:rPr>
       </w:pPr>
       <w:proofErr w:type="spellStart"/>
       <w:r>
         <w:rPr>
-          <w:rFonts w:asciiTheme="majorHAnsi" w:hAnsiTheme="majorHAnsi"/>
-          <w:sz w:val="32"/>
-          <w:szCs w:val="32"/>
+          <w:b/>
         </w:rPr>
         <w:t>MonitorThread</w:t>
       </w:r>
       <w:proofErr w:type="spellEnd"/>
       <w:r>
         <w:rPr>
-          <w:rFonts w:asciiTheme="majorHAnsi" w:hAnsiTheme="majorHAnsi"/>
-          <w:sz w:val="32"/>
-          <w:szCs w:val="32"/>
+          <w:b/>
         </w:rPr>
         <w:t>:</w:t>
+      </w:r>
+      <w:r>
+        <w:t xml:space="preserve"> This class extends </w:t>
+      </w:r>
+      <w:proofErr w:type="spellStart"/>
+      <w:r>
+        <w:t>java.lang.Thread</w:t>
+      </w:r>
+      <w:proofErr w:type="spellEnd"/>
+      <w:r>
+        <w:t xml:space="preserve"> and creates a thread to monitor the </w:t>
+      </w:r>
+      <w:r>
+        <w:t>availability of the facility. This thread allows the client to perform other actions while monitoring.</w:t>
       </w:r>
     </w:p>
     <w:p>
@@ -1612,31 +1192,33 @@
         <w:pStyle w:val="ListParagraph"/>
         <w:numPr>
           <w:ilvl w:val="0"/>
-          <w:numId w:val="2"/>
+          <w:numId w:val="21"/>
         </w:numPr>
-        <w:rPr>
-          <w:rFonts w:asciiTheme="majorHAnsi" w:hAnsiTheme="majorHAnsi"/>
-          <w:sz w:val="32"/>
-          <w:szCs w:val="32"/>
-        </w:rPr>
       </w:pPr>
       <w:proofErr w:type="spellStart"/>
       <w:r>
         <w:rPr>
-          <w:rFonts w:asciiTheme="majorHAnsi" w:hAnsiTheme="majorHAnsi"/>
-          <w:sz w:val="32"/>
-          <w:szCs w:val="32"/>
+          <w:b/>
         </w:rPr>
         <w:t>ClientUI</w:t>
       </w:r>
       <w:proofErr w:type="spellEnd"/>
       <w:r>
         <w:rPr>
-          <w:rFonts w:asciiTheme="majorHAnsi" w:hAnsiTheme="majorHAnsi"/>
-          <w:sz w:val="32"/>
-          <w:szCs w:val="32"/>
+          <w:b/>
         </w:rPr>
         <w:t>:</w:t>
+      </w:r>
+      <w:r>
+        <w:t xml:space="preserve"> This class extends </w:t>
+      </w:r>
+      <w:proofErr w:type="spellStart"/>
+      <w:r>
+        <w:t>javax.swing.JFrame</w:t>
+      </w:r>
+      <w:proofErr w:type="spellEnd"/>
+      <w:r>
+        <w:t xml:space="preserve"> and provides the main GUI window for the client containing buttons and a text area.</w:t>
       </w:r>
     </w:p>
     <w:p>
@@ -1644,31 +1226,47 @@
         <w:pStyle w:val="ListParagraph"/>
         <w:numPr>
           <w:ilvl w:val="0"/>
-          <w:numId w:val="2"/>
+          <w:numId w:val="21"/>
         </w:numPr>
-        <w:rPr>
-          <w:rFonts w:asciiTheme="majorHAnsi" w:hAnsiTheme="majorHAnsi"/>
-          <w:sz w:val="32"/>
-          <w:szCs w:val="32"/>
-        </w:rPr>
       </w:pPr>
       <w:proofErr w:type="spellStart"/>
       <w:r>
         <w:rPr>
-          <w:rFonts w:asciiTheme="majorHAnsi" w:hAnsiTheme="majorHAnsi"/>
-          <w:sz w:val="32"/>
-          <w:szCs w:val="32"/>
+          <w:b/>
         </w:rPr>
         <w:t>BookChangeForm</w:t>
       </w:r>
       <w:proofErr w:type="spellEnd"/>
       <w:r>
         <w:rPr>
-          <w:rFonts w:asciiTheme="majorHAnsi" w:hAnsiTheme="majorHAnsi"/>
-          <w:sz w:val="32"/>
-          <w:szCs w:val="32"/>
+          <w:b/>
         </w:rPr>
         <w:t>:</w:t>
+      </w:r>
+      <w:r>
+        <w:t xml:space="preserve"> This class extends </w:t>
+      </w:r>
+      <w:proofErr w:type="spellStart"/>
+      <w:r>
+        <w:t>javax.swing.JFrame</w:t>
+      </w:r>
+      <w:proofErr w:type="spellEnd"/>
+      <w:r>
+        <w:t xml:space="preserve"> and provides the input form for </w:t>
+      </w:r>
+      <w:r>
+        <w:t xml:space="preserve">“Change </w:t>
+      </w:r>
+      <w:proofErr w:type="spellStart"/>
+      <w:r>
+        <w:t>Bookslot</w:t>
+      </w:r>
+      <w:proofErr w:type="spellEnd"/>
+      <w:r>
+        <w:t>”</w:t>
+      </w:r>
+      <w:r>
+        <w:t xml:space="preserve"> service.</w:t>
       </w:r>
     </w:p>
     <w:p>
@@ -1676,31 +1274,39 @@
         <w:pStyle w:val="ListParagraph"/>
         <w:numPr>
           <w:ilvl w:val="0"/>
-          <w:numId w:val="2"/>
+          <w:numId w:val="21"/>
         </w:numPr>
-        <w:rPr>
-          <w:rFonts w:asciiTheme="majorHAnsi" w:hAnsiTheme="majorHAnsi"/>
-          <w:sz w:val="32"/>
-          <w:szCs w:val="32"/>
-        </w:rPr>
       </w:pPr>
       <w:proofErr w:type="spellStart"/>
       <w:r>
         <w:rPr>
-          <w:rFonts w:asciiTheme="majorHAnsi" w:hAnsiTheme="majorHAnsi"/>
-          <w:sz w:val="32"/>
-          <w:szCs w:val="32"/>
+          <w:b/>
         </w:rPr>
         <w:t>BookRequestForm</w:t>
       </w:r>
       <w:proofErr w:type="spellEnd"/>
       <w:r>
         <w:rPr>
-          <w:rFonts w:asciiTheme="majorHAnsi" w:hAnsiTheme="majorHAnsi"/>
-          <w:sz w:val="32"/>
-          <w:szCs w:val="32"/>
+          <w:b/>
         </w:rPr>
         <w:t>:</w:t>
+      </w:r>
+      <w:r>
+        <w:t xml:space="preserve"> This class extends </w:t>
+      </w:r>
+      <w:proofErr w:type="spellStart"/>
+      <w:r>
+        <w:t>javax.swing.JFrame</w:t>
+      </w:r>
+      <w:proofErr w:type="spellEnd"/>
+      <w:r>
+        <w:t xml:space="preserve"> and provides the input form for </w:t>
+      </w:r>
+      <w:r>
+        <w:t>“Book Facility” service</w:t>
+      </w:r>
+      <w:r>
+        <w:t>.</w:t>
       </w:r>
     </w:p>
     <w:p>
@@ -1708,31 +1314,41 @@
         <w:pStyle w:val="ListParagraph"/>
         <w:numPr>
           <w:ilvl w:val="0"/>
-          <w:numId w:val="2"/>
+          <w:numId w:val="21"/>
         </w:numPr>
-        <w:rPr>
-          <w:rFonts w:asciiTheme="majorHAnsi" w:hAnsiTheme="majorHAnsi"/>
-          <w:sz w:val="32"/>
-          <w:szCs w:val="32"/>
-        </w:rPr>
       </w:pPr>
       <w:proofErr w:type="spellStart"/>
       <w:r>
         <w:rPr>
-          <w:rFonts w:asciiTheme="majorHAnsi" w:hAnsiTheme="majorHAnsi"/>
-          <w:sz w:val="32"/>
-          <w:szCs w:val="32"/>
+          <w:b/>
         </w:rPr>
         <w:t>MonitorCallForm</w:t>
       </w:r>
       <w:proofErr w:type="spellEnd"/>
       <w:r>
         <w:rPr>
-          <w:rFonts w:asciiTheme="majorHAnsi" w:hAnsiTheme="majorHAnsi"/>
-          <w:sz w:val="32"/>
-          <w:szCs w:val="32"/>
+          <w:b/>
         </w:rPr>
         <w:t>:</w:t>
+      </w:r>
+      <w:r>
+        <w:t xml:space="preserve"> This class extends </w:t>
+      </w:r>
+      <w:proofErr w:type="spellStart"/>
+      <w:r>
+        <w:t>javax.swing.JFrame</w:t>
+      </w:r>
+      <w:proofErr w:type="spellEnd"/>
+      <w:r>
+        <w:t xml:space="preserve"> and provides the input form for “Monitor Facility” service. It creates a new </w:t>
+      </w:r>
+      <w:proofErr w:type="spellStart"/>
+      <w:r>
+        <w:t>MonitorThread</w:t>
+      </w:r>
+      <w:proofErr w:type="spellEnd"/>
+      <w:r>
+        <w:t xml:space="preserve"> to do the monitoring job until duration timeout. </w:t>
       </w:r>
     </w:p>
     <w:p>
@@ -1740,31 +1356,45 @@
         <w:pStyle w:val="ListParagraph"/>
         <w:numPr>
           <w:ilvl w:val="0"/>
-          <w:numId w:val="2"/>
+          <w:numId w:val="21"/>
         </w:numPr>
-        <w:rPr>
-          <w:rFonts w:asciiTheme="majorHAnsi" w:hAnsiTheme="majorHAnsi"/>
-          <w:sz w:val="32"/>
-          <w:szCs w:val="32"/>
-        </w:rPr>
       </w:pPr>
       <w:proofErr w:type="spellStart"/>
       <w:r>
         <w:rPr>
-          <w:rFonts w:asciiTheme="majorHAnsi" w:hAnsiTheme="majorHAnsi"/>
-          <w:sz w:val="32"/>
-          <w:szCs w:val="32"/>
+          <w:b/>
         </w:rPr>
         <w:t>RemoveLastForm</w:t>
       </w:r>
       <w:proofErr w:type="spellEnd"/>
       <w:r>
         <w:rPr>
-          <w:rFonts w:asciiTheme="majorHAnsi" w:hAnsiTheme="majorHAnsi"/>
-          <w:sz w:val="32"/>
-          <w:szCs w:val="32"/>
+          <w:b/>
         </w:rPr>
         <w:t>:</w:t>
+      </w:r>
+      <w:r>
+        <w:t xml:space="preserve"> This class extends </w:t>
+      </w:r>
+      <w:proofErr w:type="spellStart"/>
+      <w:r>
+        <w:t>javax.swing.JFrame</w:t>
+      </w:r>
+      <w:proofErr w:type="spellEnd"/>
+      <w:r>
+        <w:t xml:space="preserve"> and provides the input form for </w:t>
+      </w:r>
+      <w:r>
+        <w:t>“Remove The Last Slot”</w:t>
+      </w:r>
+      <w:r>
+        <w:t xml:space="preserve"> of a facility</w:t>
+      </w:r>
+      <w:r>
+        <w:t>.</w:t>
+      </w:r>
+      <w:r>
+        <w:t xml:space="preserve"> </w:t>
       </w:r>
     </w:p>
     <w:p>
@@ -1772,31 +1402,39 @@
         <w:pStyle w:val="ListParagraph"/>
         <w:numPr>
           <w:ilvl w:val="0"/>
-          <w:numId w:val="2"/>
+          <w:numId w:val="21"/>
         </w:numPr>
-        <w:rPr>
-          <w:rFonts w:asciiTheme="majorHAnsi" w:hAnsiTheme="majorHAnsi"/>
-          <w:sz w:val="32"/>
-          <w:szCs w:val="32"/>
-        </w:rPr>
       </w:pPr>
       <w:proofErr w:type="spellStart"/>
       <w:r>
         <w:rPr>
-          <w:rFonts w:asciiTheme="majorHAnsi" w:hAnsiTheme="majorHAnsi"/>
-          <w:sz w:val="32"/>
-          <w:szCs w:val="32"/>
+          <w:b/>
         </w:rPr>
         <w:t>RemoveSlotForm</w:t>
       </w:r>
       <w:proofErr w:type="spellEnd"/>
       <w:r>
         <w:rPr>
-          <w:rFonts w:asciiTheme="majorHAnsi" w:hAnsiTheme="majorHAnsi"/>
-          <w:sz w:val="32"/>
-          <w:szCs w:val="32"/>
+          <w:b/>
         </w:rPr>
         <w:t>:</w:t>
+      </w:r>
+      <w:r>
+        <w:t xml:space="preserve"> This class extends </w:t>
+      </w:r>
+      <w:proofErr w:type="spellStart"/>
+      <w:r>
+        <w:t>javax.swing.JFrame</w:t>
+      </w:r>
+      <w:proofErr w:type="spellEnd"/>
+      <w:r>
+        <w:t xml:space="preserve"> and provides the input form for </w:t>
+      </w:r>
+      <w:r>
+        <w:t>“Remove All Slot”</w:t>
+      </w:r>
+      <w:r>
+        <w:t xml:space="preserve"> of a facility. </w:t>
       </w:r>
     </w:p>
     <w:p>
@@ -1804,31 +1442,33 @@
         <w:pStyle w:val="ListParagraph"/>
         <w:numPr>
           <w:ilvl w:val="0"/>
-          <w:numId w:val="2"/>
+          <w:numId w:val="21"/>
         </w:numPr>
-        <w:rPr>
-          <w:rFonts w:asciiTheme="majorHAnsi" w:hAnsiTheme="majorHAnsi"/>
-          <w:sz w:val="32"/>
-          <w:szCs w:val="32"/>
-        </w:rPr>
       </w:pPr>
       <w:proofErr w:type="spellStart"/>
       <w:r>
         <w:rPr>
-          <w:rFonts w:asciiTheme="majorHAnsi" w:hAnsiTheme="majorHAnsi"/>
-          <w:sz w:val="32"/>
-          <w:szCs w:val="32"/>
+          <w:b/>
         </w:rPr>
         <w:t>RunProgramForm</w:t>
       </w:r>
       <w:proofErr w:type="spellEnd"/>
       <w:r>
         <w:rPr>
-          <w:rFonts w:asciiTheme="majorHAnsi" w:hAnsiTheme="majorHAnsi"/>
-          <w:sz w:val="32"/>
-          <w:szCs w:val="32"/>
+          <w:b/>
         </w:rPr>
         <w:t>:</w:t>
+      </w:r>
+      <w:r>
+        <w:t xml:space="preserve"> This class extends </w:t>
+      </w:r>
+      <w:proofErr w:type="spellStart"/>
+      <w:r>
+        <w:t>javax.swing.JFrame</w:t>
+      </w:r>
+      <w:proofErr w:type="spellEnd"/>
+      <w:r>
+        <w:t xml:space="preserve"> and provides the input form for “Get Quotes of The Day” service. </w:t>
       </w:r>
     </w:p>
     <w:p>
@@ -1836,32 +1476,33 @@
         <w:pStyle w:val="ListParagraph"/>
         <w:numPr>
           <w:ilvl w:val="0"/>
-          <w:numId w:val="2"/>
+          <w:numId w:val="21"/>
         </w:numPr>
-        <w:ind w:left="567"/>
-        <w:rPr>
-          <w:rFonts w:asciiTheme="majorHAnsi" w:hAnsiTheme="majorHAnsi"/>
-          <w:sz w:val="32"/>
-          <w:szCs w:val="32"/>
-        </w:rPr>
       </w:pPr>
       <w:proofErr w:type="spellStart"/>
       <w:r>
         <w:rPr>
-          <w:rFonts w:asciiTheme="majorHAnsi" w:hAnsiTheme="majorHAnsi"/>
-          <w:sz w:val="32"/>
-          <w:szCs w:val="32"/>
+          <w:b/>
         </w:rPr>
         <w:t>QueryAvailForm</w:t>
       </w:r>
       <w:proofErr w:type="spellEnd"/>
       <w:r>
         <w:rPr>
-          <w:rFonts w:asciiTheme="majorHAnsi" w:hAnsiTheme="majorHAnsi"/>
-          <w:sz w:val="32"/>
-          <w:szCs w:val="32"/>
+          <w:b/>
         </w:rPr>
         <w:t>:</w:t>
+      </w:r>
+      <w:r>
+        <w:t xml:space="preserve"> This class extends </w:t>
+      </w:r>
+      <w:proofErr w:type="spellStart"/>
+      <w:r>
+        <w:t>javax.swing.JFrame</w:t>
+      </w:r>
+      <w:proofErr w:type="spellEnd"/>
+      <w:r>
+        <w:t xml:space="preserve"> and provides the input form for “Query Availability” of a facility.</w:t>
       </w:r>
     </w:p>
     <w:p>
@@ -1869,93 +1510,98 @@
         <w:pStyle w:val="ListParagraph"/>
         <w:numPr>
           <w:ilvl w:val="0"/>
-          <w:numId w:val="2"/>
+          <w:numId w:val="21"/>
         </w:numPr>
-        <w:ind w:left="567"/>
-        <w:rPr>
-          <w:rFonts w:asciiTheme="majorHAnsi" w:hAnsiTheme="majorHAnsi"/>
+      </w:pPr>
+      <w:proofErr w:type="spellStart"/>
+      <w:r>
+        <w:rPr>
+          <w:b/>
+        </w:rPr>
+        <w:t>ChangeServerForm</w:t>
+      </w:r>
+      <w:proofErr w:type="spellEnd"/>
+      <w:r>
+        <w:rPr>
+          <w:b/>
+        </w:rPr>
+        <w:t>:</w:t>
+      </w:r>
+      <w:r>
+        <w:t xml:space="preserve"> This class extends </w:t>
+      </w:r>
+      <w:proofErr w:type="spellStart"/>
+      <w:r>
+        <w:t>javax.swing.JFrame</w:t>
+      </w:r>
+      <w:proofErr w:type="spellEnd"/>
+      <w:r>
+        <w:t xml:space="preserve"> and provides the input form for “Change Server” service. It sets a new server IP address and port number in the client. </w:t>
+      </w:r>
+    </w:p>
+    <w:p>
+      <w:pPr>
+        <w:ind w:left="224"/>
+        <w:rPr>
+          <w:rFonts w:asciiTheme="majorHAnsi" w:hAnsiTheme="majorHAnsi"/>
+        </w:rPr>
+      </w:pPr>
+    </w:p>
+    <w:p/>
+    <w:p/>
+    <w:p/>
+    <w:p/>
+    <w:p/>
+    <w:p/>
+    <w:p/>
+    <w:p/>
+    <w:p/>
+    <w:p/>
+    <w:p/>
+    <w:p/>
+    <w:p/>
+    <w:p/>
+    <w:p/>
+    <w:p/>
+    <w:p/>
+    <w:p>
+      <w:pPr>
+        <w:pStyle w:val="Heading2"/>
+        <w:rPr>
           <w:sz w:val="32"/>
           <w:szCs w:val="32"/>
         </w:rPr>
       </w:pPr>
-      <w:proofErr w:type="spellStart"/>
-      <w:r>
-        <w:rPr>
-          <w:rFonts w:asciiTheme="majorHAnsi" w:hAnsiTheme="majorHAnsi"/>
+      <w:r>
+        <w:rPr>
           <w:sz w:val="32"/>
           <w:szCs w:val="32"/>
         </w:rPr>
-        <w:t>ChangeServerForm</w:t>
-      </w:r>
-      <w:proofErr w:type="spellEnd"/>
-      <w:r>
-        <w:rPr>
-          <w:rFonts w:asciiTheme="majorHAnsi" w:hAnsiTheme="majorHAnsi"/>
+        <w:t xml:space="preserve">Package: </w:t>
+      </w:r>
+      <w:proofErr w:type="spellStart"/>
+      <w:r>
+        <w:rPr>
           <w:sz w:val="32"/>
           <w:szCs w:val="32"/>
         </w:rPr>
-        <w:t>:</w:t>
-      </w:r>
-    </w:p>
-    <w:p>
-      <w:pPr>
-        <w:rPr>
-          <w:rFonts w:asciiTheme="majorHAnsi" w:hAnsiTheme="majorHAnsi"/>
-          <w:sz w:val="48"/>
-          <w:szCs w:val="48"/>
-        </w:rPr>
-      </w:pPr>
-    </w:p>
-    <w:p>
-      <w:pPr>
-        <w:rPr>
-          <w:rFonts w:asciiTheme="majorHAnsi" w:hAnsiTheme="majorHAnsi"/>
-          <w:sz w:val="48"/>
-          <w:szCs w:val="48"/>
-        </w:rPr>
-      </w:pPr>
-    </w:p>
-    <w:p>
-      <w:pPr>
-        <w:rPr>
-          <w:rFonts w:asciiTheme="majorHAnsi" w:hAnsiTheme="majorHAnsi"/>
-          <w:sz w:val="48"/>
-          <w:szCs w:val="48"/>
-        </w:rPr>
-      </w:pPr>
-      <w:r>
-        <w:rPr>
-          <w:rFonts w:asciiTheme="majorHAnsi" w:hAnsiTheme="majorHAnsi"/>
-          <w:sz w:val="48"/>
-          <w:szCs w:val="48"/>
-        </w:rPr>
-        <w:t xml:space="preserve">Package: </w:t>
-      </w:r>
-      <w:proofErr w:type="spellStart"/>
-      <w:r>
-        <w:rPr>
-          <w:rFonts w:asciiTheme="majorHAnsi" w:hAnsiTheme="majorHAnsi"/>
-          <w:sz w:val="48"/>
-          <w:szCs w:val="48"/>
-        </w:rPr>
         <w:t>Bookingserver</w:t>
       </w:r>
       <w:proofErr w:type="spellEnd"/>
     </w:p>
-    <w:p>
-      <w:pPr>
-        <w:rPr>
-          <w:rFonts w:asciiTheme="majorHAnsi" w:hAnsiTheme="majorHAnsi"/>
-          <w:sz w:val="48"/>
-          <w:szCs w:val="48"/>
-        </w:rPr>
-      </w:pPr>
-      <w:r>
-        <w:rPr>
-          <w:rFonts w:asciiTheme="majorHAnsi" w:hAnsiTheme="majorHAnsi"/>
+    <w:p/>
+    <w:p>
+      <w:r>
+        <w:t>This package consists of the classes that make up the server side of the program. It consists of a server, a history log and a graphical user interface to</w:t>
+      </w:r>
+      <w:r>
+        <w:t xml:space="preserve"> perform actions on server. </w:t>
+      </w:r>
+    </w:p>
+    <w:p>
+      <w:r>
+        <w:rPr>
           <w:noProof/>
-          <w:sz w:val="48"/>
-          <w:szCs w:val="48"/>
         </w:rPr>
         <w:drawing>
           <wp:inline distT="0" distB="0" distL="0" distR="0" wp14:anchorId="78C4C3C0" wp14:editId="6970C220">
@@ -1975,7 +1621,7 @@
                     </pic:cNvPicPr>
                   </pic:nvPicPr>
                   <pic:blipFill>
-                    <a:blip r:embed="rId12">
+                    <a:blip r:embed="rId13">
                       <a:extLst>
                         <a:ext uri="{28A0092B-C50C-407E-A947-70E740481C1C}">
                           <a14:useLocalDpi xmlns:a14="http://schemas.microsoft.com/office/drawing/2010/main" val="0"/>
@@ -2007,74 +1653,57 @@
         </w:drawing>
       </w:r>
     </w:p>
-    <w:p>
-      <w:pPr>
-        <w:rPr>
-          <w:rFonts w:asciiTheme="majorHAnsi" w:hAnsiTheme="majorHAnsi"/>
-          <w:sz w:val="48"/>
-          <w:szCs w:val="48"/>
-        </w:rPr>
-      </w:pPr>
-    </w:p>
-    <w:p>
-      <w:pPr>
-        <w:rPr>
-          <w:rFonts w:asciiTheme="majorHAnsi" w:hAnsiTheme="majorHAnsi"/>
-          <w:b/>
-          <w:sz w:val="40"/>
-          <w:szCs w:val="40"/>
-        </w:rPr>
-      </w:pPr>
-      <w:r>
-        <w:rPr>
-          <w:rFonts w:asciiTheme="majorHAnsi" w:hAnsiTheme="majorHAnsi"/>
-          <w:b/>
-          <w:sz w:val="40"/>
-          <w:szCs w:val="40"/>
+    <w:p/>
+    <w:p>
+      <w:pPr>
+        <w:rPr>
+          <w:rStyle w:val="BookTitle"/>
+        </w:rPr>
+      </w:pPr>
+      <w:r>
+        <w:rPr>
+          <w:rStyle w:val="BookTitle"/>
         </w:rPr>
         <w:t>Classes:</w:t>
       </w:r>
     </w:p>
-    <w:p>
-      <w:pPr>
-        <w:rPr>
-          <w:rFonts w:asciiTheme="majorHAnsi" w:hAnsiTheme="majorHAnsi"/>
-          <w:b/>
-          <w:sz w:val="40"/>
-          <w:szCs w:val="40"/>
-        </w:rPr>
-      </w:pPr>
-    </w:p>
+    <w:p/>
     <w:p>
       <w:pPr>
         <w:pStyle w:val="ListParagraph"/>
         <w:numPr>
           <w:ilvl w:val="0"/>
-          <w:numId w:val="3"/>
+          <w:numId w:val="22"/>
         </w:numPr>
-        <w:rPr>
-          <w:rFonts w:asciiTheme="majorHAnsi" w:hAnsiTheme="majorHAnsi"/>
-          <w:sz w:val="32"/>
-          <w:szCs w:val="32"/>
-        </w:rPr>
       </w:pPr>
       <w:proofErr w:type="spellStart"/>
       <w:r>
         <w:rPr>
-          <w:rFonts w:asciiTheme="majorHAnsi" w:hAnsiTheme="majorHAnsi"/>
-          <w:sz w:val="32"/>
-          <w:szCs w:val="32"/>
+          <w:b/>
         </w:rPr>
         <w:t>BookingServer</w:t>
       </w:r>
       <w:proofErr w:type="spellEnd"/>
       <w:r>
         <w:rPr>
-          <w:rFonts w:asciiTheme="majorHAnsi" w:hAnsiTheme="majorHAnsi"/>
-          <w:sz w:val="32"/>
-          <w:szCs w:val="32"/>
+          <w:b/>
         </w:rPr>
         <w:t>:</w:t>
+      </w:r>
+      <w:r>
+        <w:t xml:space="preserve"> This is the main class of the server side. This c</w:t>
+      </w:r>
+      <w:r>
+        <w:t>lass sets up the UDP connection</w:t>
+      </w:r>
+      <w:r>
+        <w:t xml:space="preserve"> along with loss simulation and </w:t>
+      </w:r>
+      <w:r>
+        <w:t xml:space="preserve">waits for a client request. </w:t>
+      </w:r>
+      <w:r>
+        <w:t xml:space="preserve">It maintains the list of facilities and the history of client requests. It also implements the invocation semantic (At-least-once and At-most-once) and filters duplicate requests. </w:t>
       </w:r>
     </w:p>
     <w:p>
@@ -2082,31 +1711,50 @@
         <w:pStyle w:val="ListParagraph"/>
         <w:numPr>
           <w:ilvl w:val="0"/>
-          <w:numId w:val="3"/>
+          <w:numId w:val="22"/>
         </w:numPr>
-        <w:rPr>
-          <w:rFonts w:asciiTheme="majorHAnsi" w:hAnsiTheme="majorHAnsi"/>
-          <w:sz w:val="32"/>
-          <w:szCs w:val="32"/>
-        </w:rPr>
       </w:pPr>
       <w:proofErr w:type="spellStart"/>
       <w:r>
         <w:rPr>
-          <w:rFonts w:asciiTheme="majorHAnsi" w:hAnsiTheme="majorHAnsi"/>
-          <w:sz w:val="32"/>
-          <w:szCs w:val="32"/>
+          <w:b/>
         </w:rPr>
         <w:t>RequestHistory</w:t>
       </w:r>
       <w:proofErr w:type="spellEnd"/>
       <w:r>
         <w:rPr>
-          <w:rFonts w:asciiTheme="majorHAnsi" w:hAnsiTheme="majorHAnsi"/>
-          <w:sz w:val="32"/>
-          <w:szCs w:val="32"/>
+          <w:b/>
         </w:rPr>
         <w:t>:</w:t>
+      </w:r>
+      <w:r>
+        <w:rPr>
+          <w:b/>
+        </w:rPr>
+        <w:t xml:space="preserve"> </w:t>
+      </w:r>
+      <w:r>
+        <w:t xml:space="preserve">This class’ object stores a list of successful request by the client. Each element of the list is an object of </w:t>
+      </w:r>
+      <w:proofErr w:type="spellStart"/>
+      <w:r>
+        <w:t>RequestMessage</w:t>
+      </w:r>
+      <w:proofErr w:type="spellEnd"/>
+      <w:r>
+        <w:t xml:space="preserve"> Type</w:t>
+      </w:r>
+      <w:r>
+        <w:t xml:space="preserve">. This class also provides the methods to add new requests and search the list for a matching attribute </w:t>
+      </w:r>
+      <w:proofErr w:type="spellStart"/>
+      <w:r>
+        <w:t>RequestMessage</w:t>
+      </w:r>
+      <w:proofErr w:type="spellEnd"/>
+      <w:r>
+        <w:t xml:space="preserve"> to identify a duplicate request. </w:t>
       </w:r>
     </w:p>
     <w:p>
@@ -2114,31 +1762,36 @@
         <w:pStyle w:val="ListParagraph"/>
         <w:numPr>
           <w:ilvl w:val="0"/>
-          <w:numId w:val="3"/>
+          <w:numId w:val="22"/>
         </w:numPr>
-        <w:rPr>
-          <w:rFonts w:asciiTheme="majorHAnsi" w:hAnsiTheme="majorHAnsi"/>
-          <w:sz w:val="32"/>
-          <w:szCs w:val="32"/>
-        </w:rPr>
       </w:pPr>
       <w:proofErr w:type="spellStart"/>
       <w:r>
         <w:rPr>
-          <w:rFonts w:asciiTheme="majorHAnsi" w:hAnsiTheme="majorHAnsi"/>
-          <w:sz w:val="32"/>
-          <w:szCs w:val="32"/>
+          <w:b/>
         </w:rPr>
         <w:t>ServerUI</w:t>
       </w:r>
       <w:proofErr w:type="spellEnd"/>
       <w:r>
         <w:rPr>
-          <w:rFonts w:asciiTheme="majorHAnsi" w:hAnsiTheme="majorHAnsi"/>
-          <w:sz w:val="32"/>
-          <w:szCs w:val="32"/>
+          <w:b/>
         </w:rPr>
         <w:t>:</w:t>
+      </w:r>
+      <w:r>
+        <w:t xml:space="preserve"> </w:t>
+      </w:r>
+      <w:r>
+        <w:t xml:space="preserve">This class extends </w:t>
+      </w:r>
+      <w:proofErr w:type="spellStart"/>
+      <w:r>
+        <w:t>javax.swing.JFrame</w:t>
+      </w:r>
+      <w:proofErr w:type="spellEnd"/>
+      <w:r>
+        <w:t xml:space="preserve"> and provides the main GUI window for the server containing buttons and a text area</w:t>
       </w:r>
     </w:p>
     <w:p>
@@ -2146,118 +1799,77 @@
         <w:pStyle w:val="ListParagraph"/>
         <w:numPr>
           <w:ilvl w:val="0"/>
-          <w:numId w:val="3"/>
+          <w:numId w:val="22"/>
         </w:numPr>
-        <w:rPr>
-          <w:rFonts w:asciiTheme="majorHAnsi" w:hAnsiTheme="majorHAnsi"/>
+      </w:pPr>
+      <w:proofErr w:type="spellStart"/>
+      <w:r>
+        <w:rPr>
+          <w:b/>
+        </w:rPr>
+        <w:t>RequestMessage</w:t>
+      </w:r>
+      <w:proofErr w:type="spellEnd"/>
+      <w:r>
+        <w:rPr>
+          <w:b/>
+        </w:rPr>
+        <w:t>:</w:t>
+      </w:r>
+      <w:r>
+        <w:t xml:space="preserve"> This class’ object stores the information of a client request including the </w:t>
+      </w:r>
+      <w:proofErr w:type="spellStart"/>
+      <w:r>
+        <w:t>RequestPackage</w:t>
+      </w:r>
+      <w:proofErr w:type="spellEnd"/>
+      <w:r>
+        <w:t xml:space="preserve">, client address, client port and data buffer of reply message. </w:t>
+      </w:r>
+    </w:p>
+    <w:p/>
+    <w:p>
+      <w:pPr>
+        <w:pStyle w:val="Heading2"/>
+        <w:rPr>
           <w:sz w:val="32"/>
           <w:szCs w:val="32"/>
         </w:rPr>
       </w:pPr>
-      <w:proofErr w:type="spellStart"/>
-      <w:r>
-        <w:rPr>
-          <w:rFonts w:asciiTheme="majorHAnsi" w:hAnsiTheme="majorHAnsi"/>
+      <w:r>
+        <w:rPr>
           <w:sz w:val="32"/>
           <w:szCs w:val="32"/>
         </w:rPr>
-        <w:t>RequestMessage</w:t>
-      </w:r>
-      <w:proofErr w:type="spellEnd"/>
-      <w:r>
-        <w:rPr>
-          <w:rFonts w:asciiTheme="majorHAnsi" w:hAnsiTheme="majorHAnsi"/>
+        <w:t xml:space="preserve">Package: </w:t>
+      </w:r>
+      <w:r>
+        <w:rPr>
           <w:sz w:val="32"/>
           <w:szCs w:val="32"/>
         </w:rPr>
-        <w:t>:</w:t>
-      </w:r>
-    </w:p>
-    <w:p>
-      <w:pPr>
-        <w:pStyle w:val="ListParagraph"/>
-        <w:rPr>
-          <w:rFonts w:asciiTheme="majorHAnsi" w:hAnsiTheme="majorHAnsi"/>
-          <w:sz w:val="32"/>
-          <w:szCs w:val="32"/>
-        </w:rPr>
-      </w:pPr>
-    </w:p>
-    <w:p>
-      <w:pPr>
-        <w:rPr>
-          <w:rFonts w:asciiTheme="majorHAnsi" w:hAnsiTheme="majorHAnsi"/>
-          <w:sz w:val="48"/>
-          <w:szCs w:val="48"/>
-        </w:rPr>
-      </w:pPr>
-    </w:p>
-    <w:p>
-      <w:pPr>
-        <w:rPr>
-          <w:rFonts w:asciiTheme="majorHAnsi" w:hAnsiTheme="majorHAnsi"/>
-          <w:sz w:val="48"/>
-          <w:szCs w:val="48"/>
-        </w:rPr>
-      </w:pPr>
-    </w:p>
-    <w:p>
-      <w:pPr>
-        <w:rPr>
-          <w:rFonts w:asciiTheme="majorHAnsi" w:hAnsiTheme="majorHAnsi"/>
-          <w:sz w:val="48"/>
-          <w:szCs w:val="48"/>
-        </w:rPr>
-      </w:pPr>
-      <w:r>
-        <w:rPr>
-          <w:rFonts w:asciiTheme="majorHAnsi" w:hAnsiTheme="majorHAnsi"/>
-          <w:sz w:val="48"/>
-          <w:szCs w:val="48"/>
-        </w:rPr>
-        <w:t xml:space="preserve">Package: </w:t>
-      </w:r>
-      <w:r>
-        <w:rPr>
-          <w:rFonts w:asciiTheme="majorHAnsi" w:hAnsiTheme="majorHAnsi"/>
-          <w:sz w:val="48"/>
-          <w:szCs w:val="48"/>
-        </w:rPr>
         <w:t>Data</w:t>
       </w:r>
     </w:p>
     <w:p>
-      <w:pPr>
-        <w:rPr>
-          <w:rFonts w:asciiTheme="majorHAnsi" w:hAnsiTheme="majorHAnsi"/>
-          <w:sz w:val="48"/>
-          <w:szCs w:val="48"/>
-        </w:rPr>
-      </w:pPr>
-    </w:p>
-    <w:p>
-      <w:pPr>
-        <w:rPr>
-          <w:rFonts w:asciiTheme="majorHAnsi" w:hAnsiTheme="majorHAnsi"/>
-          <w:sz w:val="48"/>
-          <w:szCs w:val="48"/>
-        </w:rPr>
-      </w:pPr>
-    </w:p>
-    <w:p>
-      <w:pPr>
-        <w:rPr>
-          <w:rFonts w:asciiTheme="majorHAnsi" w:hAnsiTheme="majorHAnsi"/>
-          <w:sz w:val="48"/>
-          <w:szCs w:val="48"/>
-        </w:rPr>
-      </w:pPr>
-      <w:r>
-        <w:rPr>
-          <w:rFonts w:asciiTheme="majorHAnsi" w:hAnsiTheme="majorHAnsi"/>
+      <w:r>
+        <w:t xml:space="preserve">This package consists of the classes that make up the interface for </w:t>
+      </w:r>
+      <w:proofErr w:type="gramStart"/>
+      <w:r>
+        <w:t>communication</w:t>
+      </w:r>
+      <w:proofErr w:type="gramEnd"/>
+      <w:r>
+        <w:t xml:space="preserve"> between client and server. These classes implement the marshaling and un-marshaling of request, reply and data formats.</w:t>
+      </w:r>
+    </w:p>
+    <w:p/>
+    <w:p>
+      <w:r>
+        <w:rPr>
           <w:noProof/>
-          <w:sz w:val="48"/>
-          <w:szCs w:val="48"/>
         </w:rPr>
         <w:drawing>
           <wp:inline distT="0" distB="0" distL="0" distR="0" wp14:anchorId="4C523A53" wp14:editId="2F66F5EC">
@@ -2277,7 +1889,7 @@
                     </pic:cNvPicPr>
                   </pic:nvPicPr>
                   <pic:blipFill>
-                    <a:blip r:embed="rId13">
+                    <a:blip r:embed="rId14">
                       <a:extLst>
                         <a:ext uri="{28A0092B-C50C-407E-A947-70E740481C1C}">
                           <a14:useLocalDpi xmlns:a14="http://schemas.microsoft.com/office/drawing/2010/main" val="0"/>
@@ -2312,196 +1924,109 @@
     <w:p>
       <w:pPr>
         <w:rPr>
-          <w:rFonts w:asciiTheme="majorHAnsi" w:hAnsiTheme="majorHAnsi"/>
-          <w:sz w:val="48"/>
-          <w:szCs w:val="48"/>
-        </w:rPr>
-      </w:pPr>
-    </w:p>
-    <w:p>
-      <w:pPr>
-        <w:rPr>
-          <w:rFonts w:asciiTheme="majorHAnsi" w:hAnsiTheme="majorHAnsi"/>
-          <w:sz w:val="48"/>
-          <w:szCs w:val="48"/>
-        </w:rPr>
-      </w:pPr>
-    </w:p>
-    <w:p>
-      <w:pPr>
-        <w:rPr>
-          <w:rFonts w:asciiTheme="majorHAnsi" w:hAnsiTheme="majorHAnsi"/>
-          <w:b/>
-          <w:sz w:val="40"/>
-          <w:szCs w:val="40"/>
-        </w:rPr>
-      </w:pPr>
-      <w:r>
-        <w:rPr>
-          <w:rFonts w:asciiTheme="majorHAnsi" w:hAnsiTheme="majorHAnsi"/>
-          <w:b/>
-          <w:sz w:val="40"/>
-          <w:szCs w:val="40"/>
+          <w:rStyle w:val="BookTitle"/>
+        </w:rPr>
+      </w:pPr>
+    </w:p>
+    <w:p>
+      <w:pPr>
+        <w:rPr>
+          <w:rStyle w:val="BookTitle"/>
+        </w:rPr>
+      </w:pPr>
+      <w:r>
+        <w:rPr>
+          <w:rStyle w:val="BookTitle"/>
         </w:rPr>
         <w:t>Interface:</w:t>
       </w:r>
     </w:p>
-    <w:p>
-      <w:pPr>
-        <w:rPr>
-          <w:rFonts w:asciiTheme="majorHAnsi" w:hAnsiTheme="majorHAnsi"/>
-          <w:b/>
-          <w:sz w:val="40"/>
-          <w:szCs w:val="40"/>
-        </w:rPr>
-      </w:pPr>
-    </w:p>
-    <w:p>
-      <w:pPr>
-        <w:rPr>
-          <w:rFonts w:asciiTheme="majorHAnsi" w:hAnsiTheme="majorHAnsi"/>
-          <w:sz w:val="32"/>
-          <w:szCs w:val="32"/>
-        </w:rPr>
-      </w:pPr>
-      <w:r>
-        <w:rPr>
-          <w:rFonts w:asciiTheme="majorHAnsi" w:hAnsiTheme="majorHAnsi"/>
-          <w:sz w:val="32"/>
-          <w:szCs w:val="32"/>
-        </w:rPr>
-        <w:t xml:space="preserve">1. </w:t>
-      </w:r>
-      <w:r>
-        <w:rPr>
-          <w:rFonts w:asciiTheme="majorHAnsi" w:hAnsiTheme="majorHAnsi"/>
-          <w:sz w:val="32"/>
-          <w:szCs w:val="32"/>
-        </w:rPr>
-        <w:t xml:space="preserve">Serializable: </w:t>
-      </w:r>
-    </w:p>
-    <w:p>
-      <w:pPr>
-        <w:rPr>
-          <w:rFonts w:asciiTheme="majorHAnsi" w:hAnsiTheme="majorHAnsi"/>
-          <w:b/>
-          <w:sz w:val="40"/>
-          <w:szCs w:val="40"/>
-        </w:rPr>
-      </w:pPr>
-    </w:p>
-    <w:p>
-      <w:pPr>
-        <w:tabs>
-          <w:tab w:val="left" w:pos="2595"/>
-        </w:tabs>
-        <w:rPr>
-          <w:rFonts w:asciiTheme="majorHAnsi" w:hAnsiTheme="majorHAnsi"/>
-          <w:sz w:val="48"/>
-          <w:szCs w:val="48"/>
-        </w:rPr>
-      </w:pPr>
-      <w:r>
-        <w:rPr>
-          <w:rFonts w:asciiTheme="majorHAnsi" w:hAnsiTheme="majorHAnsi"/>
-          <w:sz w:val="48"/>
-          <w:szCs w:val="48"/>
-        </w:rPr>
-        <w:tab/>
-      </w:r>
-    </w:p>
-    <w:p>
-      <w:pPr>
-        <w:rPr>
-          <w:rFonts w:asciiTheme="majorHAnsi" w:hAnsiTheme="majorHAnsi"/>
-          <w:b/>
-          <w:sz w:val="40"/>
-          <w:szCs w:val="40"/>
-        </w:rPr>
-      </w:pPr>
-      <w:r>
-        <w:rPr>
-          <w:rFonts w:asciiTheme="majorHAnsi" w:hAnsiTheme="majorHAnsi"/>
-          <w:b/>
-          <w:sz w:val="40"/>
-          <w:szCs w:val="40"/>
-        </w:rPr>
-        <w:t>Classes:</w:t>
-      </w:r>
-    </w:p>
-    <w:p>
-      <w:pPr>
-        <w:rPr>
-          <w:rFonts w:asciiTheme="majorHAnsi" w:hAnsiTheme="majorHAnsi"/>
-          <w:b/>
-          <w:sz w:val="40"/>
-          <w:szCs w:val="40"/>
-        </w:rPr>
-      </w:pPr>
-    </w:p>
+    <w:p/>
     <w:p>
       <w:pPr>
         <w:pStyle w:val="ListParagraph"/>
         <w:numPr>
           <w:ilvl w:val="0"/>
-          <w:numId w:val="4"/>
+          <w:numId w:val="23"/>
         </w:numPr>
-        <w:rPr>
-          <w:rFonts w:asciiTheme="majorHAnsi" w:hAnsiTheme="majorHAnsi"/>
-          <w:sz w:val="32"/>
-          <w:szCs w:val="32"/>
-        </w:rPr>
       </w:pPr>
       <w:proofErr w:type="spellStart"/>
       <w:r>
         <w:rPr>
-          <w:rFonts w:asciiTheme="majorHAnsi" w:hAnsiTheme="majorHAnsi"/>
-          <w:sz w:val="32"/>
-          <w:szCs w:val="32"/>
-        </w:rPr>
-        <w:t>StatusCode</w:t>
+          <w:b/>
+        </w:rPr>
+        <w:t>Serializable</w:t>
       </w:r>
       <w:proofErr w:type="spellEnd"/>
       <w:r>
         <w:rPr>
-          <w:rFonts w:asciiTheme="majorHAnsi" w:hAnsiTheme="majorHAnsi"/>
-          <w:sz w:val="32"/>
-          <w:szCs w:val="32"/>
+          <w:b/>
         </w:rPr>
         <w:t>:</w:t>
       </w:r>
-    </w:p>
+      <w:r>
+        <w:t xml:space="preserve"> </w:t>
+      </w:r>
+      <w:r>
+        <w:t>This is an interface that dictates all the classes that implement it to</w:t>
+      </w:r>
+      <w:r>
+        <w:t xml:space="preserve"> provide a </w:t>
+      </w:r>
+      <w:proofErr w:type="gramStart"/>
+      <w:r>
+        <w:t>serialize(</w:t>
+      </w:r>
+      <w:proofErr w:type="gramEnd"/>
+      <w:r>
+        <w:t>) function for the marshaling of data.</w:t>
+      </w:r>
+    </w:p>
+    <w:p>
+      <w:pPr>
+        <w:rPr>
+          <w:rStyle w:val="BookTitle"/>
+        </w:rPr>
+      </w:pPr>
+    </w:p>
+    <w:p>
+      <w:pPr>
+        <w:rPr>
+          <w:rStyle w:val="BookTitle"/>
+        </w:rPr>
+      </w:pPr>
+      <w:r>
+        <w:rPr>
+          <w:rStyle w:val="BookTitle"/>
+        </w:rPr>
+        <w:t>Classes:</w:t>
+      </w:r>
+    </w:p>
+    <w:p/>
     <w:p>
       <w:pPr>
         <w:pStyle w:val="ListParagraph"/>
         <w:numPr>
           <w:ilvl w:val="0"/>
-          <w:numId w:val="4"/>
+          <w:numId w:val="23"/>
         </w:numPr>
-        <w:rPr>
-          <w:rFonts w:asciiTheme="majorHAnsi" w:hAnsiTheme="majorHAnsi"/>
-          <w:sz w:val="32"/>
-          <w:szCs w:val="32"/>
-        </w:rPr>
       </w:pPr>
       <w:proofErr w:type="spellStart"/>
       <w:r>
         <w:rPr>
-          <w:rFonts w:asciiTheme="majorHAnsi" w:hAnsiTheme="majorHAnsi"/>
-          <w:sz w:val="32"/>
-          <w:szCs w:val="32"/>
-        </w:rPr>
-        <w:t>DataPackage</w:t>
+          <w:b/>
+        </w:rPr>
+        <w:t>StatusCode</w:t>
       </w:r>
       <w:proofErr w:type="spellEnd"/>
       <w:r>
         <w:rPr>
-          <w:rFonts w:asciiTheme="majorHAnsi" w:hAnsiTheme="majorHAnsi"/>
-          <w:sz w:val="32"/>
-          <w:szCs w:val="32"/>
+          <w:b/>
         </w:rPr>
         <w:t>:</w:t>
+      </w:r>
+      <w:r>
+        <w:t xml:space="preserve"> This class contains all the status codes that are used by the client and server to make decisions and reply to the client.</w:t>
       </w:r>
     </w:p>
     <w:p>
@@ -2509,31 +2034,36 @@
         <w:pStyle w:val="ListParagraph"/>
         <w:numPr>
           <w:ilvl w:val="0"/>
-          <w:numId w:val="4"/>
+          <w:numId w:val="23"/>
         </w:numPr>
-        <w:rPr>
-          <w:rFonts w:asciiTheme="majorHAnsi" w:hAnsiTheme="majorHAnsi"/>
-          <w:sz w:val="32"/>
-          <w:szCs w:val="32"/>
-        </w:rPr>
       </w:pPr>
       <w:proofErr w:type="spellStart"/>
       <w:r>
         <w:rPr>
-          <w:rFonts w:asciiTheme="majorHAnsi" w:hAnsiTheme="majorHAnsi"/>
-          <w:sz w:val="32"/>
-          <w:szCs w:val="32"/>
-        </w:rPr>
-        <w:t>ReplyPackage</w:t>
+          <w:b/>
+        </w:rPr>
+        <w:t>DataPackage</w:t>
       </w:r>
       <w:proofErr w:type="spellEnd"/>
       <w:r>
         <w:rPr>
-          <w:rFonts w:asciiTheme="majorHAnsi" w:hAnsiTheme="majorHAnsi"/>
-          <w:sz w:val="32"/>
-          <w:szCs w:val="32"/>
+          <w:b/>
         </w:rPr>
         <w:t>:</w:t>
+      </w:r>
+      <w:r>
+        <w:t xml:space="preserve"> This class contains implements </w:t>
+      </w:r>
+      <w:proofErr w:type="spellStart"/>
+      <w:r>
+        <w:t>serializable</w:t>
+      </w:r>
+      <w:proofErr w:type="spellEnd"/>
+      <w:r>
+        <w:t xml:space="preserve"> and </w:t>
+      </w:r>
+      <w:r>
+        <w:t xml:space="preserve">contains methods to do the marshaling and un-marshaling of data objects, strings and integers. </w:t>
       </w:r>
     </w:p>
     <w:p>
@@ -2541,79 +2071,136 @@
         <w:pStyle w:val="ListParagraph"/>
         <w:numPr>
           <w:ilvl w:val="0"/>
-          <w:numId w:val="4"/>
+          <w:numId w:val="23"/>
         </w:numPr>
-        <w:rPr>
-          <w:rFonts w:asciiTheme="majorHAnsi" w:hAnsiTheme="majorHAnsi"/>
-          <w:sz w:val="32"/>
-          <w:szCs w:val="32"/>
-        </w:rPr>
       </w:pPr>
       <w:proofErr w:type="spellStart"/>
       <w:r>
         <w:rPr>
-          <w:rFonts w:asciiTheme="majorHAnsi" w:hAnsiTheme="majorHAnsi"/>
-          <w:sz w:val="32"/>
-          <w:szCs w:val="32"/>
-        </w:rPr>
-        <w:t>RequestPackage</w:t>
+          <w:b/>
+        </w:rPr>
+        <w:t>ReplyPackage</w:t>
       </w:r>
       <w:proofErr w:type="spellEnd"/>
       <w:r>
         <w:rPr>
-          <w:rFonts w:asciiTheme="majorHAnsi" w:hAnsiTheme="majorHAnsi"/>
-          <w:sz w:val="32"/>
-          <w:szCs w:val="32"/>
+          <w:b/>
         </w:rPr>
         <w:t>:</w:t>
       </w:r>
-    </w:p>
-    <w:p>
-      <w:pPr>
-        <w:ind w:left="360"/>
-        <w:rPr>
-          <w:rFonts w:asciiTheme="majorHAnsi" w:hAnsiTheme="majorHAnsi"/>
-          <w:sz w:val="32"/>
-          <w:szCs w:val="32"/>
-        </w:rPr>
-      </w:pPr>
-    </w:p>
-    <w:p>
-      <w:pPr>
-        <w:rPr>
-          <w:rFonts w:asciiTheme="majorHAnsi" w:hAnsiTheme="majorHAnsi"/>
-          <w:sz w:val="48"/>
-          <w:szCs w:val="48"/>
-        </w:rPr>
-      </w:pPr>
+      <w:r>
+        <w:t xml:space="preserve"> </w:t>
+      </w:r>
+      <w:r>
+        <w:t xml:space="preserve">This class contains implements </w:t>
+      </w:r>
+      <w:proofErr w:type="spellStart"/>
+      <w:r>
+        <w:t>serializable</w:t>
+      </w:r>
+      <w:proofErr w:type="spellEnd"/>
+      <w:r>
+        <w:t xml:space="preserve"> and contains the status code and the methods to serialize this status code into byte array. </w:t>
+      </w:r>
     </w:p>
     <w:p>
       <w:pPr>
         <w:pStyle w:val="ListParagraph"/>
         <w:numPr>
           <w:ilvl w:val="0"/>
-          <w:numId w:val="6"/>
+          <w:numId w:val="23"/>
         </w:numPr>
-        <w:jc w:val="center"/>
-        <w:rPr>
-          <w:rFonts w:asciiTheme="majorHAnsi" w:hAnsiTheme="majorHAnsi"/>
-          <w:sz w:val="48"/>
-          <w:szCs w:val="48"/>
-        </w:rPr>
-      </w:pPr>
-      <w:r>
-        <w:rPr>
-          <w:rFonts w:asciiTheme="majorHAnsi" w:hAnsiTheme="majorHAnsi"/>
-          <w:sz w:val="48"/>
-          <w:szCs w:val="48"/>
-        </w:rPr>
-        <w:t xml:space="preserve"> </w:t>
-      </w:r>
-      <w:r>
-        <w:rPr>
-          <w:rFonts w:asciiTheme="majorHAnsi" w:hAnsiTheme="majorHAnsi"/>
-          <w:sz w:val="48"/>
-          <w:szCs w:val="48"/>
+      </w:pPr>
+      <w:proofErr w:type="spellStart"/>
+      <w:r>
+        <w:rPr>
+          <w:b/>
+        </w:rPr>
+        <w:t>RequestPackage</w:t>
+      </w:r>
+      <w:proofErr w:type="spellEnd"/>
+      <w:r>
+        <w:rPr>
+          <w:b/>
+        </w:rPr>
+        <w:t>:</w:t>
+      </w:r>
+      <w:r>
+        <w:t xml:space="preserve"> This class contains implements </w:t>
+      </w:r>
+      <w:proofErr w:type="spellStart"/>
+      <w:r>
+        <w:t>serializable</w:t>
+      </w:r>
+      <w:proofErr w:type="spellEnd"/>
+      <w:r>
+        <w:t xml:space="preserve"> and contains the list of all the services. Its objects contain the </w:t>
+      </w:r>
+      <w:proofErr w:type="spellStart"/>
+      <w:r>
+        <w:t>requestId</w:t>
+      </w:r>
+      <w:proofErr w:type="spellEnd"/>
+      <w:r>
+        <w:t xml:space="preserve">, </w:t>
+      </w:r>
+      <w:proofErr w:type="spellStart"/>
+      <w:r>
+        <w:t>serviceId</w:t>
+      </w:r>
+      <w:proofErr w:type="spellEnd"/>
+      <w:r>
+        <w:t xml:space="preserve">, </w:t>
+      </w:r>
+      <w:proofErr w:type="spellStart"/>
+      <w:r>
+        <w:t>facilityId</w:t>
+      </w:r>
+      <w:proofErr w:type="spellEnd"/>
+      <w:r>
+        <w:t xml:space="preserve"> and </w:t>
+      </w:r>
+      <w:proofErr w:type="spellStart"/>
+      <w:proofErr w:type="gramStart"/>
+      <w:r>
+        <w:t>optionalId</w:t>
+      </w:r>
+      <w:proofErr w:type="spellEnd"/>
+      <w:r>
+        <w:t xml:space="preserve"> which</w:t>
+      </w:r>
+      <w:proofErr w:type="gramEnd"/>
+      <w:r>
+        <w:t xml:space="preserve"> can be marshaled into a byte stream to send the request to the server from a client. </w:t>
+      </w:r>
+    </w:p>
+    <w:p>
+      <w:pPr>
+        <w:ind w:left="360"/>
+        <w:rPr>
+          <w:rFonts w:asciiTheme="majorHAnsi" w:hAnsiTheme="majorHAnsi"/>
+          <w:sz w:val="32"/>
+          <w:szCs w:val="32"/>
+        </w:rPr>
+      </w:pPr>
+    </w:p>
+    <w:p/>
+    <w:p/>
+    <w:p/>
+    <w:p/>
+    <w:p/>
+    <w:p>
+      <w:pPr>
+        <w:pStyle w:val="Heading1"/>
+        <w:rPr>
+          <w:sz w:val="40"/>
+          <w:szCs w:val="40"/>
+        </w:rPr>
+      </w:pPr>
+      <w:r>
+        <w:rPr>
+          <w:sz w:val="40"/>
+          <w:szCs w:val="40"/>
         </w:rPr>
         <w:t>Services</w:t>
       </w:r>
@@ -2840,23 +2427,16 @@
     </w:p>
     <w:p>
       <w:pPr>
-        <w:pStyle w:val="ListParagraph"/>
-        <w:numPr>
-          <w:ilvl w:val="0"/>
-          <w:numId w:val="6"/>
-        </w:numPr>
-        <w:jc w:val="center"/>
-        <w:rPr>
-          <w:rFonts w:asciiTheme="majorHAnsi" w:hAnsiTheme="majorHAnsi"/>
-          <w:sz w:val="48"/>
-          <w:szCs w:val="48"/>
-        </w:rPr>
-      </w:pPr>
-      <w:r>
-        <w:rPr>
-          <w:rFonts w:asciiTheme="majorHAnsi" w:hAnsiTheme="majorHAnsi"/>
-          <w:sz w:val="48"/>
-          <w:szCs w:val="48"/>
+        <w:pStyle w:val="Heading1"/>
+        <w:rPr>
+          <w:sz w:val="40"/>
+          <w:szCs w:val="40"/>
+        </w:rPr>
+      </w:pPr>
+      <w:r>
+        <w:rPr>
+          <w:sz w:val="40"/>
+          <w:szCs w:val="40"/>
         </w:rPr>
         <w:t>Marshaling and Un-Marshaling</w:t>
       </w:r>
@@ -3090,51 +2670,34 @@
           <w:szCs w:val="48"/>
         </w:rPr>
       </w:pPr>
+    </w:p>
+    <w:p>
+      <w:pPr>
+        <w:pStyle w:val="Heading1"/>
+        <w:rPr>
+          <w:sz w:val="40"/>
+          <w:szCs w:val="40"/>
+        </w:rPr>
+      </w:pPr>
+      <w:r>
+        <w:rPr>
+          <w:sz w:val="40"/>
+          <w:szCs w:val="40"/>
+        </w:rPr>
+        <w:t>Loss Simulation and</w:t>
+      </w:r>
+      <w:r>
+        <w:rPr>
+          <w:sz w:val="40"/>
+          <w:szCs w:val="40"/>
+        </w:rPr>
+        <w:t xml:space="preserve"> Fault Tolerance</w:t>
+      </w:r>
+    </w:p>
+    <w:p/>
+    <w:p>
       <w:bookmarkStart w:id="0" w:name="_GoBack"/>
       <w:bookmarkEnd w:id="0"/>
-    </w:p>
-    <w:p>
-      <w:pPr>
-        <w:pStyle w:val="ListParagraph"/>
-        <w:numPr>
-          <w:ilvl w:val="0"/>
-          <w:numId w:val="6"/>
-        </w:numPr>
-        <w:jc w:val="center"/>
-        <w:rPr>
-          <w:rFonts w:asciiTheme="majorHAnsi" w:hAnsiTheme="majorHAnsi"/>
-          <w:sz w:val="48"/>
-          <w:szCs w:val="48"/>
-        </w:rPr>
-      </w:pPr>
-      <w:r>
-        <w:rPr>
-          <w:rFonts w:asciiTheme="majorHAnsi" w:hAnsiTheme="majorHAnsi"/>
-          <w:sz w:val="48"/>
-          <w:szCs w:val="48"/>
-        </w:rPr>
-        <w:t xml:space="preserve"> Fault Tolerance</w:t>
-      </w:r>
-    </w:p>
-    <w:p>
-      <w:pPr>
-        <w:pStyle w:val="ListParagraph"/>
-        <w:ind w:left="740"/>
-        <w:rPr>
-          <w:rFonts w:asciiTheme="majorHAnsi" w:hAnsiTheme="majorHAnsi"/>
-          <w:sz w:val="48"/>
-          <w:szCs w:val="48"/>
-        </w:rPr>
-      </w:pPr>
-    </w:p>
-    <w:p>
-      <w:pPr>
-        <w:rPr>
-          <w:rFonts w:asciiTheme="majorHAnsi" w:hAnsiTheme="majorHAnsi"/>
-          <w:sz w:val="48"/>
-          <w:szCs w:val="48"/>
-        </w:rPr>
-      </w:pPr>
     </w:p>
     <w:sectPr>
       <w:pgSz w:w="11900" w:h="16840"/>
@@ -3149,10 +2712,335 @@
 <file path=word/numbering.xml><?xml version="1.0" encoding="utf-8"?>
 <w:numbering xmlns:wpc="http://schemas.microsoft.com/office/word/2010/wordprocessingCanvas" xmlns:mo="http://schemas.microsoft.com/office/mac/office/2008/main" xmlns:mc="http://schemas.openxmlformats.org/markup-compatibility/2006" xmlns:mv="urn:schemas-microsoft-com:mac:vml" xmlns:o="urn:schemas-microsoft-com:office:office" xmlns:r="http://schemas.openxmlformats.org/officeDocument/2006/relationships" xmlns:m="http://schemas.openxmlformats.org/officeDocument/2006/math" xmlns:v="urn:schemas-microsoft-com:vml" xmlns:wp14="http://schemas.microsoft.com/office/word/2010/wordprocessingDrawing" xmlns:wp="http://schemas.openxmlformats.org/drawingml/2006/wordprocessingDrawing" xmlns:w10="urn:schemas-microsoft-com:office:word" xmlns:w="http://schemas.openxmlformats.org/wordprocessingml/2006/main" xmlns:w14="http://schemas.microsoft.com/office/word/2010/wordml" xmlns:wpg="http://schemas.microsoft.com/office/word/2010/wordprocessingGroup" xmlns:wpi="http://schemas.microsoft.com/office/word/2010/wordprocessingInk" xmlns:wne="http://schemas.microsoft.com/office/word/2006/wordml" xmlns:wps="http://schemas.microsoft.com/office/word/2010/wordprocessingShape" mc:Ignorable="w14 wp14">
   <w:abstractNum w:abstractNumId="0">
+    <w:nsid w:val="FFFFFF1D"/>
+    <w:multiLevelType w:val="multilevel"/>
+    <w:tmpl w:val="02ACE3A2"/>
+    <w:lvl w:ilvl="0">
+      <w:start w:val="1"/>
+      <w:numFmt w:val="bullet"/>
+      <w:lvlText w:val=""/>
+      <w:lvlJc w:val="left"/>
+      <w:pPr>
+        <w:tabs>
+          <w:tab w:val="num" w:pos="0"/>
+        </w:tabs>
+        <w:ind w:left="0" w:firstLine="0"/>
+      </w:pPr>
+      <w:rPr>
+        <w:rFonts w:ascii="Symbol" w:hAnsi="Symbol" w:hint="default"/>
+      </w:rPr>
+    </w:lvl>
+    <w:lvl w:ilvl="1">
+      <w:start w:val="1"/>
+      <w:numFmt w:val="bullet"/>
+      <w:lvlText w:val=""/>
+      <w:lvlJc w:val="left"/>
+      <w:pPr>
+        <w:tabs>
+          <w:tab w:val="num" w:pos="720"/>
+        </w:tabs>
+        <w:ind w:left="1080" w:hanging="360"/>
+      </w:pPr>
+      <w:rPr>
+        <w:rFonts w:ascii="Symbol" w:hAnsi="Symbol" w:hint="default"/>
+      </w:rPr>
+    </w:lvl>
+    <w:lvl w:ilvl="2">
+      <w:start w:val="1"/>
+      <w:numFmt w:val="bullet"/>
+      <w:lvlText w:val="o"/>
+      <w:lvlJc w:val="left"/>
+      <w:pPr>
+        <w:tabs>
+          <w:tab w:val="num" w:pos="1440"/>
+        </w:tabs>
+        <w:ind w:left="1800" w:hanging="360"/>
+      </w:pPr>
+      <w:rPr>
+        <w:rFonts w:ascii="Courier New" w:hAnsi="Courier New" w:cs="Courier New" w:hint="default"/>
+      </w:rPr>
+    </w:lvl>
+    <w:lvl w:ilvl="3">
+      <w:start w:val="1"/>
+      <w:numFmt w:val="bullet"/>
+      <w:lvlText w:val=""/>
+      <w:lvlJc w:val="left"/>
+      <w:pPr>
+        <w:tabs>
+          <w:tab w:val="num" w:pos="2160"/>
+        </w:tabs>
+        <w:ind w:left="2520" w:hanging="360"/>
+      </w:pPr>
+      <w:rPr>
+        <w:rFonts w:ascii="Wingdings" w:hAnsi="Wingdings" w:hint="default"/>
+      </w:rPr>
+    </w:lvl>
+    <w:lvl w:ilvl="4">
+      <w:start w:val="1"/>
+      <w:numFmt w:val="bullet"/>
+      <w:lvlText w:val=""/>
+      <w:lvlJc w:val="left"/>
+      <w:pPr>
+        <w:tabs>
+          <w:tab w:val="num" w:pos="2880"/>
+        </w:tabs>
+        <w:ind w:left="3240" w:hanging="360"/>
+      </w:pPr>
+      <w:rPr>
+        <w:rFonts w:ascii="Wingdings" w:hAnsi="Wingdings" w:hint="default"/>
+      </w:rPr>
+    </w:lvl>
+    <w:lvl w:ilvl="5">
+      <w:start w:val="1"/>
+      <w:numFmt w:val="bullet"/>
+      <w:lvlText w:val=""/>
+      <w:lvlJc w:val="left"/>
+      <w:pPr>
+        <w:tabs>
+          <w:tab w:val="num" w:pos="3600"/>
+        </w:tabs>
+        <w:ind w:left="3960" w:hanging="360"/>
+      </w:pPr>
+      <w:rPr>
+        <w:rFonts w:ascii="Symbol" w:hAnsi="Symbol" w:hint="default"/>
+      </w:rPr>
+    </w:lvl>
+    <w:lvl w:ilvl="6">
+      <w:start w:val="1"/>
+      <w:numFmt w:val="bullet"/>
+      <w:lvlText w:val="o"/>
+      <w:lvlJc w:val="left"/>
+      <w:pPr>
+        <w:tabs>
+          <w:tab w:val="num" w:pos="4320"/>
+        </w:tabs>
+        <w:ind w:left="4680" w:hanging="360"/>
+      </w:pPr>
+      <w:rPr>
+        <w:rFonts w:ascii="Courier New" w:hAnsi="Courier New" w:cs="Courier New" w:hint="default"/>
+      </w:rPr>
+    </w:lvl>
+    <w:lvl w:ilvl="7">
+      <w:start w:val="1"/>
+      <w:numFmt w:val="bullet"/>
+      <w:lvlText w:val=""/>
+      <w:lvlJc w:val="left"/>
+      <w:pPr>
+        <w:tabs>
+          <w:tab w:val="num" w:pos="5040"/>
+        </w:tabs>
+        <w:ind w:left="5400" w:hanging="360"/>
+      </w:pPr>
+      <w:rPr>
+        <w:rFonts w:ascii="Wingdings" w:hAnsi="Wingdings" w:hint="default"/>
+      </w:rPr>
+    </w:lvl>
+    <w:lvl w:ilvl="8">
+      <w:start w:val="1"/>
+      <w:numFmt w:val="bullet"/>
+      <w:lvlText w:val=""/>
+      <w:lvlJc w:val="left"/>
+      <w:pPr>
+        <w:tabs>
+          <w:tab w:val="num" w:pos="5760"/>
+        </w:tabs>
+        <w:ind w:left="6120" w:hanging="360"/>
+      </w:pPr>
+      <w:rPr>
+        <w:rFonts w:ascii="Wingdings" w:hAnsi="Wingdings" w:hint="default"/>
+      </w:rPr>
+    </w:lvl>
+  </w:abstractNum>
+  <w:abstractNum w:abstractNumId="1">
+    <w:nsid w:val="FFFFFF7C"/>
+    <w:multiLevelType w:val="singleLevel"/>
+    <w:tmpl w:val="5984779A"/>
+    <w:lvl w:ilvl="0">
+      <w:start w:val="1"/>
+      <w:numFmt w:val="decimal"/>
+      <w:lvlText w:val="%1."/>
+      <w:lvlJc w:val="left"/>
+      <w:pPr>
+        <w:tabs>
+          <w:tab w:val="num" w:pos="1492"/>
+        </w:tabs>
+        <w:ind w:left="1492" w:hanging="360"/>
+      </w:pPr>
+    </w:lvl>
+  </w:abstractNum>
+  <w:abstractNum w:abstractNumId="2">
+    <w:nsid w:val="FFFFFF7D"/>
+    <w:multiLevelType w:val="singleLevel"/>
+    <w:tmpl w:val="D1F2F0EE"/>
+    <w:lvl w:ilvl="0">
+      <w:start w:val="1"/>
+      <w:numFmt w:val="decimal"/>
+      <w:lvlText w:val="%1."/>
+      <w:lvlJc w:val="left"/>
+      <w:pPr>
+        <w:tabs>
+          <w:tab w:val="num" w:pos="1209"/>
+        </w:tabs>
+        <w:ind w:left="1209" w:hanging="360"/>
+      </w:pPr>
+    </w:lvl>
+  </w:abstractNum>
+  <w:abstractNum w:abstractNumId="3">
+    <w:nsid w:val="FFFFFF7E"/>
+    <w:multiLevelType w:val="singleLevel"/>
+    <w:tmpl w:val="897A8B48"/>
+    <w:lvl w:ilvl="0">
+      <w:start w:val="1"/>
+      <w:numFmt w:val="decimal"/>
+      <w:lvlText w:val="%1."/>
+      <w:lvlJc w:val="left"/>
+      <w:pPr>
+        <w:tabs>
+          <w:tab w:val="num" w:pos="926"/>
+        </w:tabs>
+        <w:ind w:left="926" w:hanging="360"/>
+      </w:pPr>
+    </w:lvl>
+  </w:abstractNum>
+  <w:abstractNum w:abstractNumId="4">
+    <w:nsid w:val="FFFFFF7F"/>
+    <w:multiLevelType w:val="singleLevel"/>
+    <w:tmpl w:val="D9F4FED2"/>
+    <w:lvl w:ilvl="0">
+      <w:start w:val="1"/>
+      <w:numFmt w:val="decimal"/>
+      <w:lvlText w:val="%1."/>
+      <w:lvlJc w:val="left"/>
+      <w:pPr>
+        <w:tabs>
+          <w:tab w:val="num" w:pos="643"/>
+        </w:tabs>
+        <w:ind w:left="643" w:hanging="360"/>
+      </w:pPr>
+    </w:lvl>
+  </w:abstractNum>
+  <w:abstractNum w:abstractNumId="5">
+    <w:nsid w:val="FFFFFF80"/>
+    <w:multiLevelType w:val="singleLevel"/>
+    <w:tmpl w:val="1938C8B0"/>
+    <w:lvl w:ilvl="0">
+      <w:start w:val="1"/>
+      <w:numFmt w:val="bullet"/>
+      <w:lvlText w:val=""/>
+      <w:lvlJc w:val="left"/>
+      <w:pPr>
+        <w:tabs>
+          <w:tab w:val="num" w:pos="1492"/>
+        </w:tabs>
+        <w:ind w:left="1492" w:hanging="360"/>
+      </w:pPr>
+      <w:rPr>
+        <w:rFonts w:ascii="Symbol" w:hAnsi="Symbol" w:hint="default"/>
+      </w:rPr>
+    </w:lvl>
+  </w:abstractNum>
+  <w:abstractNum w:abstractNumId="6">
+    <w:nsid w:val="FFFFFF81"/>
+    <w:multiLevelType w:val="singleLevel"/>
+    <w:tmpl w:val="251632B0"/>
+    <w:lvl w:ilvl="0">
+      <w:start w:val="1"/>
+      <w:numFmt w:val="bullet"/>
+      <w:lvlText w:val=""/>
+      <w:lvlJc w:val="left"/>
+      <w:pPr>
+        <w:tabs>
+          <w:tab w:val="num" w:pos="1209"/>
+        </w:tabs>
+        <w:ind w:left="1209" w:hanging="360"/>
+      </w:pPr>
+      <w:rPr>
+        <w:rFonts w:ascii="Symbol" w:hAnsi="Symbol" w:hint="default"/>
+      </w:rPr>
+    </w:lvl>
+  </w:abstractNum>
+  <w:abstractNum w:abstractNumId="7">
+    <w:nsid w:val="FFFFFF82"/>
+    <w:multiLevelType w:val="singleLevel"/>
+    <w:tmpl w:val="B7581E98"/>
+    <w:lvl w:ilvl="0">
+      <w:start w:val="1"/>
+      <w:numFmt w:val="bullet"/>
+      <w:lvlText w:val=""/>
+      <w:lvlJc w:val="left"/>
+      <w:pPr>
+        <w:tabs>
+          <w:tab w:val="num" w:pos="926"/>
+        </w:tabs>
+        <w:ind w:left="926" w:hanging="360"/>
+      </w:pPr>
+      <w:rPr>
+        <w:rFonts w:ascii="Symbol" w:hAnsi="Symbol" w:hint="default"/>
+      </w:rPr>
+    </w:lvl>
+  </w:abstractNum>
+  <w:abstractNum w:abstractNumId="8">
+    <w:nsid w:val="FFFFFF83"/>
+    <w:multiLevelType w:val="singleLevel"/>
+    <w:tmpl w:val="D1FEB2A2"/>
+    <w:lvl w:ilvl="0">
+      <w:start w:val="1"/>
+      <w:numFmt w:val="bullet"/>
+      <w:lvlText w:val=""/>
+      <w:lvlJc w:val="left"/>
+      <w:pPr>
+        <w:tabs>
+          <w:tab w:val="num" w:pos="643"/>
+        </w:tabs>
+        <w:ind w:left="643" w:hanging="360"/>
+      </w:pPr>
+      <w:rPr>
+        <w:rFonts w:ascii="Symbol" w:hAnsi="Symbol" w:hint="default"/>
+      </w:rPr>
+    </w:lvl>
+  </w:abstractNum>
+  <w:abstractNum w:abstractNumId="9">
+    <w:nsid w:val="FFFFFF88"/>
+    <w:multiLevelType w:val="singleLevel"/>
+    <w:tmpl w:val="26607CD2"/>
+    <w:lvl w:ilvl="0">
+      <w:start w:val="1"/>
+      <w:numFmt w:val="decimal"/>
+      <w:lvlText w:val="%1."/>
+      <w:lvlJc w:val="left"/>
+      <w:pPr>
+        <w:tabs>
+          <w:tab w:val="num" w:pos="360"/>
+        </w:tabs>
+        <w:ind w:left="360" w:hanging="360"/>
+      </w:pPr>
+    </w:lvl>
+  </w:abstractNum>
+  <w:abstractNum w:abstractNumId="10">
+    <w:nsid w:val="FFFFFF89"/>
+    <w:multiLevelType w:val="singleLevel"/>
+    <w:tmpl w:val="2BB052BC"/>
+    <w:lvl w:ilvl="0">
+      <w:start w:val="1"/>
+      <w:numFmt w:val="bullet"/>
+      <w:lvlText w:val=""/>
+      <w:lvlJc w:val="left"/>
+      <w:pPr>
+        <w:tabs>
+          <w:tab w:val="num" w:pos="360"/>
+        </w:tabs>
+        <w:ind w:left="360" w:hanging="360"/>
+      </w:pPr>
+      <w:rPr>
+        <w:rFonts w:ascii="Symbol" w:hAnsi="Symbol" w:hint="default"/>
+      </w:rPr>
+    </w:lvl>
+  </w:abstractNum>
+  <w:abstractNum w:abstractNumId="11">
     <w:nsid w:val="083D4E4E"/>
     <w:multiLevelType w:val="hybridMultilevel"/>
-    <w:tmpl w:val="3C70DE92"/>
-    <w:lvl w:ilvl="0" w:tplc="C09CA6CA">
+    <w:tmpl w:val="0FC41792"/>
+    <w:lvl w:ilvl="0" w:tplc="A5C627EA">
       <w:start w:val="1"/>
       <w:numFmt w:val="decimal"/>
       <w:lvlText w:val="%1."/>
@@ -3162,7 +3050,8 @@
       </w:pPr>
       <w:rPr>
         <w:rFonts w:hint="default"/>
-        <w:sz w:val="32"/>
+        <w:sz w:val="24"/>
+        <w:szCs w:val="24"/>
       </w:rPr>
     </w:lvl>
     <w:lvl w:ilvl="1" w:tplc="04090019" w:tentative="1">
@@ -3238,11 +3127,11 @@
       </w:pPr>
     </w:lvl>
   </w:abstractNum>
-  <w:abstractNum w:abstractNumId="1">
+  <w:abstractNum w:abstractNumId="12">
     <w:nsid w:val="196617D3"/>
     <w:multiLevelType w:val="hybridMultilevel"/>
-    <w:tmpl w:val="2ACE8C3A"/>
-    <w:lvl w:ilvl="0" w:tplc="0409000F">
+    <w:tmpl w:val="34EC890C"/>
+    <w:lvl w:ilvl="0" w:tplc="3C0E4AEE">
       <w:start w:val="1"/>
       <w:numFmt w:val="decimal"/>
       <w:lvlText w:val="%1."/>
@@ -3252,6 +3141,7 @@
       </w:pPr>
       <w:rPr>
         <w:rFonts w:hint="default"/>
+        <w:b w:val="0"/>
       </w:rPr>
     </w:lvl>
     <w:lvl w:ilvl="1" w:tplc="04090019" w:tentative="1">
@@ -3327,7 +3217,187 @@
       </w:pPr>
     </w:lvl>
   </w:abstractNum>
-  <w:abstractNum w:abstractNumId="2">
+  <w:abstractNum w:abstractNumId="13">
+    <w:nsid w:val="20B207F9"/>
+    <w:multiLevelType w:val="hybridMultilevel"/>
+    <w:tmpl w:val="599AC472"/>
+    <w:lvl w:ilvl="0" w:tplc="C4EAEB44">
+      <w:start w:val="1"/>
+      <w:numFmt w:val="decimal"/>
+      <w:lvlText w:val="%1."/>
+      <w:lvlJc w:val="left"/>
+      <w:pPr>
+        <w:ind w:left="720" w:hanging="360"/>
+      </w:pPr>
+      <w:rPr>
+        <w:rFonts w:hint="default"/>
+        <w:b w:val="0"/>
+      </w:rPr>
+    </w:lvl>
+    <w:lvl w:ilvl="1" w:tplc="04090019" w:tentative="1">
+      <w:start w:val="1"/>
+      <w:numFmt w:val="lowerLetter"/>
+      <w:lvlText w:val="%2."/>
+      <w:lvlJc w:val="left"/>
+      <w:pPr>
+        <w:ind w:left="1440" w:hanging="360"/>
+      </w:pPr>
+    </w:lvl>
+    <w:lvl w:ilvl="2" w:tplc="0409001B" w:tentative="1">
+      <w:start w:val="1"/>
+      <w:numFmt w:val="lowerRoman"/>
+      <w:lvlText w:val="%3."/>
+      <w:lvlJc w:val="right"/>
+      <w:pPr>
+        <w:ind w:left="2160" w:hanging="180"/>
+      </w:pPr>
+    </w:lvl>
+    <w:lvl w:ilvl="3" w:tplc="0409000F" w:tentative="1">
+      <w:start w:val="1"/>
+      <w:numFmt w:val="decimal"/>
+      <w:lvlText w:val="%4."/>
+      <w:lvlJc w:val="left"/>
+      <w:pPr>
+        <w:ind w:left="2880" w:hanging="360"/>
+      </w:pPr>
+    </w:lvl>
+    <w:lvl w:ilvl="4" w:tplc="04090019" w:tentative="1">
+      <w:start w:val="1"/>
+      <w:numFmt w:val="lowerLetter"/>
+      <w:lvlText w:val="%5."/>
+      <w:lvlJc w:val="left"/>
+      <w:pPr>
+        <w:ind w:left="3600" w:hanging="360"/>
+      </w:pPr>
+    </w:lvl>
+    <w:lvl w:ilvl="5" w:tplc="0409001B" w:tentative="1">
+      <w:start w:val="1"/>
+      <w:numFmt w:val="lowerRoman"/>
+      <w:lvlText w:val="%6."/>
+      <w:lvlJc w:val="right"/>
+      <w:pPr>
+        <w:ind w:left="4320" w:hanging="180"/>
+      </w:pPr>
+    </w:lvl>
+    <w:lvl w:ilvl="6" w:tplc="0409000F" w:tentative="1">
+      <w:start w:val="1"/>
+      <w:numFmt w:val="decimal"/>
+      <w:lvlText w:val="%7."/>
+      <w:lvlJc w:val="left"/>
+      <w:pPr>
+        <w:ind w:left="5040" w:hanging="360"/>
+      </w:pPr>
+    </w:lvl>
+    <w:lvl w:ilvl="7" w:tplc="04090019" w:tentative="1">
+      <w:start w:val="1"/>
+      <w:numFmt w:val="lowerLetter"/>
+      <w:lvlText w:val="%8."/>
+      <w:lvlJc w:val="left"/>
+      <w:pPr>
+        <w:ind w:left="5760" w:hanging="360"/>
+      </w:pPr>
+    </w:lvl>
+    <w:lvl w:ilvl="8" w:tplc="0409001B" w:tentative="1">
+      <w:start w:val="1"/>
+      <w:numFmt w:val="lowerRoman"/>
+      <w:lvlText w:val="%9."/>
+      <w:lvlJc w:val="right"/>
+      <w:pPr>
+        <w:ind w:left="6480" w:hanging="180"/>
+      </w:pPr>
+    </w:lvl>
+  </w:abstractNum>
+  <w:abstractNum w:abstractNumId="14">
+    <w:nsid w:val="2A4019F6"/>
+    <w:multiLevelType w:val="hybridMultilevel"/>
+    <w:tmpl w:val="48E852C2"/>
+    <w:lvl w:ilvl="0" w:tplc="C4EAEB44">
+      <w:start w:val="1"/>
+      <w:numFmt w:val="decimal"/>
+      <w:lvlText w:val="%1."/>
+      <w:lvlJc w:val="left"/>
+      <w:pPr>
+        <w:ind w:left="720" w:hanging="360"/>
+      </w:pPr>
+      <w:rPr>
+        <w:rFonts w:hint="default"/>
+        <w:b w:val="0"/>
+      </w:rPr>
+    </w:lvl>
+    <w:lvl w:ilvl="1" w:tplc="04090019" w:tentative="1">
+      <w:start w:val="1"/>
+      <w:numFmt w:val="lowerLetter"/>
+      <w:lvlText w:val="%2."/>
+      <w:lvlJc w:val="left"/>
+      <w:pPr>
+        <w:ind w:left="1440" w:hanging="360"/>
+      </w:pPr>
+    </w:lvl>
+    <w:lvl w:ilvl="2" w:tplc="0409001B" w:tentative="1">
+      <w:start w:val="1"/>
+      <w:numFmt w:val="lowerRoman"/>
+      <w:lvlText w:val="%3."/>
+      <w:lvlJc w:val="right"/>
+      <w:pPr>
+        <w:ind w:left="2160" w:hanging="180"/>
+      </w:pPr>
+    </w:lvl>
+    <w:lvl w:ilvl="3" w:tplc="0409000F" w:tentative="1">
+      <w:start w:val="1"/>
+      <w:numFmt w:val="decimal"/>
+      <w:lvlText w:val="%4."/>
+      <w:lvlJc w:val="left"/>
+      <w:pPr>
+        <w:ind w:left="2880" w:hanging="360"/>
+      </w:pPr>
+    </w:lvl>
+    <w:lvl w:ilvl="4" w:tplc="04090019" w:tentative="1">
+      <w:start w:val="1"/>
+      <w:numFmt w:val="lowerLetter"/>
+      <w:lvlText w:val="%5."/>
+      <w:lvlJc w:val="left"/>
+      <w:pPr>
+        <w:ind w:left="3600" w:hanging="360"/>
+      </w:pPr>
+    </w:lvl>
+    <w:lvl w:ilvl="5" w:tplc="0409001B" w:tentative="1">
+      <w:start w:val="1"/>
+      <w:numFmt w:val="lowerRoman"/>
+      <w:lvlText w:val="%6."/>
+      <w:lvlJc w:val="right"/>
+      <w:pPr>
+        <w:ind w:left="4320" w:hanging="180"/>
+      </w:pPr>
+    </w:lvl>
+    <w:lvl w:ilvl="6" w:tplc="0409000F" w:tentative="1">
+      <w:start w:val="1"/>
+      <w:numFmt w:val="decimal"/>
+      <w:lvlText w:val="%7."/>
+      <w:lvlJc w:val="left"/>
+      <w:pPr>
+        <w:ind w:left="5040" w:hanging="360"/>
+      </w:pPr>
+    </w:lvl>
+    <w:lvl w:ilvl="7" w:tplc="04090019" w:tentative="1">
+      <w:start w:val="1"/>
+      <w:numFmt w:val="lowerLetter"/>
+      <w:lvlText w:val="%8."/>
+      <w:lvlJc w:val="left"/>
+      <w:pPr>
+        <w:ind w:left="5760" w:hanging="360"/>
+      </w:pPr>
+    </w:lvl>
+    <w:lvl w:ilvl="8" w:tplc="0409001B" w:tentative="1">
+      <w:start w:val="1"/>
+      <w:numFmt w:val="lowerRoman"/>
+      <w:lvlText w:val="%9."/>
+      <w:lvlJc w:val="right"/>
+      <w:pPr>
+        <w:ind w:left="6480" w:hanging="180"/>
+      </w:pPr>
+    </w:lvl>
+  </w:abstractNum>
+  <w:abstractNum w:abstractNumId="15">
     <w:nsid w:val="454C4195"/>
     <w:multiLevelType w:val="hybridMultilevel"/>
     <w:tmpl w:val="2ACE8C3A"/>
@@ -3416,7 +3486,97 @@
       </w:pPr>
     </w:lvl>
   </w:abstractNum>
-  <w:abstractNum w:abstractNumId="3">
+  <w:abstractNum w:abstractNumId="16">
+    <w:nsid w:val="46BF510E"/>
+    <w:multiLevelType w:val="hybridMultilevel"/>
+    <w:tmpl w:val="AA7E3950"/>
+    <w:lvl w:ilvl="0" w:tplc="C4EAEB44">
+      <w:start w:val="1"/>
+      <w:numFmt w:val="decimal"/>
+      <w:lvlText w:val="%1."/>
+      <w:lvlJc w:val="left"/>
+      <w:pPr>
+        <w:ind w:left="720" w:hanging="360"/>
+      </w:pPr>
+      <w:rPr>
+        <w:rFonts w:hint="default"/>
+        <w:b w:val="0"/>
+      </w:rPr>
+    </w:lvl>
+    <w:lvl w:ilvl="1" w:tplc="04090019" w:tentative="1">
+      <w:start w:val="1"/>
+      <w:numFmt w:val="lowerLetter"/>
+      <w:lvlText w:val="%2."/>
+      <w:lvlJc w:val="left"/>
+      <w:pPr>
+        <w:ind w:left="1440" w:hanging="360"/>
+      </w:pPr>
+    </w:lvl>
+    <w:lvl w:ilvl="2" w:tplc="0409001B" w:tentative="1">
+      <w:start w:val="1"/>
+      <w:numFmt w:val="lowerRoman"/>
+      <w:lvlText w:val="%3."/>
+      <w:lvlJc w:val="right"/>
+      <w:pPr>
+        <w:ind w:left="2160" w:hanging="180"/>
+      </w:pPr>
+    </w:lvl>
+    <w:lvl w:ilvl="3" w:tplc="0409000F" w:tentative="1">
+      <w:start w:val="1"/>
+      <w:numFmt w:val="decimal"/>
+      <w:lvlText w:val="%4."/>
+      <w:lvlJc w:val="left"/>
+      <w:pPr>
+        <w:ind w:left="2880" w:hanging="360"/>
+      </w:pPr>
+    </w:lvl>
+    <w:lvl w:ilvl="4" w:tplc="04090019" w:tentative="1">
+      <w:start w:val="1"/>
+      <w:numFmt w:val="lowerLetter"/>
+      <w:lvlText w:val="%5."/>
+      <w:lvlJc w:val="left"/>
+      <w:pPr>
+        <w:ind w:left="3600" w:hanging="360"/>
+      </w:pPr>
+    </w:lvl>
+    <w:lvl w:ilvl="5" w:tplc="0409001B" w:tentative="1">
+      <w:start w:val="1"/>
+      <w:numFmt w:val="lowerRoman"/>
+      <w:lvlText w:val="%6."/>
+      <w:lvlJc w:val="right"/>
+      <w:pPr>
+        <w:ind w:left="4320" w:hanging="180"/>
+      </w:pPr>
+    </w:lvl>
+    <w:lvl w:ilvl="6" w:tplc="0409000F" w:tentative="1">
+      <w:start w:val="1"/>
+      <w:numFmt w:val="decimal"/>
+      <w:lvlText w:val="%7."/>
+      <w:lvlJc w:val="left"/>
+      <w:pPr>
+        <w:ind w:left="5040" w:hanging="360"/>
+      </w:pPr>
+    </w:lvl>
+    <w:lvl w:ilvl="7" w:tplc="04090019" w:tentative="1">
+      <w:start w:val="1"/>
+      <w:numFmt w:val="lowerLetter"/>
+      <w:lvlText w:val="%8."/>
+      <w:lvlJc w:val="left"/>
+      <w:pPr>
+        <w:ind w:left="5760" w:hanging="360"/>
+      </w:pPr>
+    </w:lvl>
+    <w:lvl w:ilvl="8" w:tplc="0409001B" w:tentative="1">
+      <w:start w:val="1"/>
+      <w:numFmt w:val="lowerRoman"/>
+      <w:lvlText w:val="%9."/>
+      <w:lvlJc w:val="right"/>
+      <w:pPr>
+        <w:ind w:left="6480" w:hanging="180"/>
+      </w:pPr>
+    </w:lvl>
+  </w:abstractNum>
+  <w:abstractNum w:abstractNumId="17">
     <w:nsid w:val="4CC7340E"/>
     <w:multiLevelType w:val="hybridMultilevel"/>
     <w:tmpl w:val="063203A6"/>
@@ -3505,7 +3665,7 @@
       </w:pPr>
     </w:lvl>
   </w:abstractNum>
-  <w:abstractNum w:abstractNumId="4">
+  <w:abstractNum w:abstractNumId="18">
     <w:nsid w:val="54E63E75"/>
     <w:multiLevelType w:val="hybridMultilevel"/>
     <w:tmpl w:val="2ACE8C3A"/>
@@ -3594,7 +3754,7 @@
       </w:pPr>
     </w:lvl>
   </w:abstractNum>
-  <w:abstractNum w:abstractNumId="5">
+  <w:abstractNum w:abstractNumId="19">
     <w:nsid w:val="6EA56F6D"/>
     <w:multiLevelType w:val="hybridMultilevel"/>
     <w:tmpl w:val="69CC4C3E"/>
@@ -3683,23 +3843,344 @@
       </w:pPr>
     </w:lvl>
   </w:abstractNum>
+  <w:abstractNum w:abstractNumId="20">
+    <w:nsid w:val="70913C20"/>
+    <w:multiLevelType w:val="hybridMultilevel"/>
+    <w:tmpl w:val="C024B9E4"/>
+    <w:lvl w:ilvl="0" w:tplc="C4EAEB44">
+      <w:start w:val="1"/>
+      <w:numFmt w:val="decimal"/>
+      <w:lvlText w:val="%1."/>
+      <w:lvlJc w:val="left"/>
+      <w:pPr>
+        <w:ind w:left="720" w:hanging="360"/>
+      </w:pPr>
+      <w:rPr>
+        <w:rFonts w:hint="default"/>
+        <w:b w:val="0"/>
+      </w:rPr>
+    </w:lvl>
+    <w:lvl w:ilvl="1" w:tplc="04090019" w:tentative="1">
+      <w:start w:val="1"/>
+      <w:numFmt w:val="lowerLetter"/>
+      <w:lvlText w:val="%2."/>
+      <w:lvlJc w:val="left"/>
+      <w:pPr>
+        <w:ind w:left="1440" w:hanging="360"/>
+      </w:pPr>
+    </w:lvl>
+    <w:lvl w:ilvl="2" w:tplc="0409001B" w:tentative="1">
+      <w:start w:val="1"/>
+      <w:numFmt w:val="lowerRoman"/>
+      <w:lvlText w:val="%3."/>
+      <w:lvlJc w:val="right"/>
+      <w:pPr>
+        <w:ind w:left="2160" w:hanging="180"/>
+      </w:pPr>
+    </w:lvl>
+    <w:lvl w:ilvl="3" w:tplc="0409000F" w:tentative="1">
+      <w:start w:val="1"/>
+      <w:numFmt w:val="decimal"/>
+      <w:lvlText w:val="%4."/>
+      <w:lvlJc w:val="left"/>
+      <w:pPr>
+        <w:ind w:left="2880" w:hanging="360"/>
+      </w:pPr>
+    </w:lvl>
+    <w:lvl w:ilvl="4" w:tplc="04090019" w:tentative="1">
+      <w:start w:val="1"/>
+      <w:numFmt w:val="lowerLetter"/>
+      <w:lvlText w:val="%5."/>
+      <w:lvlJc w:val="left"/>
+      <w:pPr>
+        <w:ind w:left="3600" w:hanging="360"/>
+      </w:pPr>
+    </w:lvl>
+    <w:lvl w:ilvl="5" w:tplc="0409001B" w:tentative="1">
+      <w:start w:val="1"/>
+      <w:numFmt w:val="lowerRoman"/>
+      <w:lvlText w:val="%6."/>
+      <w:lvlJc w:val="right"/>
+      <w:pPr>
+        <w:ind w:left="4320" w:hanging="180"/>
+      </w:pPr>
+    </w:lvl>
+    <w:lvl w:ilvl="6" w:tplc="0409000F" w:tentative="1">
+      <w:start w:val="1"/>
+      <w:numFmt w:val="decimal"/>
+      <w:lvlText w:val="%7."/>
+      <w:lvlJc w:val="left"/>
+      <w:pPr>
+        <w:ind w:left="5040" w:hanging="360"/>
+      </w:pPr>
+    </w:lvl>
+    <w:lvl w:ilvl="7" w:tplc="04090019" w:tentative="1">
+      <w:start w:val="1"/>
+      <w:numFmt w:val="lowerLetter"/>
+      <w:lvlText w:val="%8."/>
+      <w:lvlJc w:val="left"/>
+      <w:pPr>
+        <w:ind w:left="5760" w:hanging="360"/>
+      </w:pPr>
+    </w:lvl>
+    <w:lvl w:ilvl="8" w:tplc="0409001B" w:tentative="1">
+      <w:start w:val="1"/>
+      <w:numFmt w:val="lowerRoman"/>
+      <w:lvlText w:val="%9."/>
+      <w:lvlJc w:val="right"/>
+      <w:pPr>
+        <w:ind w:left="6480" w:hanging="180"/>
+      </w:pPr>
+    </w:lvl>
+  </w:abstractNum>
+  <w:abstractNum w:abstractNumId="21">
+    <w:nsid w:val="71551444"/>
+    <w:multiLevelType w:val="hybridMultilevel"/>
+    <w:tmpl w:val="303A7D90"/>
+    <w:lvl w:ilvl="0" w:tplc="C4EAEB44">
+      <w:start w:val="1"/>
+      <w:numFmt w:val="decimal"/>
+      <w:lvlText w:val="%1."/>
+      <w:lvlJc w:val="left"/>
+      <w:pPr>
+        <w:ind w:left="720" w:hanging="360"/>
+      </w:pPr>
+      <w:rPr>
+        <w:rFonts w:hint="default"/>
+        <w:b w:val="0"/>
+      </w:rPr>
+    </w:lvl>
+    <w:lvl w:ilvl="1" w:tplc="04090019" w:tentative="1">
+      <w:start w:val="1"/>
+      <w:numFmt w:val="lowerLetter"/>
+      <w:lvlText w:val="%2."/>
+      <w:lvlJc w:val="left"/>
+      <w:pPr>
+        <w:ind w:left="1440" w:hanging="360"/>
+      </w:pPr>
+    </w:lvl>
+    <w:lvl w:ilvl="2" w:tplc="0409001B" w:tentative="1">
+      <w:start w:val="1"/>
+      <w:numFmt w:val="lowerRoman"/>
+      <w:lvlText w:val="%3."/>
+      <w:lvlJc w:val="right"/>
+      <w:pPr>
+        <w:ind w:left="2160" w:hanging="180"/>
+      </w:pPr>
+    </w:lvl>
+    <w:lvl w:ilvl="3" w:tplc="0409000F" w:tentative="1">
+      <w:start w:val="1"/>
+      <w:numFmt w:val="decimal"/>
+      <w:lvlText w:val="%4."/>
+      <w:lvlJc w:val="left"/>
+      <w:pPr>
+        <w:ind w:left="2880" w:hanging="360"/>
+      </w:pPr>
+    </w:lvl>
+    <w:lvl w:ilvl="4" w:tplc="04090019" w:tentative="1">
+      <w:start w:val="1"/>
+      <w:numFmt w:val="lowerLetter"/>
+      <w:lvlText w:val="%5."/>
+      <w:lvlJc w:val="left"/>
+      <w:pPr>
+        <w:ind w:left="3600" w:hanging="360"/>
+      </w:pPr>
+    </w:lvl>
+    <w:lvl w:ilvl="5" w:tplc="0409001B" w:tentative="1">
+      <w:start w:val="1"/>
+      <w:numFmt w:val="lowerRoman"/>
+      <w:lvlText w:val="%6."/>
+      <w:lvlJc w:val="right"/>
+      <w:pPr>
+        <w:ind w:left="4320" w:hanging="180"/>
+      </w:pPr>
+    </w:lvl>
+    <w:lvl w:ilvl="6" w:tplc="0409000F" w:tentative="1">
+      <w:start w:val="1"/>
+      <w:numFmt w:val="decimal"/>
+      <w:lvlText w:val="%7."/>
+      <w:lvlJc w:val="left"/>
+      <w:pPr>
+        <w:ind w:left="5040" w:hanging="360"/>
+      </w:pPr>
+    </w:lvl>
+    <w:lvl w:ilvl="7" w:tplc="04090019" w:tentative="1">
+      <w:start w:val="1"/>
+      <w:numFmt w:val="lowerLetter"/>
+      <w:lvlText w:val="%8."/>
+      <w:lvlJc w:val="left"/>
+      <w:pPr>
+        <w:ind w:left="5760" w:hanging="360"/>
+      </w:pPr>
+    </w:lvl>
+    <w:lvl w:ilvl="8" w:tplc="0409001B" w:tentative="1">
+      <w:start w:val="1"/>
+      <w:numFmt w:val="lowerRoman"/>
+      <w:lvlText w:val="%9."/>
+      <w:lvlJc w:val="right"/>
+      <w:pPr>
+        <w:ind w:left="6480" w:hanging="180"/>
+      </w:pPr>
+    </w:lvl>
+  </w:abstractNum>
+  <w:abstractNum w:abstractNumId="22">
+    <w:nsid w:val="7F344AC9"/>
+    <w:multiLevelType w:val="hybridMultilevel"/>
+    <w:tmpl w:val="CF66FC9C"/>
+    <w:lvl w:ilvl="0" w:tplc="C4EAEB44">
+      <w:start w:val="1"/>
+      <w:numFmt w:val="decimal"/>
+      <w:lvlText w:val="%1."/>
+      <w:lvlJc w:val="left"/>
+      <w:pPr>
+        <w:ind w:left="720" w:hanging="360"/>
+      </w:pPr>
+      <w:rPr>
+        <w:rFonts w:hint="default"/>
+        <w:b w:val="0"/>
+      </w:rPr>
+    </w:lvl>
+    <w:lvl w:ilvl="1" w:tplc="04090019" w:tentative="1">
+      <w:start w:val="1"/>
+      <w:numFmt w:val="lowerLetter"/>
+      <w:lvlText w:val="%2."/>
+      <w:lvlJc w:val="left"/>
+      <w:pPr>
+        <w:ind w:left="1440" w:hanging="360"/>
+      </w:pPr>
+    </w:lvl>
+    <w:lvl w:ilvl="2" w:tplc="0409001B" w:tentative="1">
+      <w:start w:val="1"/>
+      <w:numFmt w:val="lowerRoman"/>
+      <w:lvlText w:val="%3."/>
+      <w:lvlJc w:val="right"/>
+      <w:pPr>
+        <w:ind w:left="2160" w:hanging="180"/>
+      </w:pPr>
+    </w:lvl>
+    <w:lvl w:ilvl="3" w:tplc="0409000F" w:tentative="1">
+      <w:start w:val="1"/>
+      <w:numFmt w:val="decimal"/>
+      <w:lvlText w:val="%4."/>
+      <w:lvlJc w:val="left"/>
+      <w:pPr>
+        <w:ind w:left="2880" w:hanging="360"/>
+      </w:pPr>
+    </w:lvl>
+    <w:lvl w:ilvl="4" w:tplc="04090019" w:tentative="1">
+      <w:start w:val="1"/>
+      <w:numFmt w:val="lowerLetter"/>
+      <w:lvlText w:val="%5."/>
+      <w:lvlJc w:val="left"/>
+      <w:pPr>
+        <w:ind w:left="3600" w:hanging="360"/>
+      </w:pPr>
+    </w:lvl>
+    <w:lvl w:ilvl="5" w:tplc="0409001B" w:tentative="1">
+      <w:start w:val="1"/>
+      <w:numFmt w:val="lowerRoman"/>
+      <w:lvlText w:val="%6."/>
+      <w:lvlJc w:val="right"/>
+      <w:pPr>
+        <w:ind w:left="4320" w:hanging="180"/>
+      </w:pPr>
+    </w:lvl>
+    <w:lvl w:ilvl="6" w:tplc="0409000F" w:tentative="1">
+      <w:start w:val="1"/>
+      <w:numFmt w:val="decimal"/>
+      <w:lvlText w:val="%7."/>
+      <w:lvlJc w:val="left"/>
+      <w:pPr>
+        <w:ind w:left="5040" w:hanging="360"/>
+      </w:pPr>
+    </w:lvl>
+    <w:lvl w:ilvl="7" w:tplc="04090019" w:tentative="1">
+      <w:start w:val="1"/>
+      <w:numFmt w:val="lowerLetter"/>
+      <w:lvlText w:val="%8."/>
+      <w:lvlJc w:val="left"/>
+      <w:pPr>
+        <w:ind w:left="5760" w:hanging="360"/>
+      </w:pPr>
+    </w:lvl>
+    <w:lvl w:ilvl="8" w:tplc="0409001B" w:tentative="1">
+      <w:start w:val="1"/>
+      <w:numFmt w:val="lowerRoman"/>
+      <w:lvlText w:val="%9."/>
+      <w:lvlJc w:val="right"/>
+      <w:pPr>
+        <w:ind w:left="6480" w:hanging="180"/>
+      </w:pPr>
+    </w:lvl>
+  </w:abstractNum>
   <w:num w:numId="1">
+    <w:abstractNumId w:val="11"/>
+  </w:num>
+  <w:num w:numId="2">
+    <w:abstractNumId w:val="15"/>
+  </w:num>
+  <w:num w:numId="3">
+    <w:abstractNumId w:val="18"/>
+  </w:num>
+  <w:num w:numId="4">
+    <w:abstractNumId w:val="12"/>
+  </w:num>
+  <w:num w:numId="5">
+    <w:abstractNumId w:val="19"/>
+  </w:num>
+  <w:num w:numId="6">
+    <w:abstractNumId w:val="17"/>
+  </w:num>
+  <w:num w:numId="7">
+    <w:abstractNumId w:val="10"/>
+  </w:num>
+  <w:num w:numId="8">
+    <w:abstractNumId w:val="8"/>
+  </w:num>
+  <w:num w:numId="9">
+    <w:abstractNumId w:val="7"/>
+  </w:num>
+  <w:num w:numId="10">
+    <w:abstractNumId w:val="6"/>
+  </w:num>
+  <w:num w:numId="11">
+    <w:abstractNumId w:val="5"/>
+  </w:num>
+  <w:num w:numId="12">
+    <w:abstractNumId w:val="9"/>
+  </w:num>
+  <w:num w:numId="13">
+    <w:abstractNumId w:val="4"/>
+  </w:num>
+  <w:num w:numId="14">
+    <w:abstractNumId w:val="3"/>
+  </w:num>
+  <w:num w:numId="15">
+    <w:abstractNumId w:val="2"/>
+  </w:num>
+  <w:num w:numId="16">
+    <w:abstractNumId w:val="1"/>
+  </w:num>
+  <w:num w:numId="17">
     <w:abstractNumId w:val="0"/>
   </w:num>
-  <w:num w:numId="2">
-    <w:abstractNumId w:val="2"/>
+  <w:num w:numId="18">
+    <w:abstractNumId w:val="13"/>
   </w:num>
-  <w:num w:numId="3">
-    <w:abstractNumId w:val="4"/>
+  <w:num w:numId="19">
+    <w:abstractNumId w:val="16"/>
   </w:num>
-  <w:num w:numId="4">
-    <w:abstractNumId w:val="1"/>
+  <w:num w:numId="20">
+    <w:abstractNumId w:val="20"/>
   </w:num>
-  <w:num w:numId="5">
-    <w:abstractNumId w:val="5"/>
+  <w:num w:numId="21">
+    <w:abstractNumId w:val="21"/>
   </w:num>
-  <w:num w:numId="6">
-    <w:abstractNumId w:val="3"/>
+  <w:num w:numId="22">
+    <w:abstractNumId w:val="14"/>
+  </w:num>
+  <w:num w:numId="23">
+    <w:abstractNumId w:val="22"/>
   </w:num>
 </w:numbering>
 </file>
@@ -3860,10 +4341,56 @@
     <w:name w:val="Normal"/>
     <w:qFormat/>
   </w:style>
+  <w:style w:type="paragraph" w:styleId="Heading1">
+    <w:name w:val="heading 1"/>
+    <w:basedOn w:val="Normal"/>
+    <w:next w:val="Normal"/>
+    <w:link w:val="Heading1Char"/>
+    <w:uiPriority w:val="9"/>
+    <w:qFormat/>
+    <w:rsid w:val="003875B8"/>
+    <w:pPr>
+      <w:keepNext/>
+      <w:keepLines/>
+      <w:spacing w:before="480"/>
+      <w:outlineLvl w:val="0"/>
+    </w:pPr>
+    <w:rPr>
+      <w:rFonts w:asciiTheme="majorHAnsi" w:eastAsiaTheme="majorEastAsia" w:hAnsiTheme="majorHAnsi" w:cstheme="majorBidi"/>
+      <w:b/>
+      <w:bCs/>
+      <w:color w:val="345A8A" w:themeColor="accent1" w:themeShade="B5"/>
+      <w:sz w:val="32"/>
+      <w:szCs w:val="32"/>
+    </w:rPr>
+  </w:style>
+  <w:style w:type="paragraph" w:styleId="Heading2">
+    <w:name w:val="heading 2"/>
+    <w:basedOn w:val="Normal"/>
+    <w:next w:val="Normal"/>
+    <w:link w:val="Heading2Char"/>
+    <w:uiPriority w:val="9"/>
+    <w:unhideWhenUsed/>
+    <w:qFormat/>
+    <w:rsid w:val="002E710E"/>
+    <w:pPr>
+      <w:keepNext/>
+      <w:keepLines/>
+      <w:spacing w:before="200"/>
+      <w:outlineLvl w:val="1"/>
+    </w:pPr>
+    <w:rPr>
+      <w:rFonts w:asciiTheme="majorHAnsi" w:eastAsiaTheme="majorEastAsia" w:hAnsiTheme="majorHAnsi" w:cstheme="majorBidi"/>
+      <w:b/>
+      <w:bCs/>
+      <w:color w:val="4F81BD" w:themeColor="accent1"/>
+      <w:sz w:val="26"/>
+      <w:szCs w:val="26"/>
+    </w:rPr>
+  </w:style>
   <w:style w:type="character" w:default="1" w:styleId="DefaultParagraphFont">
     <w:name w:val="Default Paragraph Font"/>
     <w:uiPriority w:val="1"/>
-    <w:semiHidden/>
     <w:unhideWhenUsed/>
   </w:style>
   <w:style w:type="table" w:default="1" w:styleId="TableNormal">
@@ -3924,6 +4451,110 @@
       <w:ind w:left="720"/>
       <w:contextualSpacing/>
     </w:pPr>
+  </w:style>
+  <w:style w:type="character" w:customStyle="1" w:styleId="Heading1Char">
+    <w:name w:val="Heading 1 Char"/>
+    <w:basedOn w:val="DefaultParagraphFont"/>
+    <w:link w:val="Heading1"/>
+    <w:uiPriority w:val="9"/>
+    <w:rsid w:val="003875B8"/>
+    <w:rPr>
+      <w:rFonts w:asciiTheme="majorHAnsi" w:eastAsiaTheme="majorEastAsia" w:hAnsiTheme="majorHAnsi" w:cstheme="majorBidi"/>
+      <w:b/>
+      <w:bCs/>
+      <w:color w:val="345A8A" w:themeColor="accent1" w:themeShade="B5"/>
+      <w:sz w:val="32"/>
+      <w:szCs w:val="32"/>
+    </w:rPr>
+  </w:style>
+  <w:style w:type="character" w:customStyle="1" w:styleId="Heading2Char">
+    <w:name w:val="Heading 2 Char"/>
+    <w:basedOn w:val="DefaultParagraphFont"/>
+    <w:link w:val="Heading2"/>
+    <w:uiPriority w:val="9"/>
+    <w:rsid w:val="002E710E"/>
+    <w:rPr>
+      <w:rFonts w:asciiTheme="majorHAnsi" w:eastAsiaTheme="majorEastAsia" w:hAnsiTheme="majorHAnsi" w:cstheme="majorBidi"/>
+      <w:b/>
+      <w:bCs/>
+      <w:color w:val="4F81BD" w:themeColor="accent1"/>
+      <w:sz w:val="26"/>
+      <w:szCs w:val="26"/>
+    </w:rPr>
+  </w:style>
+  <w:style w:type="character" w:styleId="BookTitle">
+    <w:name w:val="Book Title"/>
+    <w:basedOn w:val="DefaultParagraphFont"/>
+    <w:uiPriority w:val="33"/>
+    <w:qFormat/>
+    <w:rsid w:val="002E710E"/>
+    <w:rPr>
+      <w:b/>
+      <w:bCs/>
+      <w:smallCaps/>
+      <w:spacing w:val="5"/>
+    </w:rPr>
+  </w:style>
+  <w:style w:type="paragraph" w:styleId="Title">
+    <w:name w:val="Title"/>
+    <w:basedOn w:val="Normal"/>
+    <w:next w:val="Normal"/>
+    <w:link w:val="TitleChar"/>
+    <w:uiPriority w:val="10"/>
+    <w:qFormat/>
+    <w:rsid w:val="002E710E"/>
+    <w:pPr>
+      <w:pBdr>
+        <w:bottom w:val="single" w:sz="8" w:space="4" w:color="4F81BD" w:themeColor="accent1"/>
+      </w:pBdr>
+      <w:spacing w:after="300"/>
+      <w:contextualSpacing/>
+    </w:pPr>
+    <w:rPr>
+      <w:rFonts w:asciiTheme="majorHAnsi" w:eastAsiaTheme="majorEastAsia" w:hAnsiTheme="majorHAnsi" w:cstheme="majorBidi"/>
+      <w:color w:val="17365D" w:themeColor="text2" w:themeShade="BF"/>
+      <w:spacing w:val="5"/>
+      <w:kern w:val="28"/>
+      <w:sz w:val="52"/>
+      <w:szCs w:val="52"/>
+    </w:rPr>
+  </w:style>
+  <w:style w:type="character" w:customStyle="1" w:styleId="TitleChar">
+    <w:name w:val="Title Char"/>
+    <w:basedOn w:val="DefaultParagraphFont"/>
+    <w:link w:val="Title"/>
+    <w:uiPriority w:val="10"/>
+    <w:rsid w:val="002E710E"/>
+    <w:rPr>
+      <w:rFonts w:asciiTheme="majorHAnsi" w:eastAsiaTheme="majorEastAsia" w:hAnsiTheme="majorHAnsi" w:cstheme="majorBidi"/>
+      <w:color w:val="17365D" w:themeColor="text2" w:themeShade="BF"/>
+      <w:spacing w:val="5"/>
+      <w:kern w:val="28"/>
+      <w:sz w:val="52"/>
+      <w:szCs w:val="52"/>
+    </w:rPr>
+  </w:style>
+  <w:style w:type="character" w:styleId="Strong">
+    <w:name w:val="Strong"/>
+    <w:basedOn w:val="DefaultParagraphFont"/>
+    <w:uiPriority w:val="22"/>
+    <w:qFormat/>
+    <w:rsid w:val="002E710E"/>
+    <w:rPr>
+      <w:b/>
+      <w:bCs/>
+    </w:rPr>
+  </w:style>
+  <w:style w:type="character" w:styleId="Emphasis">
+    <w:name w:val="Emphasis"/>
+    <w:basedOn w:val="DefaultParagraphFont"/>
+    <w:uiPriority w:val="20"/>
+    <w:qFormat/>
+    <w:rsid w:val="00630682"/>
+    <w:rPr>
+      <w:i/>
+      <w:iCs/>
+    </w:rPr>
   </w:style>
 </w:styles>
 </file>
@@ -4084,10 +4715,56 @@
     <w:name w:val="Normal"/>
     <w:qFormat/>
   </w:style>
+  <w:style w:type="paragraph" w:styleId="Heading1">
+    <w:name w:val="heading 1"/>
+    <w:basedOn w:val="Normal"/>
+    <w:next w:val="Normal"/>
+    <w:link w:val="Heading1Char"/>
+    <w:uiPriority w:val="9"/>
+    <w:qFormat/>
+    <w:rsid w:val="003875B8"/>
+    <w:pPr>
+      <w:keepNext/>
+      <w:keepLines/>
+      <w:spacing w:before="480"/>
+      <w:outlineLvl w:val="0"/>
+    </w:pPr>
+    <w:rPr>
+      <w:rFonts w:asciiTheme="majorHAnsi" w:eastAsiaTheme="majorEastAsia" w:hAnsiTheme="majorHAnsi" w:cstheme="majorBidi"/>
+      <w:b/>
+      <w:bCs/>
+      <w:color w:val="345A8A" w:themeColor="accent1" w:themeShade="B5"/>
+      <w:sz w:val="32"/>
+      <w:szCs w:val="32"/>
+    </w:rPr>
+  </w:style>
+  <w:style w:type="paragraph" w:styleId="Heading2">
+    <w:name w:val="heading 2"/>
+    <w:basedOn w:val="Normal"/>
+    <w:next w:val="Normal"/>
+    <w:link w:val="Heading2Char"/>
+    <w:uiPriority w:val="9"/>
+    <w:unhideWhenUsed/>
+    <w:qFormat/>
+    <w:rsid w:val="002E710E"/>
+    <w:pPr>
+      <w:keepNext/>
+      <w:keepLines/>
+      <w:spacing w:before="200"/>
+      <w:outlineLvl w:val="1"/>
+    </w:pPr>
+    <w:rPr>
+      <w:rFonts w:asciiTheme="majorHAnsi" w:eastAsiaTheme="majorEastAsia" w:hAnsiTheme="majorHAnsi" w:cstheme="majorBidi"/>
+      <w:b/>
+      <w:bCs/>
+      <w:color w:val="4F81BD" w:themeColor="accent1"/>
+      <w:sz w:val="26"/>
+      <w:szCs w:val="26"/>
+    </w:rPr>
+  </w:style>
   <w:style w:type="character" w:default="1" w:styleId="DefaultParagraphFont">
     <w:name w:val="Default Paragraph Font"/>
     <w:uiPriority w:val="1"/>
-    <w:semiHidden/>
     <w:unhideWhenUsed/>
   </w:style>
   <w:style w:type="table" w:default="1" w:styleId="TableNormal">
@@ -4148,6 +4825,110 @@
       <w:ind w:left="720"/>
       <w:contextualSpacing/>
     </w:pPr>
+  </w:style>
+  <w:style w:type="character" w:customStyle="1" w:styleId="Heading1Char">
+    <w:name w:val="Heading 1 Char"/>
+    <w:basedOn w:val="DefaultParagraphFont"/>
+    <w:link w:val="Heading1"/>
+    <w:uiPriority w:val="9"/>
+    <w:rsid w:val="003875B8"/>
+    <w:rPr>
+      <w:rFonts w:asciiTheme="majorHAnsi" w:eastAsiaTheme="majorEastAsia" w:hAnsiTheme="majorHAnsi" w:cstheme="majorBidi"/>
+      <w:b/>
+      <w:bCs/>
+      <w:color w:val="345A8A" w:themeColor="accent1" w:themeShade="B5"/>
+      <w:sz w:val="32"/>
+      <w:szCs w:val="32"/>
+    </w:rPr>
+  </w:style>
+  <w:style w:type="character" w:customStyle="1" w:styleId="Heading2Char">
+    <w:name w:val="Heading 2 Char"/>
+    <w:basedOn w:val="DefaultParagraphFont"/>
+    <w:link w:val="Heading2"/>
+    <w:uiPriority w:val="9"/>
+    <w:rsid w:val="002E710E"/>
+    <w:rPr>
+      <w:rFonts w:asciiTheme="majorHAnsi" w:eastAsiaTheme="majorEastAsia" w:hAnsiTheme="majorHAnsi" w:cstheme="majorBidi"/>
+      <w:b/>
+      <w:bCs/>
+      <w:color w:val="4F81BD" w:themeColor="accent1"/>
+      <w:sz w:val="26"/>
+      <w:szCs w:val="26"/>
+    </w:rPr>
+  </w:style>
+  <w:style w:type="character" w:styleId="BookTitle">
+    <w:name w:val="Book Title"/>
+    <w:basedOn w:val="DefaultParagraphFont"/>
+    <w:uiPriority w:val="33"/>
+    <w:qFormat/>
+    <w:rsid w:val="002E710E"/>
+    <w:rPr>
+      <w:b/>
+      <w:bCs/>
+      <w:smallCaps/>
+      <w:spacing w:val="5"/>
+    </w:rPr>
+  </w:style>
+  <w:style w:type="paragraph" w:styleId="Title">
+    <w:name w:val="Title"/>
+    <w:basedOn w:val="Normal"/>
+    <w:next w:val="Normal"/>
+    <w:link w:val="TitleChar"/>
+    <w:uiPriority w:val="10"/>
+    <w:qFormat/>
+    <w:rsid w:val="002E710E"/>
+    <w:pPr>
+      <w:pBdr>
+        <w:bottom w:val="single" w:sz="8" w:space="4" w:color="4F81BD" w:themeColor="accent1"/>
+      </w:pBdr>
+      <w:spacing w:after="300"/>
+      <w:contextualSpacing/>
+    </w:pPr>
+    <w:rPr>
+      <w:rFonts w:asciiTheme="majorHAnsi" w:eastAsiaTheme="majorEastAsia" w:hAnsiTheme="majorHAnsi" w:cstheme="majorBidi"/>
+      <w:color w:val="17365D" w:themeColor="text2" w:themeShade="BF"/>
+      <w:spacing w:val="5"/>
+      <w:kern w:val="28"/>
+      <w:sz w:val="52"/>
+      <w:szCs w:val="52"/>
+    </w:rPr>
+  </w:style>
+  <w:style w:type="character" w:customStyle="1" w:styleId="TitleChar">
+    <w:name w:val="Title Char"/>
+    <w:basedOn w:val="DefaultParagraphFont"/>
+    <w:link w:val="Title"/>
+    <w:uiPriority w:val="10"/>
+    <w:rsid w:val="002E710E"/>
+    <w:rPr>
+      <w:rFonts w:asciiTheme="majorHAnsi" w:eastAsiaTheme="majorEastAsia" w:hAnsiTheme="majorHAnsi" w:cstheme="majorBidi"/>
+      <w:color w:val="17365D" w:themeColor="text2" w:themeShade="BF"/>
+      <w:spacing w:val="5"/>
+      <w:kern w:val="28"/>
+      <w:sz w:val="52"/>
+      <w:szCs w:val="52"/>
+    </w:rPr>
+  </w:style>
+  <w:style w:type="character" w:styleId="Strong">
+    <w:name w:val="Strong"/>
+    <w:basedOn w:val="DefaultParagraphFont"/>
+    <w:uiPriority w:val="22"/>
+    <w:qFormat/>
+    <w:rsid w:val="002E710E"/>
+    <w:rPr>
+      <w:b/>
+      <w:bCs/>
+    </w:rPr>
+  </w:style>
+  <w:style w:type="character" w:styleId="Emphasis">
+    <w:name w:val="Emphasis"/>
+    <w:basedOn w:val="DefaultParagraphFont"/>
+    <w:uiPriority w:val="20"/>
+    <w:qFormat/>
+    <w:rsid w:val="00630682"/>
+    <w:rPr>
+      <w:i/>
+      <w:iCs/>
+    </w:rPr>
   </w:style>
 </w:styles>
 </file>
@@ -4470,4 +5251,16 @@
   </a:objectDefaults>
   <a:extraClrSchemeLst/>
 </a:theme>
+</file>
+
+<file path=customXml/item1.xml><?xml version="1.0" encoding="utf-8"?>
+<b:Sources xmlns:b="http://schemas.openxmlformats.org/officeDocument/2006/bibliography" xmlns="http://schemas.openxmlformats.org/officeDocument/2006/bibliography" SelectedStyle="/APA.XSL" StyleName="APA"/>
+</file>
+
+<file path=customXml/itemProps1.xml><?xml version="1.0" encoding="utf-8"?>
+<ds:datastoreItem xmlns:ds="http://schemas.openxmlformats.org/officeDocument/2006/customXml" ds:itemID="{5E4E686F-BFA3-FD4C-9F0F-613DC12E6752}">
+  <ds:schemaRefs>
+    <ds:schemaRef ds:uri="http://schemas.openxmlformats.org/officeDocument/2006/bibliography"/>
+  </ds:schemaRefs>
+</ds:datastoreItem>
 </file>
</xml_diff>

<commit_message>
Report: matric number update
</commit_message>
<xml_diff>
--- a/Report/CPE416 Lab Report.docx
+++ b/Report/CPE416 Lab Report.docx
@@ -1,6 +1,6 @@
 
 <file path=word/document.xml><?xml version="1.0" encoding="utf-8"?>
-<w:document xmlns:wpc="http://schemas.microsoft.com/office/word/2010/wordprocessingCanvas" xmlns:mc="http://schemas.openxmlformats.org/markup-compatibility/2006" xmlns:o="urn:schemas-microsoft-com:office:office" xmlns:r="http://schemas.openxmlformats.org/officeDocument/2006/relationships" xmlns:m="http://schemas.openxmlformats.org/officeDocument/2006/math" xmlns:v="urn:schemas-microsoft-com:vml" xmlns:wp14="http://schemas.microsoft.com/office/word/2010/wordprocessingDrawing" xmlns:wp="http://schemas.openxmlformats.org/drawingml/2006/wordprocessingDrawing" xmlns:w10="urn:schemas-microsoft-com:office:word" xmlns:w="http://schemas.openxmlformats.org/wordprocessingml/2006/main" xmlns:w14="http://schemas.microsoft.com/office/word/2010/wordml" xmlns:wpg="http://schemas.microsoft.com/office/word/2010/wordprocessingGroup" xmlns:wpi="http://schemas.microsoft.com/office/word/2010/wordprocessingInk" xmlns:wne="http://schemas.microsoft.com/office/word/2006/wordml" xmlns:wps="http://schemas.microsoft.com/office/word/2010/wordprocessingShape" mc:Ignorable="w14 wp14">
+<w:document xmlns:wpc="http://schemas.microsoft.com/office/word/2010/wordprocessingCanvas" xmlns:mo="http://schemas.microsoft.com/office/mac/office/2008/main" xmlns:mc="http://schemas.openxmlformats.org/markup-compatibility/2006" xmlns:mv="urn:schemas-microsoft-com:mac:vml" xmlns:o="urn:schemas-microsoft-com:office:office" xmlns:r="http://schemas.openxmlformats.org/officeDocument/2006/relationships" xmlns:m="http://schemas.openxmlformats.org/officeDocument/2006/math" xmlns:v="urn:schemas-microsoft-com:vml" xmlns:wp14="http://schemas.microsoft.com/office/word/2010/wordprocessingDrawing" xmlns:wp="http://schemas.openxmlformats.org/drawingml/2006/wordprocessingDrawing" xmlns:w10="urn:schemas-microsoft-com:office:word" xmlns:w="http://schemas.openxmlformats.org/wordprocessingml/2006/main" xmlns:w14="http://schemas.microsoft.com/office/word/2010/wordml" xmlns:wpg="http://schemas.microsoft.com/office/word/2010/wordprocessingGroup" xmlns:wpi="http://schemas.microsoft.com/office/word/2010/wordprocessingInk" xmlns:wne="http://schemas.microsoft.com/office/word/2006/wordml" xmlns:wps="http://schemas.microsoft.com/office/word/2010/wordprocessingShape" mc:Ignorable="w14 wp14">
   <w:body>
     <w:p>
       <w:pPr>
@@ -131,7 +131,7 @@
     <w:tbl>
       <w:tblPr>
         <w:tblStyle w:val="TableGrid"/>
-        <w:tblW w:w="5000" w:type="pct"/>
+        <w:tblW w:w="5042" w:type="pct"/>
         <w:tblBorders>
           <w:top w:val="none" w:sz="0" w:space="0" w:color="auto"/>
           <w:left w:val="none" w:sz="0" w:space="0" w:color="auto"/>
@@ -143,10 +143,13 @@
         <w:tblLook w:val="04A0" w:firstRow="1" w:lastRow="0" w:firstColumn="1" w:lastColumn="0" w:noHBand="0" w:noVBand="1"/>
       </w:tblPr>
       <w:tblGrid>
-        <w:gridCol w:w="3733"/>
-        <w:gridCol w:w="4783"/>
+        <w:gridCol w:w="3765"/>
+        <w:gridCol w:w="4823"/>
       </w:tblGrid>
       <w:tr>
+        <w:trPr>
+          <w:trHeight w:val="943"/>
+        </w:trPr>
         <w:tc>
           <w:tcPr>
             <w:tcW w:w="2192" w:type="pct"/>
@@ -200,6 +203,9 @@
         </w:tc>
       </w:tr>
       <w:tr>
+        <w:trPr>
+          <w:trHeight w:val="943"/>
+        </w:trPr>
         <w:tc>
           <w:tcPr>
             <w:tcW w:w="2192" w:type="pct"/>
@@ -221,18 +227,10 @@
                 <w:sz w:val="36"/>
                 <w:szCs w:val="36"/>
               </w:rPr>
-              <w:t xml:space="preserve">Vu Ngoc </w:t>
-            </w:r>
-            <w:proofErr w:type="spellStart"/>
-            <w:r>
-              <w:rPr>
-                <w:rFonts w:asciiTheme="majorHAnsi" w:hAnsiTheme="majorHAnsi"/>
-                <w:sz w:val="36"/>
-                <w:szCs w:val="36"/>
-              </w:rPr>
-              <w:t>Linh</w:t>
-            </w:r>
-            <w:proofErr w:type="spellEnd"/>
+              <w:t>Vu Ngoc Linh</w:t>
+            </w:r>
+            <w:bookmarkStart w:id="0" w:name="_GoBack"/>
+            <w:bookmarkEnd w:id="0"/>
           </w:p>
         </w:tc>
         <w:tc>
@@ -254,6 +252,9 @@
         </w:tc>
       </w:tr>
       <w:tr>
+        <w:trPr>
+          <w:trHeight w:val="943"/>
+        </w:trPr>
         <w:tc>
           <w:tcPr>
             <w:tcW w:w="2192" w:type="pct"/>
@@ -269,23 +270,13 @@
                 <w:szCs w:val="36"/>
               </w:rPr>
             </w:pPr>
-            <w:proofErr w:type="spellStart"/>
             <w:r>
               <w:rPr>
                 <w:rFonts w:asciiTheme="majorHAnsi" w:hAnsiTheme="majorHAnsi"/>
                 <w:sz w:val="36"/>
                 <w:szCs w:val="36"/>
               </w:rPr>
-              <w:t>Gaurav</w:t>
-            </w:r>
-            <w:proofErr w:type="spellEnd"/>
-            <w:r>
-              <w:rPr>
-                <w:rFonts w:asciiTheme="majorHAnsi" w:hAnsiTheme="majorHAnsi"/>
-                <w:sz w:val="36"/>
-                <w:szCs w:val="36"/>
-              </w:rPr>
-              <w:t xml:space="preserve"> Gupta</w:t>
+              <w:t>Gaurav Gupta</w:t>
             </w:r>
           </w:p>
         </w:tc>
@@ -304,6 +295,14 @@
                 <w:szCs w:val="36"/>
               </w:rPr>
             </w:pPr>
+            <w:r>
+              <w:rPr>
+                <w:rFonts w:asciiTheme="majorHAnsi" w:hAnsiTheme="majorHAnsi"/>
+                <w:sz w:val="36"/>
+                <w:szCs w:val="36"/>
+              </w:rPr>
+              <w:t xml:space="preserve">    U1020607K</w:t>
+            </w:r>
           </w:p>
         </w:tc>
       </w:tr>
@@ -1737,7 +1736,7 @@
           <w:szCs w:val="40"/>
         </w:rPr>
       </w:pPr>
-      <w:bookmarkStart w:id="0" w:name="_Toc352505754"/>
+      <w:bookmarkStart w:id="1" w:name="_Toc352505754"/>
       <w:r>
         <w:rPr>
           <w:sz w:val="40"/>
@@ -1746,7 +1745,7 @@
         <w:lastRenderedPageBreak/>
         <w:t>Software Design</w:t>
       </w:r>
-      <w:bookmarkEnd w:id="0"/>
+      <w:bookmarkEnd w:id="1"/>
     </w:p>
     <w:p>
       <w:pPr>
@@ -1766,7 +1765,7 @@
           <w:szCs w:val="32"/>
         </w:rPr>
       </w:pPr>
-      <w:bookmarkStart w:id="1" w:name="_Toc352505755"/>
+      <w:bookmarkStart w:id="2" w:name="_Toc352505755"/>
       <w:r>
         <w:rPr>
           <w:sz w:val="32"/>
@@ -1774,7 +1773,7 @@
         </w:rPr>
         <w:t>Client</w:t>
       </w:r>
-      <w:bookmarkEnd w:id="1"/>
+      <w:bookmarkEnd w:id="2"/>
     </w:p>
     <w:p>
       <w:pPr>
@@ -1855,7 +1854,7 @@
           <w:szCs w:val="32"/>
         </w:rPr>
       </w:pPr>
-      <w:bookmarkStart w:id="2" w:name="_Toc352505756"/>
+      <w:bookmarkStart w:id="3" w:name="_Toc352505756"/>
       <w:r>
         <w:rPr>
           <w:sz w:val="32"/>
@@ -1863,7 +1862,7 @@
         </w:rPr>
         <w:t>Interface</w:t>
       </w:r>
-      <w:bookmarkEnd w:id="2"/>
+      <w:bookmarkEnd w:id="3"/>
     </w:p>
     <w:p>
       <w:pPr>
@@ -1953,7 +1952,7 @@
           <w:szCs w:val="32"/>
         </w:rPr>
       </w:pPr>
-      <w:bookmarkStart w:id="3" w:name="_Toc352505757"/>
+      <w:bookmarkStart w:id="4" w:name="_Toc352505757"/>
       <w:r>
         <w:rPr>
           <w:sz w:val="32"/>
@@ -1961,7 +1960,7 @@
         </w:rPr>
         <w:t>Server</w:t>
       </w:r>
-      <w:bookmarkEnd w:id="3"/>
+      <w:bookmarkEnd w:id="4"/>
     </w:p>
     <w:p>
       <w:pPr>
@@ -2064,7 +2063,7 @@
           <w:szCs w:val="40"/>
         </w:rPr>
       </w:pPr>
-      <w:bookmarkStart w:id="4" w:name="_Toc352505758"/>
+      <w:bookmarkStart w:id="5" w:name="_Toc352505758"/>
       <w:r>
         <w:rPr>
           <w:sz w:val="40"/>
@@ -2073,7 +2072,7 @@
         <w:lastRenderedPageBreak/>
         <w:t>Implementation Strategy</w:t>
       </w:r>
-      <w:bookmarkEnd w:id="4"/>
+      <w:bookmarkEnd w:id="5"/>
     </w:p>
     <w:p>
       <w:pPr>
@@ -2093,7 +2092,7 @@
           <w:szCs w:val="32"/>
         </w:rPr>
       </w:pPr>
-      <w:bookmarkStart w:id="5" w:name="_Toc352505759"/>
+      <w:bookmarkStart w:id="6" w:name="_Toc352505759"/>
       <w:r>
         <w:rPr>
           <w:sz w:val="32"/>
@@ -2108,7 +2107,7 @@
         </w:rPr>
         <w:t>Booking</w:t>
       </w:r>
-      <w:bookmarkEnd w:id="5"/>
+      <w:bookmarkEnd w:id="6"/>
     </w:p>
     <w:p>
       <w:pPr>
@@ -2331,7 +2330,7 @@
           <w:szCs w:val="32"/>
         </w:rPr>
       </w:pPr>
-      <w:bookmarkStart w:id="6" w:name="_Toc352505760"/>
+      <w:bookmarkStart w:id="7" w:name="_Toc352505760"/>
       <w:r>
         <w:rPr>
           <w:sz w:val="32"/>
@@ -2346,7 +2345,7 @@
         </w:rPr>
         <w:t>Bookingclient</w:t>
       </w:r>
-      <w:bookmarkEnd w:id="6"/>
+      <w:bookmarkEnd w:id="7"/>
     </w:p>
     <w:p>
       <w:pPr>
@@ -2446,19 +2445,11 @@
         <w:contextualSpacing w:val="0"/>
         <w:jc w:val="both"/>
       </w:pPr>
-      <w:proofErr w:type="spellStart"/>
-      <w:r>
-        <w:rPr>
-          <w:b/>
-        </w:rPr>
-        <w:t>BookingClient</w:t>
-      </w:r>
-      <w:proofErr w:type="spellEnd"/>
-      <w:r>
-        <w:rPr>
-          <w:b/>
-        </w:rPr>
-        <w:t>:</w:t>
+      <w:r>
+        <w:rPr>
+          <w:b/>
+        </w:rPr>
+        <w:t>BookingClient:</w:t>
       </w:r>
       <w:r>
         <w:t xml:space="preserve"> This is th</w:t>
@@ -2728,7 +2719,7 @@
           <w:szCs w:val="32"/>
         </w:rPr>
       </w:pPr>
-      <w:bookmarkStart w:id="7" w:name="_Toc352505761"/>
+      <w:bookmarkStart w:id="8" w:name="_Toc352505761"/>
       <w:r>
         <w:rPr>
           <w:sz w:val="32"/>
@@ -2745,7 +2736,7 @@
         </w:rPr>
         <w:t>Bookingserver</w:t>
       </w:r>
-      <w:bookmarkEnd w:id="7"/>
+      <w:bookmarkEnd w:id="8"/>
       <w:proofErr w:type="spellEnd"/>
     </w:p>
     <w:p>
@@ -2960,7 +2951,7 @@
           <w:szCs w:val="32"/>
         </w:rPr>
       </w:pPr>
-      <w:bookmarkStart w:id="8" w:name="_Toc352505762"/>
+      <w:bookmarkStart w:id="9" w:name="_Toc352505762"/>
       <w:r>
         <w:rPr>
           <w:sz w:val="32"/>
@@ -2975,7 +2966,7 @@
         </w:rPr>
         <w:t>Data</w:t>
       </w:r>
-      <w:bookmarkEnd w:id="8"/>
+      <w:bookmarkEnd w:id="9"/>
     </w:p>
     <w:p>
       <w:pPr>
@@ -3259,7 +3250,7 @@
           <w:szCs w:val="40"/>
         </w:rPr>
       </w:pPr>
-      <w:bookmarkStart w:id="9" w:name="_Toc352505763"/>
+      <w:bookmarkStart w:id="10" w:name="_Toc352505763"/>
       <w:r>
         <w:rPr>
           <w:sz w:val="40"/>
@@ -3268,7 +3259,7 @@
         <w:lastRenderedPageBreak/>
         <w:t>Services</w:t>
       </w:r>
-      <w:bookmarkEnd w:id="9"/>
+      <w:bookmarkEnd w:id="10"/>
     </w:p>
     <w:p>
       <w:pPr>
@@ -3675,7 +3666,7 @@
           <w:szCs w:val="40"/>
         </w:rPr>
       </w:pPr>
-      <w:bookmarkStart w:id="10" w:name="_Toc352505764"/>
+      <w:bookmarkStart w:id="11" w:name="_Toc352505764"/>
       <w:r>
         <w:rPr>
           <w:sz w:val="40"/>
@@ -3684,7 +3675,7 @@
         <w:lastRenderedPageBreak/>
         <w:t>Marshaling and Un-Marshaling</w:t>
       </w:r>
-      <w:bookmarkEnd w:id="10"/>
+      <w:bookmarkEnd w:id="11"/>
     </w:p>
     <w:p>
       <w:pPr>
@@ -3712,11 +3703,11 @@
         <w:pStyle w:val="Heading2"/>
         <w:spacing w:before="120" w:after="120" w:line="360" w:lineRule="auto"/>
       </w:pPr>
-      <w:bookmarkStart w:id="11" w:name="_Toc352505765"/>
+      <w:bookmarkStart w:id="12" w:name="_Toc352505765"/>
       <w:r>
         <w:t>Marshaling</w:t>
       </w:r>
-      <w:bookmarkEnd w:id="11"/>
+      <w:bookmarkEnd w:id="12"/>
     </w:p>
     <w:p>
       <w:pPr>
@@ -3881,37 +3872,18 @@
         <w:rPr>
           <w:b/>
         </w:rPr>
-        <w:t>&lt;</w:t>
+        <w:t xml:space="preserve">&lt;BookingSlot&gt; - </w:t>
+      </w:r>
+      <w:r>
+        <w:t xml:space="preserve">The </w:t>
       </w:r>
       <w:proofErr w:type="spellStart"/>
       <w:r>
-        <w:rPr>
-          <w:b/>
-        </w:rPr>
-        <w:t>BookingSlot</w:t>
+        <w:t>ArrayList</w:t>
       </w:r>
       <w:proofErr w:type="spellEnd"/>
       <w:r>
-        <w:rPr>
-          <w:b/>
-        </w:rPr>
-        <w:t xml:space="preserve">&gt; - </w:t>
-      </w:r>
-      <w:r>
-        <w:t xml:space="preserve">The </w:t>
-      </w:r>
-      <w:proofErr w:type="spellStart"/>
-      <w:r>
-        <w:t>ArrayList</w:t>
-      </w:r>
-      <w:proofErr w:type="spellEnd"/>
-      <w:r>
-        <w:t xml:space="preserve"> has been marshaled in a 4+ size x </w:t>
-      </w:r>
-      <w:bookmarkStart w:id="12" w:name="_GoBack"/>
-      <w:bookmarkEnd w:id="12"/>
-      <w:r>
-        <w:t xml:space="preserve">4 x 6 bytes array in the format                                                                  ( size x 4, </w:t>
+        <w:t xml:space="preserve"> has been marshaled in a 4+ size x 4 x 6 bytes array in the format                                                                  ( size x 4, </w:t>
       </w:r>
       <w:proofErr w:type="spellStart"/>
       <w:r>
@@ -4214,24 +4186,21 @@
         <w:rPr>
           <w:b/>
         </w:rPr>
-        <w:t>&lt;</w:t>
+        <w:t xml:space="preserve">&lt;BookingSlot&gt; - </w:t>
+      </w:r>
+      <w:r>
+        <w:t xml:space="preserve">The </w:t>
       </w:r>
       <w:proofErr w:type="spellStart"/>
       <w:r>
-        <w:rPr>
-          <w:b/>
-        </w:rPr>
-        <w:t>BookingSlot</w:t>
+        <w:t>ArrayList</w:t>
       </w:r>
       <w:proofErr w:type="spellEnd"/>
       <w:r>
-        <w:rPr>
-          <w:b/>
-        </w:rPr>
-        <w:t xml:space="preserve">&gt; - </w:t>
-      </w:r>
-      <w:r>
-        <w:t xml:space="preserve">The </w:t>
+        <w:t xml:space="preserve"> </w:t>
+      </w:r>
+      <w:r>
+        <w:t xml:space="preserve">of BookingSlot is reconstructed by first extracting the size integer from the first 4 bytes of the byte array and then creating another </w:t>
       </w:r>
       <w:proofErr w:type="spellStart"/>
       <w:r>
@@ -4239,26 +4208,7 @@
       </w:r>
       <w:proofErr w:type="spellEnd"/>
       <w:r>
-        <w:t xml:space="preserve"> </w:t>
-      </w:r>
-      <w:r>
-        <w:t xml:space="preserve">of BookingSlot is reconstructed by first extracting the size integer from the first 4 bytes of the byte array and then creating another </w:t>
-      </w:r>
-      <w:proofErr w:type="spellStart"/>
-      <w:r>
-        <w:t>ArrayList</w:t>
-      </w:r>
-      <w:proofErr w:type="spellEnd"/>
-      <w:r>
-        <w:t xml:space="preserve"> of </w:t>
-      </w:r>
-      <w:proofErr w:type="spellStart"/>
-      <w:r>
-        <w:t>BookingSlot</w:t>
-      </w:r>
-      <w:proofErr w:type="spellEnd"/>
-      <w:r>
-        <w:t xml:space="preserve"> whose elements are restored by extracting the values </w:t>
+        <w:t xml:space="preserve"> of BookingSlot whose elements are restored by extracting the values </w:t>
       </w:r>
       <w:r>
         <w:t xml:space="preserve">in the format                                             </w:t>
@@ -5044,22 +4994,22 @@
       <w:r>
         <w:t xml:space="preserve">operation like </w:t>
       </w:r>
+      <w:r>
+        <w:rPr>
+          <w:b/>
+        </w:rPr>
+        <w:t xml:space="preserve">Remove the Last Slot </w:t>
+      </w:r>
+      <w:r>
+        <w:t xml:space="preserve">more than one </w:t>
+      </w:r>
       <w:proofErr w:type="gramStart"/>
       <w:r>
-        <w:rPr>
-          <w:b/>
-        </w:rPr>
-        <w:t>Remove</w:t>
+        <w:t>slots</w:t>
       </w:r>
       <w:proofErr w:type="gramEnd"/>
       <w:r>
-        <w:rPr>
-          <w:b/>
-        </w:rPr>
-        <w:t xml:space="preserve"> the Last Slot </w:t>
-      </w:r>
-      <w:r>
-        <w:t xml:space="preserve">more than one slots were removed if the duplicate request was executed </w:t>
+        <w:t xml:space="preserve"> were removed if the duplicate request was executed </w:t>
       </w:r>
       <w:r>
         <w:t xml:space="preserve">again. This resulted in erroneous result than desired. </w:t>
@@ -5147,19 +5097,11 @@
       <w:r>
         <w:t xml:space="preserve"> operation like </w:t>
       </w:r>
-      <w:proofErr w:type="gramStart"/>
-      <w:r>
-        <w:rPr>
-          <w:b/>
-        </w:rPr>
-        <w:t>Remove</w:t>
-      </w:r>
-      <w:proofErr w:type="gramEnd"/>
-      <w:r>
-        <w:rPr>
-          <w:b/>
-        </w:rPr>
-        <w:t xml:space="preserve"> the Last Slot </w:t>
+      <w:r>
+        <w:rPr>
+          <w:b/>
+        </w:rPr>
+        <w:t xml:space="preserve">Remove the Last Slot </w:t>
       </w:r>
       <w:r>
         <w:t xml:space="preserve">only the last slot was removed, the duplicate requests were filtered out and appropriate message indicating a duplicate request were displayed. This was in consistence with the desired operation.  </w:t>
@@ -5219,7 +5161,7 @@
 </file>
 
 <file path=word/endnotes.xml><?xml version="1.0" encoding="utf-8"?>
-<w:endnotes xmlns:wpc="http://schemas.microsoft.com/office/word/2010/wordprocessingCanvas" xmlns:mc="http://schemas.openxmlformats.org/markup-compatibility/2006" xmlns:o="urn:schemas-microsoft-com:office:office" xmlns:r="http://schemas.openxmlformats.org/officeDocument/2006/relationships" xmlns:m="http://schemas.openxmlformats.org/officeDocument/2006/math" xmlns:v="urn:schemas-microsoft-com:vml" xmlns:wp14="http://schemas.microsoft.com/office/word/2010/wordprocessingDrawing" xmlns:wp="http://schemas.openxmlformats.org/drawingml/2006/wordprocessingDrawing" xmlns:w10="urn:schemas-microsoft-com:office:word" xmlns:w="http://schemas.openxmlformats.org/wordprocessingml/2006/main" xmlns:w14="http://schemas.microsoft.com/office/word/2010/wordml" xmlns:wpg="http://schemas.microsoft.com/office/word/2010/wordprocessingGroup" xmlns:wpi="http://schemas.microsoft.com/office/word/2010/wordprocessingInk" xmlns:wne="http://schemas.microsoft.com/office/word/2006/wordml" xmlns:wps="http://schemas.microsoft.com/office/word/2010/wordprocessingShape" mc:Ignorable="w14 wp14">
+<w:endnotes xmlns:wpc="http://schemas.microsoft.com/office/word/2010/wordprocessingCanvas" xmlns:mo="http://schemas.microsoft.com/office/mac/office/2008/main" xmlns:mc="http://schemas.openxmlformats.org/markup-compatibility/2006" xmlns:mv="urn:schemas-microsoft-com:mac:vml" xmlns:o="urn:schemas-microsoft-com:office:office" xmlns:r="http://schemas.openxmlformats.org/officeDocument/2006/relationships" xmlns:m="http://schemas.openxmlformats.org/officeDocument/2006/math" xmlns:v="urn:schemas-microsoft-com:vml" xmlns:wp14="http://schemas.microsoft.com/office/word/2010/wordprocessingDrawing" xmlns:wp="http://schemas.openxmlformats.org/drawingml/2006/wordprocessingDrawing" xmlns:w10="urn:schemas-microsoft-com:office:word" xmlns:w="http://schemas.openxmlformats.org/wordprocessingml/2006/main" xmlns:w14="http://schemas.microsoft.com/office/word/2010/wordml" xmlns:wpg="http://schemas.microsoft.com/office/word/2010/wordprocessingGroup" xmlns:wpi="http://schemas.microsoft.com/office/word/2010/wordprocessingInk" xmlns:wne="http://schemas.microsoft.com/office/word/2006/wordml" xmlns:wps="http://schemas.microsoft.com/office/word/2010/wordprocessingShape" mc:Ignorable="w14 wp14">
   <w:endnote w:type="separator" w:id="-1">
     <w:p>
       <w:r>
@@ -5238,7 +5180,7 @@
 </file>
 
 <file path=word/footer1.xml><?xml version="1.0" encoding="utf-8"?>
-<w:ftr xmlns:wpc="http://schemas.microsoft.com/office/word/2010/wordprocessingCanvas" xmlns:mc="http://schemas.openxmlformats.org/markup-compatibility/2006" xmlns:o="urn:schemas-microsoft-com:office:office" xmlns:r="http://schemas.openxmlformats.org/officeDocument/2006/relationships" xmlns:m="http://schemas.openxmlformats.org/officeDocument/2006/math" xmlns:v="urn:schemas-microsoft-com:vml" xmlns:wp14="http://schemas.microsoft.com/office/word/2010/wordprocessingDrawing" xmlns:wp="http://schemas.openxmlformats.org/drawingml/2006/wordprocessingDrawing" xmlns:w10="urn:schemas-microsoft-com:office:word" xmlns:w="http://schemas.openxmlformats.org/wordprocessingml/2006/main" xmlns:w14="http://schemas.microsoft.com/office/word/2010/wordml" xmlns:wpg="http://schemas.microsoft.com/office/word/2010/wordprocessingGroup" xmlns:wpi="http://schemas.microsoft.com/office/word/2010/wordprocessingInk" xmlns:wne="http://schemas.microsoft.com/office/word/2006/wordml" xmlns:wps="http://schemas.microsoft.com/office/word/2010/wordprocessingShape" mc:Ignorable="w14 wp14">
+<w:ftr xmlns:wpc="http://schemas.microsoft.com/office/word/2010/wordprocessingCanvas" xmlns:mo="http://schemas.microsoft.com/office/mac/office/2008/main" xmlns:mc="http://schemas.openxmlformats.org/markup-compatibility/2006" xmlns:mv="urn:schemas-microsoft-com:mac:vml" xmlns:o="urn:schemas-microsoft-com:office:office" xmlns:r="http://schemas.openxmlformats.org/officeDocument/2006/relationships" xmlns:m="http://schemas.openxmlformats.org/officeDocument/2006/math" xmlns:v="urn:schemas-microsoft-com:vml" xmlns:wp14="http://schemas.microsoft.com/office/word/2010/wordprocessingDrawing" xmlns:wp="http://schemas.openxmlformats.org/drawingml/2006/wordprocessingDrawing" xmlns:w10="urn:schemas-microsoft-com:office:word" xmlns:w="http://schemas.openxmlformats.org/wordprocessingml/2006/main" xmlns:w14="http://schemas.microsoft.com/office/word/2010/wordml" xmlns:wpg="http://schemas.microsoft.com/office/word/2010/wordprocessingGroup" xmlns:wpi="http://schemas.microsoft.com/office/word/2010/wordprocessingInk" xmlns:wne="http://schemas.microsoft.com/office/word/2006/wordml" xmlns:wps="http://schemas.microsoft.com/office/word/2010/wordprocessingShape" mc:Ignorable="w14 wp14">
   <w:p>
     <w:pPr>
       <w:pStyle w:val="Footer"/>
@@ -5276,7 +5218,7 @@
 </file>
 
 <file path=word/footer2.xml><?xml version="1.0" encoding="utf-8"?>
-<w:ftr xmlns:wpc="http://schemas.microsoft.com/office/word/2010/wordprocessingCanvas" xmlns:mc="http://schemas.openxmlformats.org/markup-compatibility/2006" xmlns:o="urn:schemas-microsoft-com:office:office" xmlns:r="http://schemas.openxmlformats.org/officeDocument/2006/relationships" xmlns:m="http://schemas.openxmlformats.org/officeDocument/2006/math" xmlns:v="urn:schemas-microsoft-com:vml" xmlns:wp14="http://schemas.microsoft.com/office/word/2010/wordprocessingDrawing" xmlns:wp="http://schemas.openxmlformats.org/drawingml/2006/wordprocessingDrawing" xmlns:w10="urn:schemas-microsoft-com:office:word" xmlns:w="http://schemas.openxmlformats.org/wordprocessingml/2006/main" xmlns:w14="http://schemas.microsoft.com/office/word/2010/wordml" xmlns:wpg="http://schemas.microsoft.com/office/word/2010/wordprocessingGroup" xmlns:wpi="http://schemas.microsoft.com/office/word/2010/wordprocessingInk" xmlns:wne="http://schemas.microsoft.com/office/word/2006/wordml" xmlns:wps="http://schemas.microsoft.com/office/word/2010/wordprocessingShape" mc:Ignorable="w14 wp14">
+<w:ftr xmlns:wpc="http://schemas.microsoft.com/office/word/2010/wordprocessingCanvas" xmlns:mo="http://schemas.microsoft.com/office/mac/office/2008/main" xmlns:mc="http://schemas.openxmlformats.org/markup-compatibility/2006" xmlns:mv="urn:schemas-microsoft-com:mac:vml" xmlns:o="urn:schemas-microsoft-com:office:office" xmlns:r="http://schemas.openxmlformats.org/officeDocument/2006/relationships" xmlns:m="http://schemas.openxmlformats.org/officeDocument/2006/math" xmlns:v="urn:schemas-microsoft-com:vml" xmlns:wp14="http://schemas.microsoft.com/office/word/2010/wordprocessingDrawing" xmlns:wp="http://schemas.openxmlformats.org/drawingml/2006/wordprocessingDrawing" xmlns:w10="urn:schemas-microsoft-com:office:word" xmlns:w="http://schemas.openxmlformats.org/wordprocessingml/2006/main" xmlns:w14="http://schemas.microsoft.com/office/word/2010/wordml" xmlns:wpg="http://schemas.microsoft.com/office/word/2010/wordprocessingGroup" xmlns:wpi="http://schemas.microsoft.com/office/word/2010/wordprocessingInk" xmlns:wne="http://schemas.microsoft.com/office/word/2006/wordml" xmlns:wps="http://schemas.microsoft.com/office/word/2010/wordprocessingShape" mc:Ignorable="w14 wp14">
   <w:p>
     <w:pPr>
       <w:pStyle w:val="Footer"/>
@@ -5308,7 +5250,7 @@
         <w:rStyle w:val="PageNumber"/>
         <w:noProof/>
       </w:rPr>
-      <w:t>15</w:t>
+      <w:t>1</w:t>
     </w:r>
     <w:r>
       <w:rPr>
@@ -5327,7 +5269,7 @@
 </file>
 
 <file path=word/footnotes.xml><?xml version="1.0" encoding="utf-8"?>
-<w:footnotes xmlns:wpc="http://schemas.microsoft.com/office/word/2010/wordprocessingCanvas" xmlns:mc="http://schemas.openxmlformats.org/markup-compatibility/2006" xmlns:o="urn:schemas-microsoft-com:office:office" xmlns:r="http://schemas.openxmlformats.org/officeDocument/2006/relationships" xmlns:m="http://schemas.openxmlformats.org/officeDocument/2006/math" xmlns:v="urn:schemas-microsoft-com:vml" xmlns:wp14="http://schemas.microsoft.com/office/word/2010/wordprocessingDrawing" xmlns:wp="http://schemas.openxmlformats.org/drawingml/2006/wordprocessingDrawing" xmlns:w10="urn:schemas-microsoft-com:office:word" xmlns:w="http://schemas.openxmlformats.org/wordprocessingml/2006/main" xmlns:w14="http://schemas.microsoft.com/office/word/2010/wordml" xmlns:wpg="http://schemas.microsoft.com/office/word/2010/wordprocessingGroup" xmlns:wpi="http://schemas.microsoft.com/office/word/2010/wordprocessingInk" xmlns:wne="http://schemas.microsoft.com/office/word/2006/wordml" xmlns:wps="http://schemas.microsoft.com/office/word/2010/wordprocessingShape" mc:Ignorable="w14 wp14">
+<w:footnotes xmlns:wpc="http://schemas.microsoft.com/office/word/2010/wordprocessingCanvas" xmlns:mo="http://schemas.microsoft.com/office/mac/office/2008/main" xmlns:mc="http://schemas.openxmlformats.org/markup-compatibility/2006" xmlns:mv="urn:schemas-microsoft-com:mac:vml" xmlns:o="urn:schemas-microsoft-com:office:office" xmlns:r="http://schemas.openxmlformats.org/officeDocument/2006/relationships" xmlns:m="http://schemas.openxmlformats.org/officeDocument/2006/math" xmlns:v="urn:schemas-microsoft-com:vml" xmlns:wp14="http://schemas.microsoft.com/office/word/2010/wordprocessingDrawing" xmlns:wp="http://schemas.openxmlformats.org/drawingml/2006/wordprocessingDrawing" xmlns:w10="urn:schemas-microsoft-com:office:word" xmlns:w="http://schemas.openxmlformats.org/wordprocessingml/2006/main" xmlns:w14="http://schemas.microsoft.com/office/word/2010/wordml" xmlns:wpg="http://schemas.microsoft.com/office/word/2010/wordprocessingGroup" xmlns:wpi="http://schemas.microsoft.com/office/word/2010/wordprocessingInk" xmlns:wne="http://schemas.microsoft.com/office/word/2006/wordml" xmlns:wps="http://schemas.microsoft.com/office/word/2010/wordprocessingShape" mc:Ignorable="w14 wp14">
   <w:footnote w:type="separator" w:id="-1">
     <w:p>
       <w:r>
@@ -5346,7 +5288,7 @@
 </file>
 
 <file path=word/numbering.xml><?xml version="1.0" encoding="utf-8"?>
-<w:numbering xmlns:wpc="http://schemas.microsoft.com/office/word/2010/wordprocessingCanvas" xmlns:mc="http://schemas.openxmlformats.org/markup-compatibility/2006" xmlns:o="urn:schemas-microsoft-com:office:office" xmlns:r="http://schemas.openxmlformats.org/officeDocument/2006/relationships" xmlns:m="http://schemas.openxmlformats.org/officeDocument/2006/math" xmlns:v="urn:schemas-microsoft-com:vml" xmlns:wp14="http://schemas.microsoft.com/office/word/2010/wordprocessingDrawing" xmlns:wp="http://schemas.openxmlformats.org/drawingml/2006/wordprocessingDrawing" xmlns:w10="urn:schemas-microsoft-com:office:word" xmlns:w="http://schemas.openxmlformats.org/wordprocessingml/2006/main" xmlns:w14="http://schemas.microsoft.com/office/word/2010/wordml" xmlns:wpg="http://schemas.microsoft.com/office/word/2010/wordprocessingGroup" xmlns:wpi="http://schemas.microsoft.com/office/word/2010/wordprocessingInk" xmlns:wne="http://schemas.microsoft.com/office/word/2006/wordml" xmlns:wps="http://schemas.microsoft.com/office/word/2010/wordprocessingShape" mc:Ignorable="w14 wp14">
+<w:numbering xmlns:wpc="http://schemas.microsoft.com/office/word/2010/wordprocessingCanvas" xmlns:mo="http://schemas.microsoft.com/office/mac/office/2008/main" xmlns:mc="http://schemas.openxmlformats.org/markup-compatibility/2006" xmlns:mv="urn:schemas-microsoft-com:mac:vml" xmlns:o="urn:schemas-microsoft-com:office:office" xmlns:r="http://schemas.openxmlformats.org/officeDocument/2006/relationships" xmlns:m="http://schemas.openxmlformats.org/officeDocument/2006/math" xmlns:v="urn:schemas-microsoft-com:vml" xmlns:wp14="http://schemas.microsoft.com/office/word/2010/wordprocessingDrawing" xmlns:wp="http://schemas.openxmlformats.org/drawingml/2006/wordprocessingDrawing" xmlns:w10="urn:schemas-microsoft-com:office:word" xmlns:w="http://schemas.openxmlformats.org/wordprocessingml/2006/main" xmlns:w14="http://schemas.microsoft.com/office/word/2010/wordml" xmlns:wpg="http://schemas.microsoft.com/office/word/2010/wordprocessingGroup" xmlns:wpi="http://schemas.microsoft.com/office/word/2010/wordprocessingInk" xmlns:wne="http://schemas.microsoft.com/office/word/2006/wordml" xmlns:wps="http://schemas.microsoft.com/office/word/2010/wordprocessingShape" mc:Ignorable="w14 wp14">
   <w:abstractNum w:abstractNumId="0">
     <w:nsid w:val="FFFFFF1D"/>
     <w:multiLevelType w:val="multilevel"/>
@@ -7851,7 +7793,7 @@
     </w:rPrDefault>
     <w:pPrDefault/>
   </w:docDefaults>
-  <w:latentStyles w:defLockedState="0" w:defUIPriority="99" w:defSemiHidden="1" w:defUnhideWhenUsed="1" w:defQFormat="0" w:count="267">
+  <w:latentStyles w:defLockedState="0" w:defUIPriority="99" w:defSemiHidden="1" w:defUnhideWhenUsed="1" w:defQFormat="0" w:count="276">
     <w:lsdException w:name="Normal" w:semiHidden="0" w:uiPriority="0" w:unhideWhenUsed="0" w:qFormat="1"/>
     <w:lsdException w:name="heading 1" w:semiHidden="0" w:uiPriority="9" w:unhideWhenUsed="0" w:qFormat="1"/>
     <w:lsdException w:name="heading 2" w:uiPriority="9" w:qFormat="1"/>
@@ -8487,7 +8429,7 @@
 </file>
 
 <file path=word/stylesWithEffects.xml><?xml version="1.0" encoding="utf-8"?>
-<w:styles xmlns:wpc="http://schemas.microsoft.com/office/word/2010/wordprocessingCanvas" xmlns:mc="http://schemas.openxmlformats.org/markup-compatibility/2006" xmlns:o="urn:schemas-microsoft-com:office:office" xmlns:r="http://schemas.openxmlformats.org/officeDocument/2006/relationships" xmlns:m="http://schemas.openxmlformats.org/officeDocument/2006/math" xmlns:v="urn:schemas-microsoft-com:vml" xmlns:wp14="http://schemas.microsoft.com/office/word/2010/wordprocessingDrawing" xmlns:wp="http://schemas.openxmlformats.org/drawingml/2006/wordprocessingDrawing" xmlns:w10="urn:schemas-microsoft-com:office:word" xmlns:w="http://schemas.openxmlformats.org/wordprocessingml/2006/main" xmlns:w14="http://schemas.microsoft.com/office/word/2010/wordml" xmlns:wpg="http://schemas.microsoft.com/office/word/2010/wordprocessingGroup" xmlns:wpi="http://schemas.microsoft.com/office/word/2010/wordprocessingInk" xmlns:wne="http://schemas.microsoft.com/office/word/2006/wordml" xmlns:wps="http://schemas.microsoft.com/office/word/2010/wordprocessingShape" mc:Ignorable="w14 wp14">
+<w:styles xmlns:wpc="http://schemas.microsoft.com/office/word/2010/wordprocessingCanvas" xmlns:mo="http://schemas.microsoft.com/office/mac/office/2008/main" xmlns:mc="http://schemas.openxmlformats.org/markup-compatibility/2006" xmlns:mv="urn:schemas-microsoft-com:mac:vml" xmlns:o="urn:schemas-microsoft-com:office:office" xmlns:r="http://schemas.openxmlformats.org/officeDocument/2006/relationships" xmlns:m="http://schemas.openxmlformats.org/officeDocument/2006/math" xmlns:v="urn:schemas-microsoft-com:vml" xmlns:wp14="http://schemas.microsoft.com/office/word/2010/wordprocessingDrawing" xmlns:wp="http://schemas.openxmlformats.org/drawingml/2006/wordprocessingDrawing" xmlns:w10="urn:schemas-microsoft-com:office:word" xmlns:w="http://schemas.openxmlformats.org/wordprocessingml/2006/main" xmlns:w14="http://schemas.microsoft.com/office/word/2010/wordml" xmlns:wpg="http://schemas.microsoft.com/office/word/2010/wordprocessingGroup" xmlns:wpi="http://schemas.microsoft.com/office/word/2010/wordprocessingInk" xmlns:wne="http://schemas.microsoft.com/office/word/2006/wordml" xmlns:wps="http://schemas.microsoft.com/office/word/2010/wordprocessingShape" mc:Ignorable="w14 wp14">
   <w:docDefaults>
     <w:rPrDefault>
       <w:rPr>
@@ -8499,7 +8441,7 @@
     </w:rPrDefault>
     <w:pPrDefault/>
   </w:docDefaults>
-  <w:latentStyles w:defLockedState="0" w:defUIPriority="99" w:defSemiHidden="1" w:defUnhideWhenUsed="1" w:defQFormat="0" w:count="267">
+  <w:latentStyles w:defLockedState="0" w:defUIPriority="99" w:defSemiHidden="1" w:defUnhideWhenUsed="1" w:defQFormat="0" w:count="276">
     <w:lsdException w:name="Normal" w:semiHidden="0" w:uiPriority="0" w:unhideWhenUsed="0" w:qFormat="1"/>
     <w:lsdException w:name="heading 1" w:semiHidden="0" w:uiPriority="9" w:unhideWhenUsed="0" w:qFormat="1"/>
     <w:lsdException w:name="heading 2" w:uiPriority="9" w:qFormat="1"/>
@@ -9459,7 +9401,7 @@
 </file>
 
 <file path=customXml/itemProps1.xml><?xml version="1.0" encoding="utf-8"?>
-<ds:datastoreItem xmlns:ds="http://schemas.openxmlformats.org/officeDocument/2006/customXml" ds:itemID="{016529F0-67AE-467E-B8B7-F340B01B59A8}">
+<ds:datastoreItem xmlns:ds="http://schemas.openxmlformats.org/officeDocument/2006/customXml" ds:itemID="{CB4B321C-ADAA-A140-9116-2DE5128190C7}">
   <ds:schemaRefs>
     <ds:schemaRef ds:uri="http://schemas.openxmlformats.org/officeDocument/2006/bibliography"/>
   </ds:schemaRefs>

</xml_diff>